<commit_message>
Documento casi completo, faltan rep. en JSON Correcciones al UML
</commit_message>
<xml_diff>
--- a/parranderos/docs/Entrega 3/Reporte Hotel de los Andes 3.docx
+++ b/parranderos/docs/Entrega 3/Reporte Hotel de los Andes 3.docx
@@ -856,21 +856,7 @@
           <w:rFonts w:ascii="Times New Roman" w:hAnsi="Times New Roman" w:cs="Times New Roman"/>
           <w:lang w:val="es-CO"/>
         </w:rPr>
-        <w:t>Análisis</w:t>
-      </w:r>
-      <w:r>
-        <w:rPr>
-          <w:rFonts w:ascii="Times New Roman" w:hAnsi="Times New Roman" w:cs="Times New Roman"/>
-          <w:lang w:val="es-CO"/>
-        </w:rPr>
-        <w:t xml:space="preserve"> y Cuantificación </w:t>
-      </w:r>
-      <w:r>
-        <w:rPr>
-          <w:rFonts w:ascii="Times New Roman" w:hAnsi="Times New Roman" w:cs="Times New Roman"/>
-          <w:lang w:val="es-CO"/>
-        </w:rPr>
-        <w:t>de Operaciones</w:t>
+        <w:t>Análisis y Cuantificación de Operaciones</w:t>
       </w:r>
     </w:p>
     <w:p>
@@ -2288,21 +2274,7 @@
                 <w:rFonts w:ascii="Times New Roman" w:hAnsi="Times New Roman" w:cs="Times New Roman"/>
                 <w:lang w:val="es-CO"/>
               </w:rPr>
-              <w:t xml:space="preserve"> todos los consumos de </w:t>
-            </w:r>
-            <w:r>
-              <w:rPr>
-                <w:rFonts w:ascii="Times New Roman" w:hAnsi="Times New Roman" w:cs="Times New Roman"/>
-                <w:lang w:val="es-CO"/>
-              </w:rPr>
-              <w:t>productos</w:t>
-            </w:r>
-            <w:r>
-              <w:rPr>
-                <w:rFonts w:ascii="Times New Roman" w:hAnsi="Times New Roman" w:cs="Times New Roman"/>
-                <w:lang w:val="es-CO"/>
-              </w:rPr>
-              <w:t xml:space="preserve"> que se han hecho en un hotel</w:t>
+              <w:t xml:space="preserve"> todos los consumos de productos que se han hecho en un hotel</w:t>
             </w:r>
           </w:p>
         </w:tc>
@@ -2400,14 +2372,7 @@
                 <w:rFonts w:ascii="Times New Roman" w:hAnsi="Times New Roman" w:cs="Times New Roman"/>
                 <w:lang w:val="es-CO"/>
               </w:rPr>
-              <w:t xml:space="preserve">Borrar, Registrar o Actualizar el consumo de un </w:t>
-            </w:r>
-            <w:r>
-              <w:rPr>
-                <w:rFonts w:ascii="Times New Roman" w:hAnsi="Times New Roman" w:cs="Times New Roman"/>
-                <w:lang w:val="es-CO"/>
-              </w:rPr>
-              <w:t>producto</w:t>
+              <w:t>Borrar, Registrar o Actualizar el consumo de un producto</w:t>
             </w:r>
           </w:p>
         </w:tc>
@@ -2427,21 +2392,7 @@
                 <w:rFonts w:ascii="Times New Roman" w:hAnsi="Times New Roman" w:cs="Times New Roman"/>
                 <w:lang w:val="es-CO"/>
               </w:rPr>
-              <w:t>La información del consumo de</w:t>
-            </w:r>
-            <w:r>
-              <w:rPr>
-                <w:rFonts w:ascii="Times New Roman" w:hAnsi="Times New Roman" w:cs="Times New Roman"/>
-                <w:lang w:val="es-CO"/>
-              </w:rPr>
-              <w:t xml:space="preserve">l producto </w:t>
-            </w:r>
-            <w:r>
-              <w:rPr>
-                <w:rFonts w:ascii="Times New Roman" w:hAnsi="Times New Roman" w:cs="Times New Roman"/>
-                <w:lang w:val="es-CO"/>
-              </w:rPr>
-              <w:t>que se quiere borrar, registrar o modificar</w:t>
+              <w:t>La información del consumo del producto que se quiere borrar, registrar o modificar</w:t>
             </w:r>
           </w:p>
         </w:tc>
@@ -2557,7 +2508,35 @@
           <w:rFonts w:ascii="Times New Roman" w:hAnsi="Times New Roman" w:cs="Times New Roman"/>
           <w:lang w:val="es-CO"/>
         </w:rPr>
-        <w:t xml:space="preserve"> pertenecer a un único hotel. En iteraciones anteriores se había modelado para que un servicio pudiera pertenecer a varios hoteles, pero al realizar de nuevo el análisis del caso nos dimos cuenta de que tiene mas sentido que un servicio tenga un solo hotel, pues al ser un servicio algo físico, seria muy poco probable que se ofreciera de la misma manera en otro hotel, además a un hotel no le importa si un servicio se ofrece en otro hotel que no sea el propio, así que no tiene sentido que sea muchos a muchos.</w:t>
+        <w:t xml:space="preserve"> pertenecer a un único hotel. En iteraciones anteriores se había modelado para que un servicio pudiera pertenecer a varios hoteles, pero al realizar de nuevo el análisis del caso nos dimos cuenta de que tiene </w:t>
+      </w:r>
+      <w:r>
+        <w:rPr>
+          <w:rFonts w:ascii="Times New Roman" w:hAnsi="Times New Roman" w:cs="Times New Roman"/>
+          <w:lang w:val="es-CO"/>
+        </w:rPr>
+        <w:t>más</w:t>
+      </w:r>
+      <w:r>
+        <w:rPr>
+          <w:rFonts w:ascii="Times New Roman" w:hAnsi="Times New Roman" w:cs="Times New Roman"/>
+          <w:lang w:val="es-CO"/>
+        </w:rPr>
+        <w:t xml:space="preserve"> sentido que un servicio tenga un solo hotel, pues al ser un servicio algo físico, </w:t>
+      </w:r>
+      <w:r>
+        <w:rPr>
+          <w:rFonts w:ascii="Times New Roman" w:hAnsi="Times New Roman" w:cs="Times New Roman"/>
+          <w:lang w:val="es-CO"/>
+        </w:rPr>
+        <w:t>sería</w:t>
+      </w:r>
+      <w:r>
+        <w:rPr>
+          <w:rFonts w:ascii="Times New Roman" w:hAnsi="Times New Roman" w:cs="Times New Roman"/>
+          <w:lang w:val="es-CO"/>
+        </w:rPr>
+        <w:t xml:space="preserve"> muy poco probable que se ofreciera de la misma manera en otro hotel, además a un hotel no le importa si un servicio se ofrece en otro hotel que no sea el propio, así que no tiene sentido que sea muchos a muchos.</w:t>
       </w:r>
     </w:p>
     <w:p>
@@ -2938,7 +2917,21 @@
           <w:lang w:val="es-CO"/>
         </w:rPr>
         <w:lastRenderedPageBreak/>
-        <w:t>RestauranteBar: Tiene una relación de muchos a muchos con Plato que como su nombre lo indica, representa los platos que ofrece cada Restaurante o las bedidas de cada Bar, cual sea el caso.</w:t>
+        <w:t xml:space="preserve">RestauranteBar: Tiene una relación de muchos a muchos con Plato que como su nombre lo indica, representa los platos que ofrece cada Restaurante o las </w:t>
+      </w:r>
+      <w:r>
+        <w:rPr>
+          <w:rFonts w:ascii="Times New Roman" w:hAnsi="Times New Roman" w:cs="Times New Roman"/>
+          <w:lang w:val="es-CO"/>
+        </w:rPr>
+        <w:t>bebidas</w:t>
+      </w:r>
+      <w:r>
+        <w:rPr>
+          <w:rFonts w:ascii="Times New Roman" w:hAnsi="Times New Roman" w:cs="Times New Roman"/>
+          <w:lang w:val="es-CO"/>
+        </w:rPr>
+        <w:t xml:space="preserve"> de cada Bar, cual sea el caso.</w:t>
       </w:r>
     </w:p>
     <w:p>
@@ -2959,6 +2952,495 @@
           <w:lang w:val="es-CO"/>
         </w:rPr>
         <w:t>SPA: Tiene una relación de muchos a muchos con ServicioSPA que representa los servicios que ofrece cada SPA además de los productos.</w:t>
+      </w:r>
+    </w:p>
+    <w:p>
+      <w:pPr>
+        <w:rPr>
+          <w:rFonts w:ascii="Times New Roman" w:hAnsi="Times New Roman" w:cs="Times New Roman"/>
+          <w:lang w:val="es-CO"/>
+        </w:rPr>
+      </w:pPr>
+    </w:p>
+    <w:p>
+      <w:pPr>
+        <w:pStyle w:val="Heading3"/>
+        <w:ind w:left="720"/>
+        <w:rPr>
+          <w:rFonts w:ascii="Times New Roman" w:hAnsi="Times New Roman" w:cs="Times New Roman"/>
+          <w:lang w:val="es-CO"/>
+        </w:rPr>
+      </w:pPr>
+      <w:r>
+        <w:rPr>
+          <w:rFonts w:ascii="Times New Roman" w:hAnsi="Times New Roman" w:cs="Times New Roman"/>
+          <w:lang w:val="es-CO"/>
+        </w:rPr>
+        <w:t>Selección de esquema de asociación</w:t>
+      </w:r>
+    </w:p>
+    <w:p>
+      <w:pPr>
+        <w:pStyle w:val="ListParagraph"/>
+        <w:numPr>
+          <w:ilvl w:val="0"/>
+          <w:numId w:val="2"/>
+        </w:numPr>
+        <w:rPr>
+          <w:rFonts w:ascii="Times New Roman" w:hAnsi="Times New Roman" w:cs="Times New Roman"/>
+          <w:lang w:val="es-CO"/>
+        </w:rPr>
+      </w:pPr>
+      <w:r>
+        <w:rPr>
+          <w:rFonts w:ascii="Times New Roman" w:hAnsi="Times New Roman" w:cs="Times New Roman"/>
+          <w:lang w:val="es-CO"/>
+        </w:rPr>
+        <w:t>Hotel:</w:t>
+      </w:r>
+      <w:r>
+        <w:rPr>
+          <w:rFonts w:ascii="Times New Roman" w:hAnsi="Times New Roman" w:cs="Times New Roman"/>
+          <w:lang w:val="es-CO"/>
+        </w:rPr>
+        <w:t xml:space="preserve"> Para esta entidad no importa mucho que tipo de esquema se use pues en el marco de la aplicación no es necesario hacer consultas sobre el recurso hotel. Sin embargo, si se debieran realizar consultas</w:t>
+      </w:r>
+      <w:r>
+        <w:rPr>
+          <w:rFonts w:ascii="Times New Roman" w:hAnsi="Times New Roman" w:cs="Times New Roman"/>
+          <w:lang w:val="es-CO"/>
+        </w:rPr>
+        <w:t>,</w:t>
+      </w:r>
+      <w:r>
+        <w:rPr>
+          <w:rFonts w:ascii="Times New Roman" w:hAnsi="Times New Roman" w:cs="Times New Roman"/>
+          <w:lang w:val="es-CO"/>
+        </w:rPr>
+        <w:t xml:space="preserve"> seria bueno usar un esquema embebido para los servicios, puesto que la cantidad de registros no es muy densa. Mientras que para las habitaciones</w:t>
+      </w:r>
+      <w:r>
+        <w:rPr>
+          <w:rFonts w:ascii="Times New Roman" w:hAnsi="Times New Roman" w:cs="Times New Roman"/>
+          <w:lang w:val="es-CO"/>
+        </w:rPr>
+        <w:t xml:space="preserve"> dependiendo de la cadena hotelera, seria mejor un modelo referenciado debido a la cantidad de registros que hay para este recurso, ya que, si se realizara un modelo embebido, habría muchos casos de inconsistencia en los datos dado que modificar varios registros en la colección de Habitaciones haría que tuviéramos que modificarlos en la colección de Hotel.</w:t>
+      </w:r>
+    </w:p>
+    <w:p>
+      <w:pPr>
+        <w:pStyle w:val="ListParagraph"/>
+        <w:numPr>
+          <w:ilvl w:val="0"/>
+          <w:numId w:val="2"/>
+        </w:numPr>
+        <w:rPr>
+          <w:rFonts w:ascii="Times New Roman" w:hAnsi="Times New Roman" w:cs="Times New Roman"/>
+          <w:lang w:val="es-CO"/>
+        </w:rPr>
+      </w:pPr>
+      <w:r>
+        <w:rPr>
+          <w:rFonts w:ascii="Times New Roman" w:hAnsi="Times New Roman" w:cs="Times New Roman"/>
+          <w:lang w:val="es-CO"/>
+        </w:rPr>
+        <w:t>Habitación: Para esta entidad la mejor opción es un modelo embebido para el caso de TipoHabitacion</w:t>
+      </w:r>
+      <w:r>
+        <w:rPr>
+          <w:rFonts w:ascii="Times New Roman" w:hAnsi="Times New Roman" w:cs="Times New Roman"/>
+          <w:lang w:val="es-CO"/>
+        </w:rPr>
+        <w:t xml:space="preserve"> y Hotel</w:t>
+      </w:r>
+      <w:r>
+        <w:rPr>
+          <w:rFonts w:ascii="Times New Roman" w:hAnsi="Times New Roman" w:cs="Times New Roman"/>
+          <w:lang w:val="es-CO"/>
+        </w:rPr>
+        <w:t>, pues si esta se modifica</w:t>
+      </w:r>
+      <w:r>
+        <w:rPr>
+          <w:rFonts w:ascii="Times New Roman" w:hAnsi="Times New Roman" w:cs="Times New Roman"/>
+          <w:lang w:val="es-CO"/>
+        </w:rPr>
+        <w:t xml:space="preserve"> no es complicado realizar los cambios, además</w:t>
+      </w:r>
+      <w:r>
+        <w:rPr>
+          <w:rFonts w:ascii="Times New Roman" w:hAnsi="Times New Roman" w:cs="Times New Roman"/>
+          <w:lang w:val="es-CO"/>
+        </w:rPr>
+        <w:t xml:space="preserve"> cuando traemos las habitaciones es de utilidad traer sus tipos y el hotel al que pertenecen. Por otro lado, en el caso de reservas, sería mejor opción usar un modelo referenciado dado que puede que los datos sean demasiados, además de que no es muy importante traer todas las reservas de una habitación cada vez que se consulte esta última, también es mejor este modelo ya que por motivos de las consultas que se harán en la aplicación, Reserva debe ser su propia colección.</w:t>
+      </w:r>
+    </w:p>
+    <w:p>
+      <w:pPr>
+        <w:pStyle w:val="ListParagraph"/>
+        <w:numPr>
+          <w:ilvl w:val="0"/>
+          <w:numId w:val="2"/>
+        </w:numPr>
+        <w:rPr>
+          <w:rFonts w:ascii="Times New Roman" w:hAnsi="Times New Roman" w:cs="Times New Roman"/>
+          <w:lang w:val="es-CO"/>
+        </w:rPr>
+      </w:pPr>
+      <w:r>
+        <w:rPr>
+          <w:rFonts w:ascii="Times New Roman" w:hAnsi="Times New Roman" w:cs="Times New Roman"/>
+          <w:lang w:val="es-CO"/>
+        </w:rPr>
+        <w:t>TipoHabitacion:</w:t>
+      </w:r>
+      <w:r>
+        <w:rPr>
+          <w:rFonts w:ascii="Times New Roman" w:hAnsi="Times New Roman" w:cs="Times New Roman"/>
+          <w:lang w:val="es-CO"/>
+        </w:rPr>
+        <w:t xml:space="preserve"> </w:t>
+      </w:r>
+      <w:r>
+        <w:rPr>
+          <w:rFonts w:ascii="Times New Roman" w:hAnsi="Times New Roman" w:cs="Times New Roman"/>
+          <w:lang w:val="es-CO"/>
+        </w:rPr>
+        <w:t xml:space="preserve">Creemos que el modelo </w:t>
+      </w:r>
+      <w:r>
+        <w:rPr>
+          <w:rFonts w:ascii="Times New Roman" w:hAnsi="Times New Roman" w:cs="Times New Roman"/>
+          <w:lang w:val="es-CO"/>
+        </w:rPr>
+        <w:t>embebido es el mejor, dado que es útil tener las habitaciones de cada tipo de habitación</w:t>
+      </w:r>
+      <w:r>
+        <w:rPr>
+          <w:rFonts w:ascii="Times New Roman" w:hAnsi="Times New Roman" w:cs="Times New Roman"/>
+          <w:lang w:val="es-CO"/>
+        </w:rPr>
+        <w:t xml:space="preserve"> al igual que su </w:t>
+      </w:r>
+      <w:r>
+        <w:rPr>
+          <w:rFonts w:ascii="Times New Roman" w:hAnsi="Times New Roman" w:cs="Times New Roman"/>
+          <w:lang w:val="es-CO"/>
+        </w:rPr>
+        <w:t>dotación</w:t>
+      </w:r>
+      <w:r>
+        <w:rPr>
+          <w:rFonts w:ascii="Times New Roman" w:hAnsi="Times New Roman" w:cs="Times New Roman"/>
+          <w:lang w:val="es-CO"/>
+        </w:rPr>
+        <w:t>, y la densidad de datos lo permite así.</w:t>
+      </w:r>
+    </w:p>
+    <w:p>
+      <w:pPr>
+        <w:pStyle w:val="ListParagraph"/>
+        <w:numPr>
+          <w:ilvl w:val="0"/>
+          <w:numId w:val="2"/>
+        </w:numPr>
+        <w:rPr>
+          <w:rFonts w:ascii="Times New Roman" w:hAnsi="Times New Roman" w:cs="Times New Roman"/>
+          <w:lang w:val="es-CO"/>
+        </w:rPr>
+      </w:pPr>
+      <w:r>
+        <w:rPr>
+          <w:rFonts w:ascii="Times New Roman" w:hAnsi="Times New Roman" w:cs="Times New Roman"/>
+          <w:lang w:val="es-CO"/>
+        </w:rPr>
+        <w:t xml:space="preserve">Reserva: En este caso para la relación con Cliente y con Habitación usaremos un modelo embabido debido a la simplicidad de los datos y a que es útil que con cada consulta de una reserva se consulten también los otros dos recursos implicados. En el caso de </w:t>
+      </w:r>
+      <w:r>
+        <w:rPr>
+          <w:rFonts w:ascii="Times New Roman" w:hAnsi="Times New Roman" w:cs="Times New Roman"/>
+          <w:lang w:val="es-CO"/>
+        </w:rPr>
+        <w:t>los consumos, creemos que la densidad de datos permite la utilización de un modelo embebido también, dado que no creemos que por reserva hayan mas de unos 30 o 40 consumos</w:t>
+      </w:r>
+      <w:r>
+        <w:rPr>
+          <w:rFonts w:ascii="Times New Roman" w:hAnsi="Times New Roman" w:cs="Times New Roman"/>
+          <w:lang w:val="es-CO"/>
+        </w:rPr>
+        <w:t xml:space="preserve"> y eso es ser exagerado incluso</w:t>
+      </w:r>
+      <w:r>
+        <w:rPr>
+          <w:rFonts w:ascii="Times New Roman" w:hAnsi="Times New Roman" w:cs="Times New Roman"/>
+          <w:lang w:val="es-CO"/>
+        </w:rPr>
+        <w:t>.</w:t>
+      </w:r>
+    </w:p>
+    <w:p>
+      <w:pPr>
+        <w:pStyle w:val="ListParagraph"/>
+        <w:numPr>
+          <w:ilvl w:val="0"/>
+          <w:numId w:val="2"/>
+        </w:numPr>
+        <w:rPr>
+          <w:rFonts w:ascii="Times New Roman" w:hAnsi="Times New Roman" w:cs="Times New Roman"/>
+          <w:lang w:val="es-CO"/>
+        </w:rPr>
+      </w:pPr>
+      <w:r>
+        <w:rPr>
+          <w:rFonts w:ascii="Times New Roman" w:hAnsi="Times New Roman" w:cs="Times New Roman"/>
+          <w:lang w:val="es-CO"/>
+        </w:rPr>
+        <w:t xml:space="preserve">Cliente: </w:t>
+      </w:r>
+      <w:r>
+        <w:rPr>
+          <w:rFonts w:ascii="Times New Roman" w:hAnsi="Times New Roman" w:cs="Times New Roman"/>
+          <w:lang w:val="es-CO"/>
+        </w:rPr>
+        <w:t>Para esta entidad es útil tener las reservas embebidas dentro del cliente, ya que es útil saber ese dato al consultar un cliente.</w:t>
+      </w:r>
+    </w:p>
+    <w:p>
+      <w:pPr>
+        <w:pStyle w:val="ListParagraph"/>
+        <w:numPr>
+          <w:ilvl w:val="0"/>
+          <w:numId w:val="2"/>
+        </w:numPr>
+        <w:rPr>
+          <w:rFonts w:ascii="Times New Roman" w:hAnsi="Times New Roman" w:cs="Times New Roman"/>
+          <w:lang w:val="es-CO"/>
+        </w:rPr>
+      </w:pPr>
+      <w:r>
+        <w:rPr>
+          <w:rFonts w:ascii="Times New Roman" w:hAnsi="Times New Roman" w:cs="Times New Roman"/>
+          <w:lang w:val="es-CO"/>
+        </w:rPr>
+        <w:t>ServicioBasico: Para esta entidad</w:t>
+      </w:r>
+      <w:r>
+        <w:rPr>
+          <w:rFonts w:ascii="Times New Roman" w:hAnsi="Times New Roman" w:cs="Times New Roman"/>
+          <w:lang w:val="es-CO"/>
+        </w:rPr>
+        <w:t xml:space="preserve"> se embeberán los </w:t>
+      </w:r>
+      <w:r>
+        <w:rPr>
+          <w:rFonts w:ascii="Times New Roman" w:hAnsi="Times New Roman" w:cs="Times New Roman"/>
+          <w:lang w:val="es-CO"/>
+        </w:rPr>
+        <w:t xml:space="preserve">subservicios </w:t>
+      </w:r>
+      <w:r>
+        <w:rPr>
+          <w:rFonts w:ascii="Times New Roman" w:hAnsi="Times New Roman" w:cs="Times New Roman"/>
+          <w:lang w:val="es-CO"/>
+        </w:rPr>
+        <w:t>en el servicio general</w:t>
+      </w:r>
+      <w:r>
+        <w:rPr>
+          <w:rFonts w:ascii="Times New Roman" w:hAnsi="Times New Roman" w:cs="Times New Roman"/>
+          <w:lang w:val="es-CO"/>
+        </w:rPr>
+        <w:t>, teniendo en ServicioBasico entonces un arreglo por cada subservicio, es decir, un atributo piscinas, lavanderías, tiendas, etc. E</w:t>
+      </w:r>
+      <w:r>
+        <w:rPr>
+          <w:rFonts w:ascii="Times New Roman" w:hAnsi="Times New Roman" w:cs="Times New Roman"/>
+          <w:lang w:val="es-CO"/>
+        </w:rPr>
+        <w:t xml:space="preserve">n el caso de </w:t>
+      </w:r>
+      <w:r>
+        <w:rPr>
+          <w:rFonts w:ascii="Times New Roman" w:hAnsi="Times New Roman" w:cs="Times New Roman"/>
+          <w:lang w:val="es-CO"/>
+        </w:rPr>
+        <w:t xml:space="preserve">hotel, se </w:t>
+      </w:r>
+      <w:r>
+        <w:rPr>
+          <w:rFonts w:ascii="Times New Roman" w:hAnsi="Times New Roman" w:cs="Times New Roman"/>
+          <w:lang w:val="es-CO"/>
+        </w:rPr>
+        <w:t>usará</w:t>
+      </w:r>
+      <w:r>
+        <w:rPr>
+          <w:rFonts w:ascii="Times New Roman" w:hAnsi="Times New Roman" w:cs="Times New Roman"/>
+          <w:lang w:val="es-CO"/>
+        </w:rPr>
+        <w:t xml:space="preserve"> un modelo embebido pues al ser uno solo es una buena idea. En el caso de los consumos, se tendrá un modelo referenciado, ya que la cantidad de consumos que puede tener </w:t>
+      </w:r>
+      <w:r>
+        <w:rPr>
+          <w:rFonts w:ascii="Times New Roman" w:hAnsi="Times New Roman" w:cs="Times New Roman"/>
+          <w:lang w:val="es-CO"/>
+        </w:rPr>
+        <w:t>un servicio</w:t>
+      </w:r>
+      <w:r>
+        <w:rPr>
+          <w:rFonts w:ascii="Times New Roman" w:hAnsi="Times New Roman" w:cs="Times New Roman"/>
+          <w:lang w:val="es-CO"/>
+        </w:rPr>
+        <w:t xml:space="preserve"> es muy alta, pues es la cantidad total de veces que se ha consumido, así que no es conveniente tener un modelo embebido en este caso.</w:t>
+      </w:r>
+    </w:p>
+    <w:p>
+      <w:pPr>
+        <w:pStyle w:val="ListParagraph"/>
+        <w:numPr>
+          <w:ilvl w:val="0"/>
+          <w:numId w:val="2"/>
+        </w:numPr>
+        <w:rPr>
+          <w:rFonts w:ascii="Times New Roman" w:hAnsi="Times New Roman" w:cs="Times New Roman"/>
+          <w:lang w:val="es-CO"/>
+        </w:rPr>
+      </w:pPr>
+      <w:r>
+        <w:rPr>
+          <w:rFonts w:ascii="Times New Roman" w:hAnsi="Times New Roman" w:cs="Times New Roman"/>
+          <w:lang w:val="es-CO"/>
+        </w:rPr>
+        <w:t xml:space="preserve">Producto: En esta entidad hay muchas relaciones, sin embargo, consideramos que no es importante modelar las relaciones desde esta entidad, dado que no es necesario hacer consultas sobre los Productos, además de que no es importante saber con que objetos esta relacionado los productos, es decir, a los productos no les importa con quien este relacionado, </w:t>
+      </w:r>
+      <w:r>
+        <w:rPr>
+          <w:rFonts w:ascii="Times New Roman" w:hAnsi="Times New Roman" w:cs="Times New Roman"/>
+          <w:lang w:val="es-CO"/>
+        </w:rPr>
+        <w:lastRenderedPageBreak/>
+        <w:t>así que esta colección tendrá solamente los atributos básicos de la entidad y un arreglo para los platos y los servicios de spa, dado que son casos especiales de Producto.</w:t>
+      </w:r>
+    </w:p>
+    <w:p>
+      <w:pPr>
+        <w:pStyle w:val="ListParagraph"/>
+        <w:numPr>
+          <w:ilvl w:val="0"/>
+          <w:numId w:val="2"/>
+        </w:numPr>
+        <w:rPr>
+          <w:rFonts w:ascii="Times New Roman" w:hAnsi="Times New Roman" w:cs="Times New Roman"/>
+          <w:lang w:val="es-CO"/>
+        </w:rPr>
+      </w:pPr>
+      <w:r>
+        <w:rPr>
+          <w:rFonts w:ascii="Times New Roman" w:hAnsi="Times New Roman" w:cs="Times New Roman"/>
+          <w:lang w:val="es-CO"/>
+        </w:rPr>
+        <w:t>Piscina y Lavanderia: Estas entidades tendrán embebido su respectivo ServicioBasico</w:t>
+      </w:r>
+    </w:p>
+    <w:p>
+      <w:pPr>
+        <w:pStyle w:val="ListParagraph"/>
+        <w:numPr>
+          <w:ilvl w:val="0"/>
+          <w:numId w:val="2"/>
+        </w:numPr>
+        <w:rPr>
+          <w:rFonts w:ascii="Times New Roman" w:hAnsi="Times New Roman" w:cs="Times New Roman"/>
+          <w:lang w:val="es-CO"/>
+        </w:rPr>
+      </w:pPr>
+      <w:r>
+        <w:rPr>
+          <w:rFonts w:ascii="Times New Roman" w:hAnsi="Times New Roman" w:cs="Times New Roman"/>
+          <w:lang w:val="es-CO"/>
+        </w:rPr>
+        <w:t xml:space="preserve">Gimnasio y Sala: Estas entidades tendrán embebidas sus máquinas, en el caso de Gimnasio, y sus equipos, en el caso de Sala. </w:t>
+      </w:r>
+    </w:p>
+    <w:p>
+      <w:pPr>
+        <w:pStyle w:val="ListParagraph"/>
+        <w:numPr>
+          <w:ilvl w:val="0"/>
+          <w:numId w:val="2"/>
+        </w:numPr>
+        <w:rPr>
+          <w:rFonts w:ascii="Times New Roman" w:hAnsi="Times New Roman" w:cs="Times New Roman"/>
+          <w:lang w:val="es-CO"/>
+        </w:rPr>
+      </w:pPr>
+      <w:r>
+        <w:rPr>
+          <w:rFonts w:ascii="Times New Roman" w:hAnsi="Times New Roman" w:cs="Times New Roman"/>
+          <w:lang w:val="es-CO"/>
+        </w:rPr>
+        <w:t>Tienda: Esta entidad, a pesar de que es similar a Gimnasio y Sala, no es conveniente modelarla con un modelo embebido, ya que la cantidad de productos que ofrece una tienda puede ser muy grande, así que se usará un modelo referenciado en este caso.</w:t>
+      </w:r>
+    </w:p>
+    <w:p>
+      <w:pPr>
+        <w:pStyle w:val="ListParagraph"/>
+        <w:numPr>
+          <w:ilvl w:val="0"/>
+          <w:numId w:val="2"/>
+        </w:numPr>
+        <w:rPr>
+          <w:rFonts w:ascii="Times New Roman" w:hAnsi="Times New Roman" w:cs="Times New Roman"/>
+          <w:lang w:val="es-CO"/>
+        </w:rPr>
+      </w:pPr>
+      <w:r>
+        <w:rPr>
+          <w:rFonts w:ascii="Times New Roman" w:hAnsi="Times New Roman" w:cs="Times New Roman"/>
+          <w:lang w:val="es-CO"/>
+        </w:rPr>
+        <w:t>RestauranteBar: Esta entidad tendría un modelo embebido con sus platos, pues la densidad de datos lo permite, además es necesario traer los platos de cada restauranteBar cada vez que se hace una consulta sobre este recurso.</w:t>
+      </w:r>
+    </w:p>
+    <w:p>
+      <w:pPr>
+        <w:pStyle w:val="ListParagraph"/>
+        <w:numPr>
+          <w:ilvl w:val="0"/>
+          <w:numId w:val="2"/>
+        </w:numPr>
+        <w:rPr>
+          <w:rFonts w:ascii="Times New Roman" w:hAnsi="Times New Roman" w:cs="Times New Roman"/>
+          <w:lang w:val="es-CO"/>
+        </w:rPr>
+      </w:pPr>
+      <w:r>
+        <w:rPr>
+          <w:rFonts w:ascii="Times New Roman" w:hAnsi="Times New Roman" w:cs="Times New Roman"/>
+          <w:lang w:val="es-CO"/>
+        </w:rPr>
+        <w:t>SPA: Esta entidad tendrá un modelo embebido que representara los servicios que presta y productos que vende, dado que es importante para la consulta de un SPA tener sus servicios</w:t>
+      </w:r>
+    </w:p>
+    <w:p>
+      <w:pPr>
+        <w:pStyle w:val="ListParagraph"/>
+        <w:numPr>
+          <w:ilvl w:val="0"/>
+          <w:numId w:val="2"/>
+        </w:numPr>
+        <w:rPr>
+          <w:rFonts w:ascii="Times New Roman" w:hAnsi="Times New Roman" w:cs="Times New Roman"/>
+          <w:lang w:val="es-CO"/>
+        </w:rPr>
+      </w:pPr>
+      <w:r>
+        <w:rPr>
+          <w:rFonts w:ascii="Times New Roman" w:hAnsi="Times New Roman" w:cs="Times New Roman"/>
+          <w:lang w:val="es-CO"/>
+        </w:rPr>
+        <w:t>ConsumoServicioCliente y ClienteConsumeProducto: Para estas entidades se usara un modelo embebido para tener tanto la reserva como el servicio o producto correspondiente al consumo.</w:t>
       </w:r>
     </w:p>
     <w:sectPr>
@@ -3653,6 +4135,7 @@
   <w:style w:type="character" w:default="1" w:styleId="DefaultParagraphFont">
     <w:name w:val="Default Paragraph Font"/>
     <w:uiPriority w:val="1"/>
+    <w:semiHidden/>
     <w:unhideWhenUsed/>
   </w:style>
   <w:style w:type="table" w:default="1" w:styleId="TableNormal">

</xml_diff>

<commit_message>
Creacion del esquema de la BD
</commit_message>
<xml_diff>
--- a/parranderos/docs/Entrega 3/Reporte Hotel de los Andes 3.docx
+++ b/parranderos/docs/Entrega 3/Reporte Hotel de los Andes 3.docx
@@ -124,8 +124,17 @@
           <w:rFonts w:ascii="Times New Roman" w:hAnsi="Times New Roman" w:cs="Times New Roman"/>
           <w:lang w:val="es-CO"/>
         </w:rPr>
-        <w:t>Hotel: id, nombre, numEstrellas</w:t>
-      </w:r>
+        <w:t xml:space="preserve">Hotel: id, nombre, </w:t>
+      </w:r>
+      <w:proofErr w:type="spellStart"/>
+      <w:r>
+        <w:rPr>
+          <w:rFonts w:ascii="Times New Roman" w:hAnsi="Times New Roman" w:cs="Times New Roman"/>
+          <w:lang w:val="es-CO"/>
+        </w:rPr>
+        <w:t>numEstrellas</w:t>
+      </w:r>
+      <w:proofErr w:type="spellEnd"/>
     </w:p>
     <w:p>
       <w:pPr>
@@ -166,13 +175,31 @@
           <w:lang w:val="es-CO"/>
         </w:rPr>
       </w:pPr>
-      <w:r>
-        <w:rPr>
-          <w:rFonts w:ascii="Times New Roman" w:hAnsi="Times New Roman" w:cs="Times New Roman"/>
-          <w:lang w:val="es-CO"/>
-        </w:rPr>
-        <w:t>TipoHabitacion: id, nombre, capacidad, precioNoche</w:t>
-      </w:r>
+      <w:proofErr w:type="spellStart"/>
+      <w:r>
+        <w:rPr>
+          <w:rFonts w:ascii="Times New Roman" w:hAnsi="Times New Roman" w:cs="Times New Roman"/>
+          <w:lang w:val="es-CO"/>
+        </w:rPr>
+        <w:t>TipoHabitacion</w:t>
+      </w:r>
+      <w:proofErr w:type="spellEnd"/>
+      <w:r>
+        <w:rPr>
+          <w:rFonts w:ascii="Times New Roman" w:hAnsi="Times New Roman" w:cs="Times New Roman"/>
+          <w:lang w:val="es-CO"/>
+        </w:rPr>
+        <w:t xml:space="preserve">: id, nombre, capacidad, </w:t>
+      </w:r>
+      <w:proofErr w:type="spellStart"/>
+      <w:r>
+        <w:rPr>
+          <w:rFonts w:ascii="Times New Roman" w:hAnsi="Times New Roman" w:cs="Times New Roman"/>
+          <w:lang w:val="es-CO"/>
+        </w:rPr>
+        <w:t>precioNoche</w:t>
+      </w:r>
+      <w:proofErr w:type="spellEnd"/>
     </w:p>
     <w:p>
       <w:pPr>
@@ -198,8 +225,97 @@
           <w:rFonts w:ascii="Times New Roman" w:hAnsi="Times New Roman" w:cs="Times New Roman"/>
           <w:lang w:val="es-CO"/>
         </w:rPr>
-        <w:t>: id, idCliente, idHabitacion, fechaEntrada, fechaSalida, cobroTotal, numPersonas</w:t>
-      </w:r>
+        <w:t xml:space="preserve">: id, </w:t>
+      </w:r>
+      <w:proofErr w:type="spellStart"/>
+      <w:r>
+        <w:rPr>
+          <w:rFonts w:ascii="Times New Roman" w:hAnsi="Times New Roman" w:cs="Times New Roman"/>
+          <w:lang w:val="es-CO"/>
+        </w:rPr>
+        <w:t>idCliente</w:t>
+      </w:r>
+      <w:proofErr w:type="spellEnd"/>
+      <w:r>
+        <w:rPr>
+          <w:rFonts w:ascii="Times New Roman" w:hAnsi="Times New Roman" w:cs="Times New Roman"/>
+          <w:lang w:val="es-CO"/>
+        </w:rPr>
+        <w:t xml:space="preserve">, </w:t>
+      </w:r>
+      <w:proofErr w:type="spellStart"/>
+      <w:r>
+        <w:rPr>
+          <w:rFonts w:ascii="Times New Roman" w:hAnsi="Times New Roman" w:cs="Times New Roman"/>
+          <w:lang w:val="es-CO"/>
+        </w:rPr>
+        <w:t>idHabitacion</w:t>
+      </w:r>
+      <w:proofErr w:type="spellEnd"/>
+      <w:r>
+        <w:rPr>
+          <w:rFonts w:ascii="Times New Roman" w:hAnsi="Times New Roman" w:cs="Times New Roman"/>
+          <w:lang w:val="es-CO"/>
+        </w:rPr>
+        <w:t xml:space="preserve">, </w:t>
+      </w:r>
+      <w:proofErr w:type="spellStart"/>
+      <w:r>
+        <w:rPr>
+          <w:rFonts w:ascii="Times New Roman" w:hAnsi="Times New Roman" w:cs="Times New Roman"/>
+          <w:lang w:val="es-CO"/>
+        </w:rPr>
+        <w:t>fechaEntrada</w:t>
+      </w:r>
+      <w:proofErr w:type="spellEnd"/>
+      <w:r>
+        <w:rPr>
+          <w:rFonts w:ascii="Times New Roman" w:hAnsi="Times New Roman" w:cs="Times New Roman"/>
+          <w:lang w:val="es-CO"/>
+        </w:rPr>
+        <w:t xml:space="preserve">, </w:t>
+      </w:r>
+      <w:proofErr w:type="spellStart"/>
+      <w:r>
+        <w:rPr>
+          <w:rFonts w:ascii="Times New Roman" w:hAnsi="Times New Roman" w:cs="Times New Roman"/>
+          <w:lang w:val="es-CO"/>
+        </w:rPr>
+        <w:t>fechaSalida</w:t>
+      </w:r>
+      <w:proofErr w:type="spellEnd"/>
+      <w:r>
+        <w:rPr>
+          <w:rFonts w:ascii="Times New Roman" w:hAnsi="Times New Roman" w:cs="Times New Roman"/>
+          <w:lang w:val="es-CO"/>
+        </w:rPr>
+        <w:t xml:space="preserve">, </w:t>
+      </w:r>
+      <w:proofErr w:type="spellStart"/>
+      <w:r>
+        <w:rPr>
+          <w:rFonts w:ascii="Times New Roman" w:hAnsi="Times New Roman" w:cs="Times New Roman"/>
+          <w:lang w:val="es-CO"/>
+        </w:rPr>
+        <w:t>cobroTotal</w:t>
+      </w:r>
+      <w:proofErr w:type="spellEnd"/>
+      <w:r>
+        <w:rPr>
+          <w:rFonts w:ascii="Times New Roman" w:hAnsi="Times New Roman" w:cs="Times New Roman"/>
+          <w:lang w:val="es-CO"/>
+        </w:rPr>
+        <w:t xml:space="preserve">, </w:t>
+      </w:r>
+      <w:proofErr w:type="spellStart"/>
+      <w:r>
+        <w:rPr>
+          <w:rFonts w:ascii="Times New Roman" w:hAnsi="Times New Roman" w:cs="Times New Roman"/>
+          <w:lang w:val="es-CO"/>
+        </w:rPr>
+        <w:t>numPersonas</w:t>
+      </w:r>
+      <w:proofErr w:type="spellEnd"/>
     </w:p>
     <w:p>
       <w:pPr>
@@ -218,8 +334,33 @@
           <w:rFonts w:ascii="Times New Roman" w:hAnsi="Times New Roman" w:cs="Times New Roman"/>
           <w:lang w:val="es-CO"/>
         </w:rPr>
-        <w:t>Cliente: nombre, documento, tipoDocumento, metodoPago</w:t>
-      </w:r>
+        <w:t xml:space="preserve">Cliente: nombre, documento, </w:t>
+      </w:r>
+      <w:proofErr w:type="spellStart"/>
+      <w:r>
+        <w:rPr>
+          <w:rFonts w:ascii="Times New Roman" w:hAnsi="Times New Roman" w:cs="Times New Roman"/>
+          <w:lang w:val="es-CO"/>
+        </w:rPr>
+        <w:t>tipoDocumento</w:t>
+      </w:r>
+      <w:proofErr w:type="spellEnd"/>
+      <w:r>
+        <w:rPr>
+          <w:rFonts w:ascii="Times New Roman" w:hAnsi="Times New Roman" w:cs="Times New Roman"/>
+          <w:lang w:val="es-CO"/>
+        </w:rPr>
+        <w:t xml:space="preserve">, </w:t>
+      </w:r>
+      <w:proofErr w:type="spellStart"/>
+      <w:r>
+        <w:rPr>
+          <w:rFonts w:ascii="Times New Roman" w:hAnsi="Times New Roman" w:cs="Times New Roman"/>
+          <w:lang w:val="es-CO"/>
+        </w:rPr>
+        <w:t>metodoPago</w:t>
+      </w:r>
+      <w:proofErr w:type="spellEnd"/>
     </w:p>
     <w:p>
       <w:pPr>
@@ -233,13 +374,47 @@
           <w:lang w:val="es-CO"/>
         </w:rPr>
       </w:pPr>
-      <w:r>
-        <w:rPr>
-          <w:rFonts w:ascii="Times New Roman" w:hAnsi="Times New Roman" w:cs="Times New Roman"/>
-          <w:lang w:val="es-CO"/>
-        </w:rPr>
-        <w:t>ServicioBasico: id, nombre, capacidad, costo, horaApertura, horaCierre</w:t>
-      </w:r>
+      <w:proofErr w:type="spellStart"/>
+      <w:r>
+        <w:rPr>
+          <w:rFonts w:ascii="Times New Roman" w:hAnsi="Times New Roman" w:cs="Times New Roman"/>
+          <w:lang w:val="es-CO"/>
+        </w:rPr>
+        <w:t>ServicioBasico</w:t>
+      </w:r>
+      <w:proofErr w:type="spellEnd"/>
+      <w:r>
+        <w:rPr>
+          <w:rFonts w:ascii="Times New Roman" w:hAnsi="Times New Roman" w:cs="Times New Roman"/>
+          <w:lang w:val="es-CO"/>
+        </w:rPr>
+        <w:t xml:space="preserve">: id, nombre, capacidad, costo, </w:t>
+      </w:r>
+      <w:proofErr w:type="spellStart"/>
+      <w:r>
+        <w:rPr>
+          <w:rFonts w:ascii="Times New Roman" w:hAnsi="Times New Roman" w:cs="Times New Roman"/>
+          <w:lang w:val="es-CO"/>
+        </w:rPr>
+        <w:t>horaApertura</w:t>
+      </w:r>
+      <w:proofErr w:type="spellEnd"/>
+      <w:r>
+        <w:rPr>
+          <w:rFonts w:ascii="Times New Roman" w:hAnsi="Times New Roman" w:cs="Times New Roman"/>
+          <w:lang w:val="es-CO"/>
+        </w:rPr>
+        <w:t xml:space="preserve">, </w:t>
+      </w:r>
+      <w:proofErr w:type="spellStart"/>
+      <w:r>
+        <w:rPr>
+          <w:rFonts w:ascii="Times New Roman" w:hAnsi="Times New Roman" w:cs="Times New Roman"/>
+          <w:lang w:val="es-CO"/>
+        </w:rPr>
+        <w:t>horaCierre</w:t>
+      </w:r>
+      <w:proofErr w:type="spellEnd"/>
     </w:p>
     <w:p>
       <w:pPr>
@@ -258,8 +433,33 @@
           <w:rFonts w:ascii="Times New Roman" w:hAnsi="Times New Roman" w:cs="Times New Roman"/>
           <w:lang w:val="es-CO"/>
         </w:rPr>
-        <w:t>Producto: id, nombre, precio, tipoProducto, cantidadDisponible</w:t>
-      </w:r>
+        <w:t xml:space="preserve">Producto: id, nombre, precio, </w:t>
+      </w:r>
+      <w:proofErr w:type="spellStart"/>
+      <w:r>
+        <w:rPr>
+          <w:rFonts w:ascii="Times New Roman" w:hAnsi="Times New Roman" w:cs="Times New Roman"/>
+          <w:lang w:val="es-CO"/>
+        </w:rPr>
+        <w:t>tipoProducto</w:t>
+      </w:r>
+      <w:proofErr w:type="spellEnd"/>
+      <w:r>
+        <w:rPr>
+          <w:rFonts w:ascii="Times New Roman" w:hAnsi="Times New Roman" w:cs="Times New Roman"/>
+          <w:lang w:val="es-CO"/>
+        </w:rPr>
+        <w:t xml:space="preserve">, </w:t>
+      </w:r>
+      <w:proofErr w:type="spellStart"/>
+      <w:r>
+        <w:rPr>
+          <w:rFonts w:ascii="Times New Roman" w:hAnsi="Times New Roman" w:cs="Times New Roman"/>
+          <w:lang w:val="es-CO"/>
+        </w:rPr>
+        <w:t>cantidadDisponible</w:t>
+      </w:r>
+      <w:proofErr w:type="spellEnd"/>
     </w:p>
     <w:p>
       <w:pPr>
@@ -293,13 +493,47 @@
           <w:lang w:val="es-CO"/>
         </w:rPr>
       </w:pPr>
-      <w:r>
-        <w:rPr>
-          <w:rFonts w:ascii="Times New Roman" w:hAnsi="Times New Roman" w:cs="Times New Roman"/>
-          <w:lang w:val="es-CO"/>
-        </w:rPr>
-        <w:t>Lavanderia: id, costoPorPrenda, costoPorParZapatos</w:t>
-      </w:r>
+      <w:proofErr w:type="spellStart"/>
+      <w:r>
+        <w:rPr>
+          <w:rFonts w:ascii="Times New Roman" w:hAnsi="Times New Roman" w:cs="Times New Roman"/>
+          <w:lang w:val="es-CO"/>
+        </w:rPr>
+        <w:t>Lavanderia</w:t>
+      </w:r>
+      <w:proofErr w:type="spellEnd"/>
+      <w:r>
+        <w:rPr>
+          <w:rFonts w:ascii="Times New Roman" w:hAnsi="Times New Roman" w:cs="Times New Roman"/>
+          <w:lang w:val="es-CO"/>
+        </w:rPr>
+        <w:t xml:space="preserve">: id, </w:t>
+      </w:r>
+      <w:proofErr w:type="spellStart"/>
+      <w:r>
+        <w:rPr>
+          <w:rFonts w:ascii="Times New Roman" w:hAnsi="Times New Roman" w:cs="Times New Roman"/>
+          <w:lang w:val="es-CO"/>
+        </w:rPr>
+        <w:t>costoPorPrenda</w:t>
+      </w:r>
+      <w:proofErr w:type="spellEnd"/>
+      <w:r>
+        <w:rPr>
+          <w:rFonts w:ascii="Times New Roman" w:hAnsi="Times New Roman" w:cs="Times New Roman"/>
+          <w:lang w:val="es-CO"/>
+        </w:rPr>
+        <w:t xml:space="preserve">, </w:t>
+      </w:r>
+      <w:proofErr w:type="spellStart"/>
+      <w:r>
+        <w:rPr>
+          <w:rFonts w:ascii="Times New Roman" w:hAnsi="Times New Roman" w:cs="Times New Roman"/>
+          <w:lang w:val="es-CO"/>
+        </w:rPr>
+        <w:t>costoPorParZapatos</w:t>
+      </w:r>
+      <w:proofErr w:type="spellEnd"/>
     </w:p>
     <w:p>
       <w:pPr>
@@ -333,12 +567,21 @@
           <w:lang w:val="es-CO"/>
         </w:rPr>
       </w:pPr>
-      <w:r>
-        <w:rPr>
-          <w:rFonts w:ascii="Times New Roman" w:hAnsi="Times New Roman" w:cs="Times New Roman"/>
-          <w:lang w:val="es-CO"/>
-        </w:rPr>
-        <w:t>RestauranteBar: id, estilo, platos</w:t>
+      <w:proofErr w:type="spellStart"/>
+      <w:r>
+        <w:rPr>
+          <w:rFonts w:ascii="Times New Roman" w:hAnsi="Times New Roman" w:cs="Times New Roman"/>
+          <w:lang w:val="es-CO"/>
+        </w:rPr>
+        <w:t>RestauranteBar</w:t>
+      </w:r>
+      <w:proofErr w:type="spellEnd"/>
+      <w:r>
+        <w:rPr>
+          <w:rFonts w:ascii="Times New Roman" w:hAnsi="Times New Roman" w:cs="Times New Roman"/>
+          <w:lang w:val="es-CO"/>
+        </w:rPr>
+        <w:t>: id, estilo, platos</w:t>
       </w:r>
     </w:p>
     <w:p>
@@ -365,8 +608,17 @@
           <w:rFonts w:ascii="Times New Roman" w:hAnsi="Times New Roman" w:cs="Times New Roman"/>
           <w:lang w:val="es-CO"/>
         </w:rPr>
-        <w:t>id, descripcion</w:t>
-      </w:r>
+        <w:t xml:space="preserve">id, </w:t>
+      </w:r>
+      <w:proofErr w:type="spellStart"/>
+      <w:r>
+        <w:rPr>
+          <w:rFonts w:ascii="Times New Roman" w:hAnsi="Times New Roman" w:cs="Times New Roman"/>
+          <w:lang w:val="es-CO"/>
+        </w:rPr>
+        <w:t>descripcion</w:t>
+      </w:r>
+      <w:proofErr w:type="spellEnd"/>
     </w:p>
     <w:p>
       <w:pPr>
@@ -380,13 +632,31 @@
           <w:lang w:val="es-CO"/>
         </w:rPr>
       </w:pPr>
-      <w:r>
-        <w:rPr>
-          <w:rFonts w:ascii="Times New Roman" w:hAnsi="Times New Roman" w:cs="Times New Roman"/>
-          <w:lang w:val="es-CO"/>
-        </w:rPr>
-        <w:t>Prestamo: id, idProducto</w:t>
-      </w:r>
+      <w:proofErr w:type="spellStart"/>
+      <w:r>
+        <w:rPr>
+          <w:rFonts w:ascii="Times New Roman" w:hAnsi="Times New Roman" w:cs="Times New Roman"/>
+          <w:lang w:val="es-CO"/>
+        </w:rPr>
+        <w:t>Prestamo</w:t>
+      </w:r>
+      <w:proofErr w:type="spellEnd"/>
+      <w:r>
+        <w:rPr>
+          <w:rFonts w:ascii="Times New Roman" w:hAnsi="Times New Roman" w:cs="Times New Roman"/>
+          <w:lang w:val="es-CO"/>
+        </w:rPr>
+        <w:t xml:space="preserve">: id, </w:t>
+      </w:r>
+      <w:proofErr w:type="spellStart"/>
+      <w:r>
+        <w:rPr>
+          <w:rFonts w:ascii="Times New Roman" w:hAnsi="Times New Roman" w:cs="Times New Roman"/>
+          <w:lang w:val="es-CO"/>
+        </w:rPr>
+        <w:t>idProducto</w:t>
+      </w:r>
+      <w:proofErr w:type="spellEnd"/>
     </w:p>
     <w:p>
       <w:pPr>
@@ -460,12 +730,21 @@
           <w:lang w:val="es-CO"/>
         </w:rPr>
       </w:pPr>
-      <w:r>
-        <w:rPr>
-          <w:rFonts w:ascii="Times New Roman" w:hAnsi="Times New Roman" w:cs="Times New Roman"/>
-          <w:lang w:val="es-CO"/>
-        </w:rPr>
-        <w:t>ServicioSPA: id, duración</w:t>
+      <w:proofErr w:type="spellStart"/>
+      <w:r>
+        <w:rPr>
+          <w:rFonts w:ascii="Times New Roman" w:hAnsi="Times New Roman" w:cs="Times New Roman"/>
+          <w:lang w:val="es-CO"/>
+        </w:rPr>
+        <w:t>ServicioSPA</w:t>
+      </w:r>
+      <w:proofErr w:type="spellEnd"/>
+      <w:r>
+        <w:rPr>
+          <w:rFonts w:ascii="Times New Roman" w:hAnsi="Times New Roman" w:cs="Times New Roman"/>
+          <w:lang w:val="es-CO"/>
+        </w:rPr>
+        <w:t>: id, duración</w:t>
       </w:r>
     </w:p>
     <w:p>
@@ -480,13 +759,63 @@
           <w:lang w:val="es-CO"/>
         </w:rPr>
       </w:pPr>
-      <w:r>
-        <w:rPr>
-          <w:rFonts w:ascii="Times New Roman" w:hAnsi="Times New Roman" w:cs="Times New Roman"/>
-          <w:lang w:val="es-CO"/>
-        </w:rPr>
-        <w:t>ConsumoServicioCliente: idReserva, idServicio, fecha, descripción, costoServicio</w:t>
-      </w:r>
+      <w:proofErr w:type="spellStart"/>
+      <w:r>
+        <w:rPr>
+          <w:rFonts w:ascii="Times New Roman" w:hAnsi="Times New Roman" w:cs="Times New Roman"/>
+          <w:lang w:val="es-CO"/>
+        </w:rPr>
+        <w:t>ConsumoServicioCliente</w:t>
+      </w:r>
+      <w:proofErr w:type="spellEnd"/>
+      <w:r>
+        <w:rPr>
+          <w:rFonts w:ascii="Times New Roman" w:hAnsi="Times New Roman" w:cs="Times New Roman"/>
+          <w:lang w:val="es-CO"/>
+        </w:rPr>
+        <w:t xml:space="preserve">: </w:t>
+      </w:r>
+      <w:proofErr w:type="spellStart"/>
+      <w:r>
+        <w:rPr>
+          <w:rFonts w:ascii="Times New Roman" w:hAnsi="Times New Roman" w:cs="Times New Roman"/>
+          <w:lang w:val="es-CO"/>
+        </w:rPr>
+        <w:t>idReserva</w:t>
+      </w:r>
+      <w:proofErr w:type="spellEnd"/>
+      <w:r>
+        <w:rPr>
+          <w:rFonts w:ascii="Times New Roman" w:hAnsi="Times New Roman" w:cs="Times New Roman"/>
+          <w:lang w:val="es-CO"/>
+        </w:rPr>
+        <w:t xml:space="preserve">, </w:t>
+      </w:r>
+      <w:proofErr w:type="spellStart"/>
+      <w:r>
+        <w:rPr>
+          <w:rFonts w:ascii="Times New Roman" w:hAnsi="Times New Roman" w:cs="Times New Roman"/>
+          <w:lang w:val="es-CO"/>
+        </w:rPr>
+        <w:t>idServicio</w:t>
+      </w:r>
+      <w:proofErr w:type="spellEnd"/>
+      <w:r>
+        <w:rPr>
+          <w:rFonts w:ascii="Times New Roman" w:hAnsi="Times New Roman" w:cs="Times New Roman"/>
+          <w:lang w:val="es-CO"/>
+        </w:rPr>
+        <w:t xml:space="preserve">, fecha, descripción, </w:t>
+      </w:r>
+      <w:proofErr w:type="spellStart"/>
+      <w:r>
+        <w:rPr>
+          <w:rFonts w:ascii="Times New Roman" w:hAnsi="Times New Roman" w:cs="Times New Roman"/>
+          <w:lang w:val="es-CO"/>
+        </w:rPr>
+        <w:t>costoServicio</w:t>
+      </w:r>
+      <w:proofErr w:type="spellEnd"/>
     </w:p>
     <w:p>
       <w:pPr>
@@ -500,12 +829,53 @@
           <w:lang w:val="es-CO"/>
         </w:rPr>
       </w:pPr>
-      <w:r>
-        <w:rPr>
-          <w:rFonts w:ascii="Times New Roman" w:hAnsi="Times New Roman" w:cs="Times New Roman"/>
-          <w:lang w:val="es-CO"/>
-        </w:rPr>
-        <w:t>ClienteConsumeProducto: idReserva, idProducto, fecha, descripción, cantidad</w:t>
+      <w:proofErr w:type="spellStart"/>
+      <w:r>
+        <w:rPr>
+          <w:rFonts w:ascii="Times New Roman" w:hAnsi="Times New Roman" w:cs="Times New Roman"/>
+          <w:lang w:val="es-CO"/>
+        </w:rPr>
+        <w:t>ClienteConsumeProducto</w:t>
+      </w:r>
+      <w:proofErr w:type="spellEnd"/>
+      <w:r>
+        <w:rPr>
+          <w:rFonts w:ascii="Times New Roman" w:hAnsi="Times New Roman" w:cs="Times New Roman"/>
+          <w:lang w:val="es-CO"/>
+        </w:rPr>
+        <w:t xml:space="preserve">: </w:t>
+      </w:r>
+      <w:proofErr w:type="spellStart"/>
+      <w:r>
+        <w:rPr>
+          <w:rFonts w:ascii="Times New Roman" w:hAnsi="Times New Roman" w:cs="Times New Roman"/>
+          <w:lang w:val="es-CO"/>
+        </w:rPr>
+        <w:t>idReserva</w:t>
+      </w:r>
+      <w:proofErr w:type="spellEnd"/>
+      <w:r>
+        <w:rPr>
+          <w:rFonts w:ascii="Times New Roman" w:hAnsi="Times New Roman" w:cs="Times New Roman"/>
+          <w:lang w:val="es-CO"/>
+        </w:rPr>
+        <w:t xml:space="preserve">, </w:t>
+      </w:r>
+      <w:proofErr w:type="spellStart"/>
+      <w:r>
+        <w:rPr>
+          <w:rFonts w:ascii="Times New Roman" w:hAnsi="Times New Roman" w:cs="Times New Roman"/>
+          <w:lang w:val="es-CO"/>
+        </w:rPr>
+        <w:t>idProducto</w:t>
+      </w:r>
+      <w:proofErr w:type="spellEnd"/>
+      <w:r>
+        <w:rPr>
+          <w:rFonts w:ascii="Times New Roman" w:hAnsi="Times New Roman" w:cs="Times New Roman"/>
+          <w:lang w:val="es-CO"/>
+        </w:rPr>
+        <w:t>, fecha, descripción, cantidad</w:t>
       </w:r>
     </w:p>
     <w:p>
@@ -529,7 +899,55 @@
           <w:rFonts w:ascii="Times New Roman" w:hAnsi="Times New Roman" w:cs="Times New Roman"/>
           <w:lang w:val="es-CO"/>
         </w:rPr>
-        <w:t xml:space="preserve">Las entidades Piscina, Lavandería, Tienda, RestauranteBar, Gimnasio, Sala y SPA heredan de ServicioBasico, por lo que su id es el id de uno de los servicios básicos, así que no puede existir uno de ellos sin su respectivo ServicioBasico. Al mismo tiempo, la mayoría de estas entidades tienen una relación con Producto que muestran los productos que ofrecen o los equipos que tienen, etc. </w:t>
+        <w:t xml:space="preserve">Las entidades Piscina, Lavandería, Tienda, </w:t>
+      </w:r>
+      <w:proofErr w:type="spellStart"/>
+      <w:r>
+        <w:rPr>
+          <w:rFonts w:ascii="Times New Roman" w:hAnsi="Times New Roman" w:cs="Times New Roman"/>
+          <w:lang w:val="es-CO"/>
+        </w:rPr>
+        <w:t>RestauranteBar</w:t>
+      </w:r>
+      <w:proofErr w:type="spellEnd"/>
+      <w:r>
+        <w:rPr>
+          <w:rFonts w:ascii="Times New Roman" w:hAnsi="Times New Roman" w:cs="Times New Roman"/>
+          <w:lang w:val="es-CO"/>
+        </w:rPr>
+        <w:t xml:space="preserve">, Gimnasio, Sala y SPA heredan de </w:t>
+      </w:r>
+      <w:proofErr w:type="spellStart"/>
+      <w:r>
+        <w:rPr>
+          <w:rFonts w:ascii="Times New Roman" w:hAnsi="Times New Roman" w:cs="Times New Roman"/>
+          <w:lang w:val="es-CO"/>
+        </w:rPr>
+        <w:t>ServicioBasico</w:t>
+      </w:r>
+      <w:proofErr w:type="spellEnd"/>
+      <w:r>
+        <w:rPr>
+          <w:rFonts w:ascii="Times New Roman" w:hAnsi="Times New Roman" w:cs="Times New Roman"/>
+          <w:lang w:val="es-CO"/>
+        </w:rPr>
+        <w:t xml:space="preserve">, por lo que su id es el id de uno de los servicios básicos, así que no puede existir uno de ellos sin su respectivo </w:t>
+      </w:r>
+      <w:proofErr w:type="spellStart"/>
+      <w:r>
+        <w:rPr>
+          <w:rFonts w:ascii="Times New Roman" w:hAnsi="Times New Roman" w:cs="Times New Roman"/>
+          <w:lang w:val="es-CO"/>
+        </w:rPr>
+        <w:t>ServicioBasico</w:t>
+      </w:r>
+      <w:proofErr w:type="spellEnd"/>
+      <w:r>
+        <w:rPr>
+          <w:rFonts w:ascii="Times New Roman" w:hAnsi="Times New Roman" w:cs="Times New Roman"/>
+          <w:lang w:val="es-CO"/>
+        </w:rPr>
+        <w:t xml:space="preserve">. Al mismo tiempo, la mayoría de estas entidades tienen una relación con Producto que muestran los productos que ofrecen o los equipos que tienen, etc. </w:t>
       </w:r>
     </w:p>
     <w:p>
@@ -545,7 +963,23 @@
           <w:rFonts w:ascii="Times New Roman" w:hAnsi="Times New Roman" w:cs="Times New Roman"/>
           <w:lang w:val="es-CO"/>
         </w:rPr>
-        <w:t xml:space="preserve">Las Entidades Plato y ServicioSPA heredan de Producto, dado que estos son casos específicos de productos. </w:t>
+        <w:t xml:space="preserve">Las Entidades Plato y </w:t>
+      </w:r>
+      <w:proofErr w:type="spellStart"/>
+      <w:r>
+        <w:rPr>
+          <w:rFonts w:ascii="Times New Roman" w:hAnsi="Times New Roman" w:cs="Times New Roman"/>
+          <w:lang w:val="es-CO"/>
+        </w:rPr>
+        <w:t>ServicioSPA</w:t>
+      </w:r>
+      <w:proofErr w:type="spellEnd"/>
+      <w:r>
+        <w:rPr>
+          <w:rFonts w:ascii="Times New Roman" w:hAnsi="Times New Roman" w:cs="Times New Roman"/>
+          <w:lang w:val="es-CO"/>
+        </w:rPr>
+        <w:t xml:space="preserve"> heredan de Producto, dado que estos son casos específicos de productos. </w:t>
       </w:r>
     </w:p>
     <w:p>
@@ -635,7 +1069,21 @@
           <w:rFonts w:ascii="Times New Roman" w:hAnsi="Times New Roman" w:cs="Times New Roman"/>
           <w:lang w:val="es-CO"/>
         </w:rPr>
-        <w:t>Según el enunciado una cadena hotelera grande tiene aproximadamente 200 habitaciones, pero teniendo en cuenta que puede que se abran mas o que cierren por temporada digamos que la cantidad en la base de datos podría ser de hasta 230 habitaciones por cadena.</w:t>
+        <w:t xml:space="preserve">Según el enunciado una cadena hotelera grande tiene aproximadamente 200 habitaciones, pero teniendo en cuenta que puede que se abran </w:t>
+      </w:r>
+      <w:r>
+        <w:rPr>
+          <w:rFonts w:ascii="Times New Roman" w:hAnsi="Times New Roman" w:cs="Times New Roman"/>
+          <w:lang w:val="es-CO"/>
+        </w:rPr>
+        <w:t>más</w:t>
+      </w:r>
+      <w:r>
+        <w:rPr>
+          <w:rFonts w:ascii="Times New Roman" w:hAnsi="Times New Roman" w:cs="Times New Roman"/>
+          <w:lang w:val="es-CO"/>
+        </w:rPr>
+        <w:t xml:space="preserve"> o que cierren por temporada digamos que la cantidad en la base de datos podría ser de hasta 230 habitaciones por cadena.</w:t>
       </w:r>
     </w:p>
     <w:p>
@@ -650,12 +1098,21 @@
           <w:lang w:val="es-CO"/>
         </w:rPr>
       </w:pPr>
-      <w:r>
-        <w:rPr>
-          <w:rFonts w:ascii="Times New Roman" w:hAnsi="Times New Roman" w:cs="Times New Roman"/>
-          <w:lang w:val="es-CO"/>
-        </w:rPr>
-        <w:t>TipoHabitacion: En el enunciado dice que aproximadamente 20, así que aproximadamente 25 parece adecuado por las mismas razones que la cantidad de habitaciones, además los tipos de habitaciones son más volátiles que las habitaciones, así que la creación o eliminación de nuevos tipos no es muy inusual.</w:t>
+      <w:proofErr w:type="spellStart"/>
+      <w:r>
+        <w:rPr>
+          <w:rFonts w:ascii="Times New Roman" w:hAnsi="Times New Roman" w:cs="Times New Roman"/>
+          <w:lang w:val="es-CO"/>
+        </w:rPr>
+        <w:t>TipoHabitacion</w:t>
+      </w:r>
+      <w:proofErr w:type="spellEnd"/>
+      <w:r>
+        <w:rPr>
+          <w:rFonts w:ascii="Times New Roman" w:hAnsi="Times New Roman" w:cs="Times New Roman"/>
+          <w:lang w:val="es-CO"/>
+        </w:rPr>
+        <w:t>: En el enunciado dice que aproximadamente 20, así que aproximadamente 25 parece adecuado por las mismas razones que la cantidad de habitaciones, además los tipos de habitaciones son más volátiles que las habitaciones, así que la creación o eliminación de nuevos tipos no es muy inusual.</w:t>
       </w:r>
     </w:p>
     <w:p>
@@ -709,7 +1166,35 @@
           <w:rFonts w:ascii="Times New Roman" w:hAnsi="Times New Roman" w:cs="Times New Roman"/>
           <w:lang w:val="es-CO"/>
         </w:rPr>
-        <w:t>Aunque en el enunciado no se menciona nada sobre la cantidad de clientes de una cadena, podemos estimar que serian de 5000 a 10000 teniendo en cuenta la cantidad de Reservas y asumiendo que un cliente no se queda mas de dos veces por año en un hotel.</w:t>
+        <w:t xml:space="preserve">Aunque en el enunciado no se menciona nada sobre la cantidad de clientes de una cadena, podemos estimar que </w:t>
+      </w:r>
+      <w:r>
+        <w:rPr>
+          <w:rFonts w:ascii="Times New Roman" w:hAnsi="Times New Roman" w:cs="Times New Roman"/>
+          <w:lang w:val="es-CO"/>
+        </w:rPr>
+        <w:t>serían</w:t>
+      </w:r>
+      <w:r>
+        <w:rPr>
+          <w:rFonts w:ascii="Times New Roman" w:hAnsi="Times New Roman" w:cs="Times New Roman"/>
+          <w:lang w:val="es-CO"/>
+        </w:rPr>
+        <w:t xml:space="preserve"> de 5000 a 10000 teniendo en cuenta la cantidad de Reservas y asumiendo que un cliente no se queda </w:t>
+      </w:r>
+      <w:r>
+        <w:rPr>
+          <w:rFonts w:ascii="Times New Roman" w:hAnsi="Times New Roman" w:cs="Times New Roman"/>
+          <w:lang w:val="es-CO"/>
+        </w:rPr>
+        <w:t>más</w:t>
+      </w:r>
+      <w:r>
+        <w:rPr>
+          <w:rFonts w:ascii="Times New Roman" w:hAnsi="Times New Roman" w:cs="Times New Roman"/>
+          <w:lang w:val="es-CO"/>
+        </w:rPr>
+        <w:t xml:space="preserve"> de dos veces por año en un hotel.</w:t>
       </w:r>
     </w:p>
     <w:p>
@@ -724,12 +1209,69 @@
           <w:lang w:val="es-CO"/>
         </w:rPr>
       </w:pPr>
-      <w:r>
-        <w:rPr>
-          <w:rFonts w:ascii="Times New Roman" w:hAnsi="Times New Roman" w:cs="Times New Roman"/>
-          <w:lang w:val="es-CO"/>
-        </w:rPr>
-        <w:t>ServicioBasico: Este incluye Piscina, Lavanderia, Tienda, RestauranteBar, Prestamo, Gimnasio, Sala y SPA. De acuerdo con el enunciado, se aproxima que la cantidad de servicios es unos 35, así que podrían ser de 8 a 10 por cada tipo de servicio.</w:t>
+      <w:proofErr w:type="spellStart"/>
+      <w:r>
+        <w:rPr>
+          <w:rFonts w:ascii="Times New Roman" w:hAnsi="Times New Roman" w:cs="Times New Roman"/>
+          <w:lang w:val="es-CO"/>
+        </w:rPr>
+        <w:t>ServicioBasico</w:t>
+      </w:r>
+      <w:proofErr w:type="spellEnd"/>
+      <w:r>
+        <w:rPr>
+          <w:rFonts w:ascii="Times New Roman" w:hAnsi="Times New Roman" w:cs="Times New Roman"/>
+          <w:lang w:val="es-CO"/>
+        </w:rPr>
+        <w:t xml:space="preserve">: Este incluye Piscina, </w:t>
+      </w:r>
+      <w:proofErr w:type="spellStart"/>
+      <w:r>
+        <w:rPr>
+          <w:rFonts w:ascii="Times New Roman" w:hAnsi="Times New Roman" w:cs="Times New Roman"/>
+          <w:lang w:val="es-CO"/>
+        </w:rPr>
+        <w:t>Lavanderia</w:t>
+      </w:r>
+      <w:proofErr w:type="spellEnd"/>
+      <w:r>
+        <w:rPr>
+          <w:rFonts w:ascii="Times New Roman" w:hAnsi="Times New Roman" w:cs="Times New Roman"/>
+          <w:lang w:val="es-CO"/>
+        </w:rPr>
+        <w:t xml:space="preserve">, Tienda, </w:t>
+      </w:r>
+      <w:proofErr w:type="spellStart"/>
+      <w:r>
+        <w:rPr>
+          <w:rFonts w:ascii="Times New Roman" w:hAnsi="Times New Roman" w:cs="Times New Roman"/>
+          <w:lang w:val="es-CO"/>
+        </w:rPr>
+        <w:t>RestauranteBar</w:t>
+      </w:r>
+      <w:proofErr w:type="spellEnd"/>
+      <w:r>
+        <w:rPr>
+          <w:rFonts w:ascii="Times New Roman" w:hAnsi="Times New Roman" w:cs="Times New Roman"/>
+          <w:lang w:val="es-CO"/>
+        </w:rPr>
+        <w:t xml:space="preserve">, </w:t>
+      </w:r>
+      <w:proofErr w:type="spellStart"/>
+      <w:r>
+        <w:rPr>
+          <w:rFonts w:ascii="Times New Roman" w:hAnsi="Times New Roman" w:cs="Times New Roman"/>
+          <w:lang w:val="es-CO"/>
+        </w:rPr>
+        <w:t>Prestamo</w:t>
+      </w:r>
+      <w:proofErr w:type="spellEnd"/>
+      <w:r>
+        <w:rPr>
+          <w:rFonts w:ascii="Times New Roman" w:hAnsi="Times New Roman" w:cs="Times New Roman"/>
+          <w:lang w:val="es-CO"/>
+        </w:rPr>
+        <w:t>, Gimnasio, Sala y SPA. De acuerdo con el enunciado, se aproxima que la cantidad de servicios es unos 35, así que podrían ser de 8 a 10 por cada tipo de servicio.</w:t>
       </w:r>
     </w:p>
     <w:p>
@@ -783,14 +1325,44 @@
           <w:rFonts w:ascii="Times New Roman" w:hAnsi="Times New Roman" w:cs="Times New Roman"/>
           <w:lang w:val="es-CO"/>
         </w:rPr>
-        <w:t>Plato y ServicioSPA: La cantidad de registros</w:t>
-      </w:r>
-      <w:r>
-        <w:rPr>
-          <w:rFonts w:ascii="Times New Roman" w:hAnsi="Times New Roman" w:cs="Times New Roman"/>
-          <w:lang w:val="es-CO"/>
-        </w:rPr>
-        <w:t xml:space="preserve"> esta limitada por la cantidad de productos, pero supongamos, en el caso de los platos, que un restaurante o bar ofrece en su carta de 30 a 50 productos y que, en el caso de servicio de SPA, un SPA ofrece a lo mucho 15 a 20. Siendo así, aproximamos que la cantidad de platos en total podría ser entre 240 y 400, y la cantidad de servicios en un SPA son entre 120 y 160.</w:t>
+        <w:t xml:space="preserve">Plato y </w:t>
+      </w:r>
+      <w:proofErr w:type="spellStart"/>
+      <w:r>
+        <w:rPr>
+          <w:rFonts w:ascii="Times New Roman" w:hAnsi="Times New Roman" w:cs="Times New Roman"/>
+          <w:lang w:val="es-CO"/>
+        </w:rPr>
+        <w:t>ServicioSPA</w:t>
+      </w:r>
+      <w:proofErr w:type="spellEnd"/>
+      <w:r>
+        <w:rPr>
+          <w:rFonts w:ascii="Times New Roman" w:hAnsi="Times New Roman" w:cs="Times New Roman"/>
+          <w:lang w:val="es-CO"/>
+        </w:rPr>
+        <w:t>: La cantidad de registros</w:t>
+      </w:r>
+      <w:r>
+        <w:rPr>
+          <w:rFonts w:ascii="Times New Roman" w:hAnsi="Times New Roman" w:cs="Times New Roman"/>
+          <w:lang w:val="es-CO"/>
+        </w:rPr>
+        <w:t xml:space="preserve"> </w:t>
+      </w:r>
+      <w:r>
+        <w:rPr>
+          <w:rFonts w:ascii="Times New Roman" w:hAnsi="Times New Roman" w:cs="Times New Roman"/>
+          <w:lang w:val="es-CO"/>
+        </w:rPr>
+        <w:t>está</w:t>
+      </w:r>
+      <w:r>
+        <w:rPr>
+          <w:rFonts w:ascii="Times New Roman" w:hAnsi="Times New Roman" w:cs="Times New Roman"/>
+          <w:lang w:val="es-CO"/>
+        </w:rPr>
+        <w:t xml:space="preserve"> limitada por la cantidad de productos, pero supongamos, en el caso de los platos, que un restaurante o bar ofrece en su carta de 30 a 50 productos y que, en el caso de servicio de SPA, un SPA ofrece a lo mucho 15 a 20. Siendo así, aproximamos que la cantidad de platos en total podría ser entre 240 y 400, y la cantidad de servicios en un SPA son entre 120 y 160.</w:t>
       </w:r>
     </w:p>
     <w:p>
@@ -805,6 +1377,7 @@
           <w:lang w:val="es-CO"/>
         </w:rPr>
       </w:pPr>
+      <w:proofErr w:type="spellStart"/>
       <w:r>
         <w:rPr>
           <w:rFonts w:ascii="Times New Roman" w:hAnsi="Times New Roman" w:cs="Times New Roman"/>
@@ -824,7 +1397,31 @@
           <w:rFonts w:ascii="Times New Roman" w:hAnsi="Times New Roman" w:cs="Times New Roman"/>
           <w:lang w:val="es-CO"/>
         </w:rPr>
-        <w:t xml:space="preserve">Producto y ConsumoServicioCliente: </w:t>
+        <w:t>Producto</w:t>
+      </w:r>
+      <w:proofErr w:type="spellEnd"/>
+      <w:r>
+        <w:rPr>
+          <w:rFonts w:ascii="Times New Roman" w:hAnsi="Times New Roman" w:cs="Times New Roman"/>
+          <w:lang w:val="es-CO"/>
+        </w:rPr>
+        <w:t xml:space="preserve"> y </w:t>
+      </w:r>
+      <w:proofErr w:type="spellStart"/>
+      <w:r>
+        <w:rPr>
+          <w:rFonts w:ascii="Times New Roman" w:hAnsi="Times New Roman" w:cs="Times New Roman"/>
+          <w:lang w:val="es-CO"/>
+        </w:rPr>
+        <w:t>ConsumoServicioCliente</w:t>
+      </w:r>
+      <w:proofErr w:type="spellEnd"/>
+      <w:r>
+        <w:rPr>
+          <w:rFonts w:ascii="Times New Roman" w:hAnsi="Times New Roman" w:cs="Times New Roman"/>
+          <w:lang w:val="es-CO"/>
+        </w:rPr>
+        <w:t xml:space="preserve">: </w:t>
       </w:r>
       <w:r>
         <w:rPr>
@@ -1023,6 +1620,7 @@
                 <w:lang w:val="es-CO"/>
               </w:rPr>
             </w:pPr>
+            <w:proofErr w:type="spellStart"/>
             <w:r>
               <w:rPr>
                 <w:rFonts w:ascii="Times New Roman" w:hAnsi="Times New Roman" w:cs="Times New Roman"/>
@@ -1030,6 +1628,7 @@
               </w:rPr>
               <w:t>TipoHabitacion</w:t>
             </w:r>
+            <w:proofErr w:type="spellEnd"/>
           </w:p>
         </w:tc>
         <w:tc>
@@ -1128,6 +1727,7 @@
                 <w:lang w:val="es-CO"/>
               </w:rPr>
             </w:pPr>
+            <w:proofErr w:type="spellStart"/>
             <w:r>
               <w:rPr>
                 <w:rFonts w:ascii="Times New Roman" w:hAnsi="Times New Roman" w:cs="Times New Roman"/>
@@ -1135,6 +1735,7 @@
               </w:rPr>
               <w:t>TipoHabitacion</w:t>
             </w:r>
+            <w:proofErr w:type="spellEnd"/>
           </w:p>
         </w:tc>
         <w:tc>
@@ -1580,7 +2181,21 @@
                 <w:rFonts w:ascii="Times New Roman" w:hAnsi="Times New Roman" w:cs="Times New Roman"/>
                 <w:lang w:val="es-CO"/>
               </w:rPr>
-              <w:t>La información de las habitaciones ocupadas en el ultimo año y la información de las reservas de dichas habitaciones</w:t>
+              <w:t xml:space="preserve">La información de las habitaciones ocupadas en el </w:t>
+            </w:r>
+            <w:r>
+              <w:rPr>
+                <w:rFonts w:ascii="Times New Roman" w:hAnsi="Times New Roman" w:cs="Times New Roman"/>
+                <w:lang w:val="es-CO"/>
+              </w:rPr>
+              <w:t>último</w:t>
+            </w:r>
+            <w:r>
+              <w:rPr>
+                <w:rFonts w:ascii="Times New Roman" w:hAnsi="Times New Roman" w:cs="Times New Roman"/>
+                <w:lang w:val="es-CO"/>
+              </w:rPr>
+              <w:t xml:space="preserve"> año y la información de las reservas de dichas habitaciones</w:t>
             </w:r>
           </w:p>
         </w:tc>
@@ -1633,6 +2248,7 @@
                 <w:lang w:val="es-CO"/>
               </w:rPr>
             </w:pPr>
+            <w:proofErr w:type="spellStart"/>
             <w:r>
               <w:rPr>
                 <w:rFonts w:ascii="Times New Roman" w:hAnsi="Times New Roman" w:cs="Times New Roman"/>
@@ -1640,6 +2256,7 @@
               </w:rPr>
               <w:t>ServicioBasico</w:t>
             </w:r>
+            <w:proofErr w:type="spellEnd"/>
           </w:p>
         </w:tc>
         <w:tc>
@@ -1738,6 +2355,7 @@
                 <w:lang w:val="es-CO"/>
               </w:rPr>
             </w:pPr>
+            <w:proofErr w:type="spellStart"/>
             <w:r>
               <w:rPr>
                 <w:rFonts w:ascii="Times New Roman" w:hAnsi="Times New Roman" w:cs="Times New Roman"/>
@@ -1745,6 +2363,7 @@
               </w:rPr>
               <w:t>ServicioBasico</w:t>
             </w:r>
+            <w:proofErr w:type="spellEnd"/>
           </w:p>
         </w:tc>
         <w:tc>
@@ -2039,6 +2658,7 @@
                 <w:lang w:val="es-CO"/>
               </w:rPr>
             </w:pPr>
+            <w:proofErr w:type="spellStart"/>
             <w:r>
               <w:rPr>
                 <w:rFonts w:ascii="Times New Roman" w:hAnsi="Times New Roman" w:cs="Times New Roman"/>
@@ -2046,6 +2666,7 @@
               </w:rPr>
               <w:t>ConsumoServicioCliente</w:t>
             </w:r>
+            <w:proofErr w:type="spellEnd"/>
           </w:p>
         </w:tc>
         <w:tc>
@@ -2144,6 +2765,7 @@
                 <w:lang w:val="es-CO"/>
               </w:rPr>
             </w:pPr>
+            <w:proofErr w:type="spellStart"/>
             <w:r>
               <w:rPr>
                 <w:rFonts w:ascii="Times New Roman" w:hAnsi="Times New Roman" w:cs="Times New Roman"/>
@@ -2151,6 +2773,7 @@
               </w:rPr>
               <w:t>ConsumoServicioCliente</w:t>
             </w:r>
+            <w:proofErr w:type="spellEnd"/>
           </w:p>
         </w:tc>
         <w:tc>
@@ -2242,6 +2865,7 @@
                 <w:lang w:val="es-CO"/>
               </w:rPr>
             </w:pPr>
+            <w:proofErr w:type="spellStart"/>
             <w:r>
               <w:rPr>
                 <w:rFonts w:ascii="Times New Roman" w:hAnsi="Times New Roman" w:cs="Times New Roman"/>
@@ -2249,6 +2873,7 @@
               </w:rPr>
               <w:t>ClienteConsumeProducto</w:t>
             </w:r>
+            <w:proofErr w:type="spellEnd"/>
           </w:p>
         </w:tc>
         <w:tc>
@@ -2347,6 +2972,7 @@
                 <w:lang w:val="es-CO"/>
               </w:rPr>
             </w:pPr>
+            <w:proofErr w:type="spellStart"/>
             <w:r>
               <w:rPr>
                 <w:rFonts w:ascii="Times New Roman" w:hAnsi="Times New Roman" w:cs="Times New Roman"/>
@@ -2354,6 +2980,7 @@
               </w:rPr>
               <w:t>ClienteConsumeProducto</w:t>
             </w:r>
+            <w:proofErr w:type="spellEnd"/>
           </w:p>
         </w:tc>
         <w:tc>
@@ -2480,7 +3107,23 @@
           <w:rFonts w:ascii="Times New Roman" w:hAnsi="Times New Roman" w:cs="Times New Roman"/>
           <w:lang w:val="es-CO"/>
         </w:rPr>
-        <w:t>: Hotel tiene una relación con ServicioBasico esta relación es de uno a muchos, dado que un hotel tiene varios servicios</w:t>
+        <w:t xml:space="preserve">: Hotel tiene una relación con </w:t>
+      </w:r>
+      <w:proofErr w:type="spellStart"/>
+      <w:r>
+        <w:rPr>
+          <w:rFonts w:ascii="Times New Roman" w:hAnsi="Times New Roman" w:cs="Times New Roman"/>
+          <w:lang w:val="es-CO"/>
+        </w:rPr>
+        <w:t>ServicioBasico</w:t>
+      </w:r>
+      <w:proofErr w:type="spellEnd"/>
+      <w:r>
+        <w:rPr>
+          <w:rFonts w:ascii="Times New Roman" w:hAnsi="Times New Roman" w:cs="Times New Roman"/>
+          <w:lang w:val="es-CO"/>
+        </w:rPr>
+        <w:t xml:space="preserve"> esta relación es de uno a muchos, dado que un hotel tiene varios servicios</w:t>
       </w:r>
       <w:r>
         <w:rPr>
@@ -2637,7 +3280,23 @@
           <w:rFonts w:ascii="Times New Roman" w:hAnsi="Times New Roman" w:cs="Times New Roman"/>
           <w:lang w:val="es-CO"/>
         </w:rPr>
-        <w:t xml:space="preserve"> una relación de uno a muchos con TipoHabitacion, teniendo una habitación un tipo, pero cada tipo varias habitaciones.</w:t>
+        <w:t xml:space="preserve"> una relación de uno a muchos con </w:t>
+      </w:r>
+      <w:proofErr w:type="spellStart"/>
+      <w:r>
+        <w:rPr>
+          <w:rFonts w:ascii="Times New Roman" w:hAnsi="Times New Roman" w:cs="Times New Roman"/>
+          <w:lang w:val="es-CO"/>
+        </w:rPr>
+        <w:t>TipoHabitacion</w:t>
+      </w:r>
+      <w:proofErr w:type="spellEnd"/>
+      <w:r>
+        <w:rPr>
+          <w:rFonts w:ascii="Times New Roman" w:hAnsi="Times New Roman" w:cs="Times New Roman"/>
+          <w:lang w:val="es-CO"/>
+        </w:rPr>
+        <w:t>, teniendo una habitación un tipo, pero cada tipo varias habitaciones.</w:t>
       </w:r>
     </w:p>
     <w:p>
@@ -2652,12 +3311,21 @@
           <w:lang w:val="es-CO"/>
         </w:rPr>
       </w:pPr>
-      <w:r>
-        <w:rPr>
-          <w:rFonts w:ascii="Times New Roman" w:hAnsi="Times New Roman" w:cs="Times New Roman"/>
-          <w:lang w:val="es-CO"/>
-        </w:rPr>
-        <w:t>TipoHabitacion: Tiene dos relaciones: una relación de uno a muchos con Habitación, teniendo cada habitación un tipo y cada tipo varias habitaciones o no tiene</w:t>
+      <w:proofErr w:type="spellStart"/>
+      <w:r>
+        <w:rPr>
+          <w:rFonts w:ascii="Times New Roman" w:hAnsi="Times New Roman" w:cs="Times New Roman"/>
+          <w:lang w:val="es-CO"/>
+        </w:rPr>
+        <w:t>TipoHabitacion</w:t>
+      </w:r>
+      <w:proofErr w:type="spellEnd"/>
+      <w:r>
+        <w:rPr>
+          <w:rFonts w:ascii="Times New Roman" w:hAnsi="Times New Roman" w:cs="Times New Roman"/>
+          <w:lang w:val="es-CO"/>
+        </w:rPr>
+        <w:t>: Tiene dos relaciones: una relación de uno a muchos con Habitación, teniendo cada habitación un tipo y cada tipo varias habitaciones o no tiene</w:t>
       </w:r>
       <w:r>
         <w:rPr>
@@ -2740,7 +3408,23 @@
           <w:rFonts w:ascii="Times New Roman" w:hAnsi="Times New Roman" w:cs="Times New Roman"/>
           <w:lang w:val="es-CO"/>
         </w:rPr>
-        <w:t xml:space="preserve"> una relación muchos a muchos con Producto llamada ClienteConsumeProducto donde una reserva puede o no tener un producto y un producto puede o no tener una reserva, esta relación representa el consumo de un cliente por parte de un cliente, además cuenta con atributos adicionales para modelar de mejor manera </w:t>
+        <w:t xml:space="preserve"> una relación muchos a muchos con Producto llamada </w:t>
+      </w:r>
+      <w:proofErr w:type="spellStart"/>
+      <w:r>
+        <w:rPr>
+          <w:rFonts w:ascii="Times New Roman" w:hAnsi="Times New Roman" w:cs="Times New Roman"/>
+          <w:lang w:val="es-CO"/>
+        </w:rPr>
+        <w:t>ClienteConsumeProducto</w:t>
+      </w:r>
+      <w:proofErr w:type="spellEnd"/>
+      <w:r>
+        <w:rPr>
+          <w:rFonts w:ascii="Times New Roman" w:hAnsi="Times New Roman" w:cs="Times New Roman"/>
+          <w:lang w:val="es-CO"/>
+        </w:rPr>
+        <w:t xml:space="preserve"> donde una reserva puede o no tener un producto y un producto puede o no tener una reserva, esta relación representa el consumo de un cliente por parte de un cliente, además cuenta con atributos adicionales para modelar de mejor manera </w:t>
       </w:r>
       <w:r>
         <w:rPr>
@@ -2754,7 +3438,23 @@
           <w:rFonts w:ascii="Times New Roman" w:hAnsi="Times New Roman" w:cs="Times New Roman"/>
           <w:lang w:val="es-CO"/>
         </w:rPr>
-        <w:t xml:space="preserve"> consumo; una relación de muchos a muchos con ServicioBasico que representa el consumo de un servicio por parte de un cliente y funciona de la misma manera que </w:t>
+        <w:t xml:space="preserve"> consumo; una relación de muchos a muchos con </w:t>
+      </w:r>
+      <w:proofErr w:type="spellStart"/>
+      <w:r>
+        <w:rPr>
+          <w:rFonts w:ascii="Times New Roman" w:hAnsi="Times New Roman" w:cs="Times New Roman"/>
+          <w:lang w:val="es-CO"/>
+        </w:rPr>
+        <w:t>ServicioBasico</w:t>
+      </w:r>
+      <w:proofErr w:type="spellEnd"/>
+      <w:r>
+        <w:rPr>
+          <w:rFonts w:ascii="Times New Roman" w:hAnsi="Times New Roman" w:cs="Times New Roman"/>
+          <w:lang w:val="es-CO"/>
+        </w:rPr>
+        <w:t xml:space="preserve"> que representa el consumo de un servicio por parte de un cliente y funciona de la misma manera que </w:t>
       </w:r>
       <w:r>
         <w:rPr>
@@ -2796,12 +3496,21 @@
           <w:lang w:val="es-CO"/>
         </w:rPr>
       </w:pPr>
-      <w:r>
-        <w:rPr>
-          <w:rFonts w:ascii="Times New Roman" w:hAnsi="Times New Roman" w:cs="Times New Roman"/>
-          <w:lang w:val="es-CO"/>
-        </w:rPr>
-        <w:t xml:space="preserve">ServicioBasico: Tiene </w:t>
+      <w:proofErr w:type="spellStart"/>
+      <w:r>
+        <w:rPr>
+          <w:rFonts w:ascii="Times New Roman" w:hAnsi="Times New Roman" w:cs="Times New Roman"/>
+          <w:lang w:val="es-CO"/>
+        </w:rPr>
+        <w:t>ServicioBasico</w:t>
+      </w:r>
+      <w:proofErr w:type="spellEnd"/>
+      <w:r>
+        <w:rPr>
+          <w:rFonts w:ascii="Times New Roman" w:hAnsi="Times New Roman" w:cs="Times New Roman"/>
+          <w:lang w:val="es-CO"/>
+        </w:rPr>
+        <w:t xml:space="preserve">: Tiene </w:t>
       </w:r>
       <w:r>
         <w:rPr>
@@ -2829,7 +3538,71 @@
           <w:rFonts w:ascii="Times New Roman" w:hAnsi="Times New Roman" w:cs="Times New Roman"/>
           <w:lang w:val="es-CO"/>
         </w:rPr>
-        <w:t xml:space="preserve"> ConsumoServicioCliente que modela los consumos de servicios por parte de un cliente. Adicionalmente, esta entidad también tiene una relación de herencia, o una relación de uno a uno, con cada servicio específico, siendo estos Piscina, Lavanderia, Tienda, RestauranteBar, Prestamo, Gimnasio, Sala y SPA, por lo que esta relación no será mencionada cuando se describan las relaciones de los servicios. </w:t>
+        <w:t xml:space="preserve"> </w:t>
+      </w:r>
+      <w:proofErr w:type="spellStart"/>
+      <w:r>
+        <w:rPr>
+          <w:rFonts w:ascii="Times New Roman" w:hAnsi="Times New Roman" w:cs="Times New Roman"/>
+          <w:lang w:val="es-CO"/>
+        </w:rPr>
+        <w:t>ConsumoServicioCliente</w:t>
+      </w:r>
+      <w:proofErr w:type="spellEnd"/>
+      <w:r>
+        <w:rPr>
+          <w:rFonts w:ascii="Times New Roman" w:hAnsi="Times New Roman" w:cs="Times New Roman"/>
+          <w:lang w:val="es-CO"/>
+        </w:rPr>
+        <w:t xml:space="preserve"> que modela los consumos de servicios por parte de un cliente. Adicionalmente, esta entidad también tiene una relación de herencia, o una relación de uno a uno, con cada servicio específico, siendo estos Piscina, </w:t>
+      </w:r>
+      <w:proofErr w:type="spellStart"/>
+      <w:r>
+        <w:rPr>
+          <w:rFonts w:ascii="Times New Roman" w:hAnsi="Times New Roman" w:cs="Times New Roman"/>
+          <w:lang w:val="es-CO"/>
+        </w:rPr>
+        <w:t>Lavanderia</w:t>
+      </w:r>
+      <w:proofErr w:type="spellEnd"/>
+      <w:r>
+        <w:rPr>
+          <w:rFonts w:ascii="Times New Roman" w:hAnsi="Times New Roman" w:cs="Times New Roman"/>
+          <w:lang w:val="es-CO"/>
+        </w:rPr>
+        <w:t xml:space="preserve">, Tienda, </w:t>
+      </w:r>
+      <w:proofErr w:type="spellStart"/>
+      <w:r>
+        <w:rPr>
+          <w:rFonts w:ascii="Times New Roman" w:hAnsi="Times New Roman" w:cs="Times New Roman"/>
+          <w:lang w:val="es-CO"/>
+        </w:rPr>
+        <w:t>RestauranteBar</w:t>
+      </w:r>
+      <w:proofErr w:type="spellEnd"/>
+      <w:r>
+        <w:rPr>
+          <w:rFonts w:ascii="Times New Roman" w:hAnsi="Times New Roman" w:cs="Times New Roman"/>
+          <w:lang w:val="es-CO"/>
+        </w:rPr>
+        <w:t xml:space="preserve">, </w:t>
+      </w:r>
+      <w:proofErr w:type="spellStart"/>
+      <w:r>
+        <w:rPr>
+          <w:rFonts w:ascii="Times New Roman" w:hAnsi="Times New Roman" w:cs="Times New Roman"/>
+          <w:lang w:val="es-CO"/>
+        </w:rPr>
+        <w:t>Prestamo</w:t>
+      </w:r>
+      <w:proofErr w:type="spellEnd"/>
+      <w:r>
+        <w:rPr>
+          <w:rFonts w:ascii="Times New Roman" w:hAnsi="Times New Roman" w:cs="Times New Roman"/>
+          <w:lang w:val="es-CO"/>
+        </w:rPr>
+        <w:t xml:space="preserve">, Gimnasio, Sala y SPA, por lo que esta relación no será mencionada cuando se describan las relaciones de los servicios. </w:t>
       </w:r>
     </w:p>
     <w:p>
@@ -2856,7 +3629,39 @@
           <w:rFonts w:ascii="Times New Roman" w:hAnsi="Times New Roman" w:cs="Times New Roman"/>
           <w:lang w:val="es-CO"/>
         </w:rPr>
-        <w:t xml:space="preserve">modela el consumo de productos por parte de un cliente; una relación de muchos a muchos con TipoHabitacion donde un tipo tiene varios productos y un producto puede o no tener varios tipos de habitación. Además de las relaciones anterior mencionadas, Producto tiene una relación de muchos a muchos con todos los servicios, con excepción de Piscina y Lavandería, que modelan los diferentes productos que ofrecen como por ejemplo los productos de una tienda, los platos de un restaurante, las bebidas de un bar, etc. Hay dos casos especiales que son las relaciones de herencia con Plato y ServicioSPA dado que estas dos son casos de productos que contienen más características que las ofrecidas por Producto, por lo cual son necesarias. </w:t>
+        <w:t xml:space="preserve">modela el consumo de productos por parte de un cliente; una relación de muchos a muchos con </w:t>
+      </w:r>
+      <w:proofErr w:type="spellStart"/>
+      <w:r>
+        <w:rPr>
+          <w:rFonts w:ascii="Times New Roman" w:hAnsi="Times New Roman" w:cs="Times New Roman"/>
+          <w:lang w:val="es-CO"/>
+        </w:rPr>
+        <w:t>TipoHabitacion</w:t>
+      </w:r>
+      <w:proofErr w:type="spellEnd"/>
+      <w:r>
+        <w:rPr>
+          <w:rFonts w:ascii="Times New Roman" w:hAnsi="Times New Roman" w:cs="Times New Roman"/>
+          <w:lang w:val="es-CO"/>
+        </w:rPr>
+        <w:t xml:space="preserve"> donde un tipo tiene varios productos y un producto puede o no tener varios tipos de habitación. Además de las relaciones anterior mencionadas, Producto tiene una relación de muchos a muchos con todos los servicios, con excepción de Piscina y Lavandería, que modelan los diferentes productos que ofrecen como por ejemplo los productos de una tienda, los platos de un restaurante, las bebidas de un bar, etc. Hay dos casos especiales que son las relaciones de herencia con Plato y </w:t>
+      </w:r>
+      <w:proofErr w:type="spellStart"/>
+      <w:r>
+        <w:rPr>
+          <w:rFonts w:ascii="Times New Roman" w:hAnsi="Times New Roman" w:cs="Times New Roman"/>
+          <w:lang w:val="es-CO"/>
+        </w:rPr>
+        <w:t>ServicioSPA</w:t>
+      </w:r>
+      <w:proofErr w:type="spellEnd"/>
+      <w:r>
+        <w:rPr>
+          <w:rFonts w:ascii="Times New Roman" w:hAnsi="Times New Roman" w:cs="Times New Roman"/>
+          <w:lang w:val="es-CO"/>
+        </w:rPr>
+        <w:t xml:space="preserve"> dado que estas dos son casos de productos que contienen más características que las ofrecidas por Producto, por lo cual son necesarias. </w:t>
       </w:r>
     </w:p>
     <w:p>
@@ -2876,7 +3681,39 @@
           <w:rFonts w:ascii="Times New Roman" w:hAnsi="Times New Roman" w:cs="Times New Roman"/>
           <w:lang w:val="es-CO"/>
         </w:rPr>
-        <w:t>Piscina y Lavanderia: Tienen una relación uno a uno con ServicioBasico que es la que modela la herencia.</w:t>
+        <w:t xml:space="preserve">Piscina y </w:t>
+      </w:r>
+      <w:proofErr w:type="spellStart"/>
+      <w:r>
+        <w:rPr>
+          <w:rFonts w:ascii="Times New Roman" w:hAnsi="Times New Roman" w:cs="Times New Roman"/>
+          <w:lang w:val="es-CO"/>
+        </w:rPr>
+        <w:t>Lavanderia</w:t>
+      </w:r>
+      <w:proofErr w:type="spellEnd"/>
+      <w:r>
+        <w:rPr>
+          <w:rFonts w:ascii="Times New Roman" w:hAnsi="Times New Roman" w:cs="Times New Roman"/>
+          <w:lang w:val="es-CO"/>
+        </w:rPr>
+        <w:t xml:space="preserve">: Tienen una relación uno a uno con </w:t>
+      </w:r>
+      <w:proofErr w:type="spellStart"/>
+      <w:r>
+        <w:rPr>
+          <w:rFonts w:ascii="Times New Roman" w:hAnsi="Times New Roman" w:cs="Times New Roman"/>
+          <w:lang w:val="es-CO"/>
+        </w:rPr>
+        <w:t>ServicioBasico</w:t>
+      </w:r>
+      <w:proofErr w:type="spellEnd"/>
+      <w:r>
+        <w:rPr>
+          <w:rFonts w:ascii="Times New Roman" w:hAnsi="Times New Roman" w:cs="Times New Roman"/>
+          <w:lang w:val="es-CO"/>
+        </w:rPr>
+        <w:t xml:space="preserve"> que es la que modela la herencia.</w:t>
       </w:r>
     </w:p>
     <w:p>
@@ -2911,13 +3748,22 @@
           <w:lang w:val="es-CO"/>
         </w:rPr>
       </w:pPr>
+      <w:proofErr w:type="spellStart"/>
       <w:r>
         <w:rPr>
           <w:rFonts w:ascii="Times New Roman" w:hAnsi="Times New Roman" w:cs="Times New Roman"/>
           <w:lang w:val="es-CO"/>
         </w:rPr>
         <w:lastRenderedPageBreak/>
-        <w:t xml:space="preserve">RestauranteBar: Tiene una relación de muchos a muchos con Plato que como su nombre lo indica, representa los platos que ofrece cada Restaurante o las </w:t>
+        <w:t>RestauranteBar</w:t>
+      </w:r>
+      <w:proofErr w:type="spellEnd"/>
+      <w:r>
+        <w:rPr>
+          <w:rFonts w:ascii="Times New Roman" w:hAnsi="Times New Roman" w:cs="Times New Roman"/>
+          <w:lang w:val="es-CO"/>
+        </w:rPr>
+        <w:t xml:space="preserve">: Tiene una relación de muchos a muchos con Plato que como su nombre lo indica, representa los platos que ofrece cada Restaurante o las </w:t>
       </w:r>
       <w:r>
         <w:rPr>
@@ -2951,7 +3797,23 @@
           <w:rFonts w:ascii="Times New Roman" w:hAnsi="Times New Roman" w:cs="Times New Roman"/>
           <w:lang w:val="es-CO"/>
         </w:rPr>
-        <w:t>SPA: Tiene una relación de muchos a muchos con ServicioSPA que representa los servicios que ofrece cada SPA además de los productos.</w:t>
+        <w:t xml:space="preserve">SPA: Tiene una relación de muchos a muchos con </w:t>
+      </w:r>
+      <w:proofErr w:type="spellStart"/>
+      <w:r>
+        <w:rPr>
+          <w:rFonts w:ascii="Times New Roman" w:hAnsi="Times New Roman" w:cs="Times New Roman"/>
+          <w:lang w:val="es-CO"/>
+        </w:rPr>
+        <w:t>ServicioSPA</w:t>
+      </w:r>
+      <w:proofErr w:type="spellEnd"/>
+      <w:r>
+        <w:rPr>
+          <w:rFonts w:ascii="Times New Roman" w:hAnsi="Times New Roman" w:cs="Times New Roman"/>
+          <w:lang w:val="es-CO"/>
+        </w:rPr>
+        <w:t xml:space="preserve"> que representa los servicios que ofrece cada SPA además de los productos.</w:t>
       </w:r>
     </w:p>
     <w:p>
@@ -3017,14 +3879,42 @@
           <w:rFonts w:ascii="Times New Roman" w:hAnsi="Times New Roman" w:cs="Times New Roman"/>
           <w:lang w:val="es-CO"/>
         </w:rPr>
-        <w:t xml:space="preserve"> seria bueno usar un esquema embebido para los servicios, puesto que la cantidad de registros no es muy densa. Mientras que para las habitaciones</w:t>
-      </w:r>
-      <w:r>
-        <w:rPr>
-          <w:rFonts w:ascii="Times New Roman" w:hAnsi="Times New Roman" w:cs="Times New Roman"/>
-          <w:lang w:val="es-CO"/>
-        </w:rPr>
-        <w:t xml:space="preserve"> dependiendo de la cadena hotelera, seria mejor un modelo referenciado debido a la cantidad de registros que hay para este recurso, ya que, si se realizara un modelo embebido, habría muchos casos de inconsistencia en los datos dado que modificar varios registros en la colección de Habitaciones haría que tuviéramos que modificarlos en la colección de Hotel.</w:t>
+        <w:t xml:space="preserve"> </w:t>
+      </w:r>
+      <w:r>
+        <w:rPr>
+          <w:rFonts w:ascii="Times New Roman" w:hAnsi="Times New Roman" w:cs="Times New Roman"/>
+          <w:lang w:val="es-CO"/>
+        </w:rPr>
+        <w:t>sería</w:t>
+      </w:r>
+      <w:r>
+        <w:rPr>
+          <w:rFonts w:ascii="Times New Roman" w:hAnsi="Times New Roman" w:cs="Times New Roman"/>
+          <w:lang w:val="es-CO"/>
+        </w:rPr>
+        <w:t xml:space="preserve"> bueno usar un esquema embebido para los servicios, puesto que la cantidad de registros no es muy densa. Mientras que para las habitaciones</w:t>
+      </w:r>
+      <w:r>
+        <w:rPr>
+          <w:rFonts w:ascii="Times New Roman" w:hAnsi="Times New Roman" w:cs="Times New Roman"/>
+          <w:lang w:val="es-CO"/>
+        </w:rPr>
+        <w:t xml:space="preserve"> dependiendo de la cadena hotelera, </w:t>
+      </w:r>
+      <w:r>
+        <w:rPr>
+          <w:rFonts w:ascii="Times New Roman" w:hAnsi="Times New Roman" w:cs="Times New Roman"/>
+          <w:lang w:val="es-CO"/>
+        </w:rPr>
+        <w:t>sería</w:t>
+      </w:r>
+      <w:r>
+        <w:rPr>
+          <w:rFonts w:ascii="Times New Roman" w:hAnsi="Times New Roman" w:cs="Times New Roman"/>
+          <w:lang w:val="es-CO"/>
+        </w:rPr>
+        <w:t xml:space="preserve"> mejor un modelo referenciado debido a la cantidad de registros que hay para este recurso, ya que, si se realizara un modelo embebido, habría muchos casos de inconsistencia en los datos dado que modificar varios registros en la colección de Habitaciones haría que tuviéramos que modificarlos en la colección de Hotel.</w:t>
       </w:r>
     </w:p>
     <w:p>
@@ -3044,8 +3934,17 @@
           <w:rFonts w:ascii="Times New Roman" w:hAnsi="Times New Roman" w:cs="Times New Roman"/>
           <w:lang w:val="es-CO"/>
         </w:rPr>
-        <w:t>Habitación: Para esta entidad la mejor opción es un modelo embebido para el caso de TipoHabitacion</w:t>
-      </w:r>
+        <w:t xml:space="preserve">Habitación: Para esta entidad la mejor opción es un modelo embebido para el caso de </w:t>
+      </w:r>
+      <w:proofErr w:type="spellStart"/>
+      <w:r>
+        <w:rPr>
+          <w:rFonts w:ascii="Times New Roman" w:hAnsi="Times New Roman" w:cs="Times New Roman"/>
+          <w:lang w:val="es-CO"/>
+        </w:rPr>
+        <w:t>TipoHabitacion</w:t>
+      </w:r>
+      <w:proofErr w:type="spellEnd"/>
       <w:r>
         <w:rPr>
           <w:rFonts w:ascii="Times New Roman" w:hAnsi="Times New Roman" w:cs="Times New Roman"/>
@@ -3087,12 +3986,21 @@
           <w:lang w:val="es-CO"/>
         </w:rPr>
       </w:pPr>
-      <w:r>
-        <w:rPr>
-          <w:rFonts w:ascii="Times New Roman" w:hAnsi="Times New Roman" w:cs="Times New Roman"/>
-          <w:lang w:val="es-CO"/>
-        </w:rPr>
-        <w:t>TipoHabitacion:</w:t>
+      <w:proofErr w:type="spellStart"/>
+      <w:r>
+        <w:rPr>
+          <w:rFonts w:ascii="Times New Roman" w:hAnsi="Times New Roman" w:cs="Times New Roman"/>
+          <w:lang w:val="es-CO"/>
+        </w:rPr>
+        <w:t>TipoHabitacion</w:t>
+      </w:r>
+      <w:proofErr w:type="spellEnd"/>
+      <w:r>
+        <w:rPr>
+          <w:rFonts w:ascii="Times New Roman" w:hAnsi="Times New Roman" w:cs="Times New Roman"/>
+          <w:lang w:val="es-CO"/>
+        </w:rPr>
+        <w:t>:</w:t>
       </w:r>
       <w:r>
         <w:rPr>
@@ -3154,14 +4062,46 @@
           <w:rFonts w:ascii="Times New Roman" w:hAnsi="Times New Roman" w:cs="Times New Roman"/>
           <w:lang w:val="es-CO"/>
         </w:rPr>
-        <w:t xml:space="preserve">Reserva: En este caso para la relación con Cliente y con Habitación usaremos un modelo embabido debido a la simplicidad de los datos y a que es útil que con cada consulta de una reserva se consulten también los otros dos recursos implicados. En el caso de </w:t>
-      </w:r>
-      <w:r>
-        <w:rPr>
-          <w:rFonts w:ascii="Times New Roman" w:hAnsi="Times New Roman" w:cs="Times New Roman"/>
-          <w:lang w:val="es-CO"/>
-        </w:rPr>
-        <w:t>los consumos, creemos que la densidad de datos permite la utilización de un modelo embebido también, dado que no creemos que por reserva hayan mas de unos 30 o 40 consumos</w:t>
+        <w:t xml:space="preserve">Reserva: En este caso para la relación con Cliente y con Habitación usaremos un modelo </w:t>
+      </w:r>
+      <w:proofErr w:type="spellStart"/>
+      <w:r>
+        <w:rPr>
+          <w:rFonts w:ascii="Times New Roman" w:hAnsi="Times New Roman" w:cs="Times New Roman"/>
+          <w:lang w:val="es-CO"/>
+        </w:rPr>
+        <w:t>embabido</w:t>
+      </w:r>
+      <w:proofErr w:type="spellEnd"/>
+      <w:r>
+        <w:rPr>
+          <w:rFonts w:ascii="Times New Roman" w:hAnsi="Times New Roman" w:cs="Times New Roman"/>
+          <w:lang w:val="es-CO"/>
+        </w:rPr>
+        <w:t xml:space="preserve"> debido a la simplicidad de los datos y a que es útil que con cada consulta de una reserva se consulten también los otros dos recursos implicados. En el caso de </w:t>
+      </w:r>
+      <w:r>
+        <w:rPr>
+          <w:rFonts w:ascii="Times New Roman" w:hAnsi="Times New Roman" w:cs="Times New Roman"/>
+          <w:lang w:val="es-CO"/>
+        </w:rPr>
+        <w:t xml:space="preserve">los consumos, creemos que la densidad de datos permite la utilización de un modelo embebido también, dado que no creemos que por reserva hayan </w:t>
+      </w:r>
+      <w:proofErr w:type="spellStart"/>
+      <w:r>
+        <w:rPr>
+          <w:rFonts w:ascii="Times New Roman" w:hAnsi="Times New Roman" w:cs="Times New Roman"/>
+          <w:lang w:val="es-CO"/>
+        </w:rPr>
+        <w:t>mas</w:t>
+      </w:r>
+      <w:proofErr w:type="spellEnd"/>
+      <w:r>
+        <w:rPr>
+          <w:rFonts w:ascii="Times New Roman" w:hAnsi="Times New Roman" w:cs="Times New Roman"/>
+          <w:lang w:val="es-CO"/>
+        </w:rPr>
+        <w:t xml:space="preserve"> de unos 30 o 40 consumos</w:t>
       </w:r>
       <w:r>
         <w:rPr>
@@ -3217,12 +4157,21 @@
           <w:lang w:val="es-CO"/>
         </w:rPr>
       </w:pPr>
-      <w:r>
-        <w:rPr>
-          <w:rFonts w:ascii="Times New Roman" w:hAnsi="Times New Roman" w:cs="Times New Roman"/>
-          <w:lang w:val="es-CO"/>
-        </w:rPr>
-        <w:t>ServicioBasico: Para esta entidad</w:t>
+      <w:proofErr w:type="spellStart"/>
+      <w:r>
+        <w:rPr>
+          <w:rFonts w:ascii="Times New Roman" w:hAnsi="Times New Roman" w:cs="Times New Roman"/>
+          <w:lang w:val="es-CO"/>
+        </w:rPr>
+        <w:t>ServicioBasico</w:t>
+      </w:r>
+      <w:proofErr w:type="spellEnd"/>
+      <w:r>
+        <w:rPr>
+          <w:rFonts w:ascii="Times New Roman" w:hAnsi="Times New Roman" w:cs="Times New Roman"/>
+          <w:lang w:val="es-CO"/>
+        </w:rPr>
+        <w:t>: Para esta entidad</w:t>
       </w:r>
       <w:r>
         <w:rPr>
@@ -3250,7 +4199,23 @@
           <w:rFonts w:ascii="Times New Roman" w:hAnsi="Times New Roman" w:cs="Times New Roman"/>
           <w:lang w:val="es-CO"/>
         </w:rPr>
-        <w:t>, teniendo en ServicioBasico entonces un arreglo por cada subservicio, es decir, un atributo piscinas, lavanderías, tiendas, etc. E</w:t>
+        <w:t xml:space="preserve">, teniendo en </w:t>
+      </w:r>
+      <w:proofErr w:type="spellStart"/>
+      <w:r>
+        <w:rPr>
+          <w:rFonts w:ascii="Times New Roman" w:hAnsi="Times New Roman" w:cs="Times New Roman"/>
+          <w:lang w:val="es-CO"/>
+        </w:rPr>
+        <w:t>ServicioBasico</w:t>
+      </w:r>
+      <w:proofErr w:type="spellEnd"/>
+      <w:r>
+        <w:rPr>
+          <w:rFonts w:ascii="Times New Roman" w:hAnsi="Times New Roman" w:cs="Times New Roman"/>
+          <w:lang w:val="es-CO"/>
+        </w:rPr>
+        <w:t xml:space="preserve"> entonces un arreglo por cada subservicio, es decir, un atributo piscinas, lavanderías, tiendas, etc. E</w:t>
       </w:r>
       <w:r>
         <w:rPr>
@@ -3312,7 +4277,55 @@
           <w:rFonts w:ascii="Times New Roman" w:hAnsi="Times New Roman" w:cs="Times New Roman"/>
           <w:lang w:val="es-CO"/>
         </w:rPr>
-        <w:t xml:space="preserve">Producto: En esta entidad hay muchas relaciones, sin embargo, consideramos que no es importante modelar las relaciones desde esta entidad, dado que no es necesario hacer consultas sobre los Productos, además de que no es importante saber con que objetos esta relacionado los productos, es decir, a los productos no les importa con quien este relacionado, </w:t>
+        <w:t xml:space="preserve">Producto: En esta entidad hay muchas relaciones, sin embargo, consideramos que no es importante modelar las relaciones desde esta entidad, dado que no es necesario hacer consultas sobre los Productos, además de que no es importante saber con </w:t>
+      </w:r>
+      <w:proofErr w:type="spellStart"/>
+      <w:r>
+        <w:rPr>
+          <w:rFonts w:ascii="Times New Roman" w:hAnsi="Times New Roman" w:cs="Times New Roman"/>
+          <w:lang w:val="es-CO"/>
+        </w:rPr>
+        <w:t>que</w:t>
+      </w:r>
+      <w:proofErr w:type="spellEnd"/>
+      <w:r>
+        <w:rPr>
+          <w:rFonts w:ascii="Times New Roman" w:hAnsi="Times New Roman" w:cs="Times New Roman"/>
+          <w:lang w:val="es-CO"/>
+        </w:rPr>
+        <w:t xml:space="preserve"> objetos </w:t>
+      </w:r>
+      <w:proofErr w:type="spellStart"/>
+      <w:r>
+        <w:rPr>
+          <w:rFonts w:ascii="Times New Roman" w:hAnsi="Times New Roman" w:cs="Times New Roman"/>
+          <w:lang w:val="es-CO"/>
+        </w:rPr>
+        <w:t>esta</w:t>
+      </w:r>
+      <w:proofErr w:type="spellEnd"/>
+      <w:r>
+        <w:rPr>
+          <w:rFonts w:ascii="Times New Roman" w:hAnsi="Times New Roman" w:cs="Times New Roman"/>
+          <w:lang w:val="es-CO"/>
+        </w:rPr>
+        <w:t xml:space="preserve"> relacionado los productos, es decir, a los productos no les importa con quien </w:t>
+      </w:r>
+      <w:proofErr w:type="spellStart"/>
+      <w:r>
+        <w:rPr>
+          <w:rFonts w:ascii="Times New Roman" w:hAnsi="Times New Roman" w:cs="Times New Roman"/>
+          <w:lang w:val="es-CO"/>
+        </w:rPr>
+        <w:t>este</w:t>
+      </w:r>
+      <w:proofErr w:type="spellEnd"/>
+      <w:r>
+        <w:rPr>
+          <w:rFonts w:ascii="Times New Roman" w:hAnsi="Times New Roman" w:cs="Times New Roman"/>
+          <w:lang w:val="es-CO"/>
+        </w:rPr>
+        <w:t xml:space="preserve"> relacionado, </w:t>
       </w:r>
       <w:r>
         <w:rPr>
@@ -3340,8 +4353,33 @@
           <w:rFonts w:ascii="Times New Roman" w:hAnsi="Times New Roman" w:cs="Times New Roman"/>
           <w:lang w:val="es-CO"/>
         </w:rPr>
-        <w:t>Piscina y Lavanderia: Estas entidades tendrán embebido su respectivo ServicioBasico</w:t>
-      </w:r>
+        <w:t xml:space="preserve">Piscina y </w:t>
+      </w:r>
+      <w:proofErr w:type="spellStart"/>
+      <w:r>
+        <w:rPr>
+          <w:rFonts w:ascii="Times New Roman" w:hAnsi="Times New Roman" w:cs="Times New Roman"/>
+          <w:lang w:val="es-CO"/>
+        </w:rPr>
+        <w:t>Lavanderia</w:t>
+      </w:r>
+      <w:proofErr w:type="spellEnd"/>
+      <w:r>
+        <w:rPr>
+          <w:rFonts w:ascii="Times New Roman" w:hAnsi="Times New Roman" w:cs="Times New Roman"/>
+          <w:lang w:val="es-CO"/>
+        </w:rPr>
+        <w:t xml:space="preserve">: Estas entidades tendrán embebido su respectivo </w:t>
+      </w:r>
+      <w:proofErr w:type="spellStart"/>
+      <w:r>
+        <w:rPr>
+          <w:rFonts w:ascii="Times New Roman" w:hAnsi="Times New Roman" w:cs="Times New Roman"/>
+          <w:lang w:val="es-CO"/>
+        </w:rPr>
+        <w:t>ServicioBasico</w:t>
+      </w:r>
+      <w:proofErr w:type="spellEnd"/>
     </w:p>
     <w:p>
       <w:pPr>
@@ -3395,12 +4433,37 @@
           <w:lang w:val="es-CO"/>
         </w:rPr>
       </w:pPr>
-      <w:r>
-        <w:rPr>
-          <w:rFonts w:ascii="Times New Roman" w:hAnsi="Times New Roman" w:cs="Times New Roman"/>
-          <w:lang w:val="es-CO"/>
-        </w:rPr>
-        <w:t>RestauranteBar: Esta entidad tendría un modelo embebido con sus platos, pues la densidad de datos lo permite, además es necesario traer los platos de cada restauranteBar cada vez que se hace una consulta sobre este recurso.</w:t>
+      <w:proofErr w:type="spellStart"/>
+      <w:r>
+        <w:rPr>
+          <w:rFonts w:ascii="Times New Roman" w:hAnsi="Times New Roman" w:cs="Times New Roman"/>
+          <w:lang w:val="es-CO"/>
+        </w:rPr>
+        <w:t>RestauranteBar</w:t>
+      </w:r>
+      <w:proofErr w:type="spellEnd"/>
+      <w:r>
+        <w:rPr>
+          <w:rFonts w:ascii="Times New Roman" w:hAnsi="Times New Roman" w:cs="Times New Roman"/>
+          <w:lang w:val="es-CO"/>
+        </w:rPr>
+        <w:t xml:space="preserve">: Esta entidad tendría un modelo embebido con sus platos, pues la densidad de datos lo permite, además es necesario traer los platos de cada </w:t>
+      </w:r>
+      <w:proofErr w:type="spellStart"/>
+      <w:r>
+        <w:rPr>
+          <w:rFonts w:ascii="Times New Roman" w:hAnsi="Times New Roman" w:cs="Times New Roman"/>
+          <w:lang w:val="es-CO"/>
+        </w:rPr>
+        <w:t>restauranteBar</w:t>
+      </w:r>
+      <w:proofErr w:type="spellEnd"/>
+      <w:r>
+        <w:rPr>
+          <w:rFonts w:ascii="Times New Roman" w:hAnsi="Times New Roman" w:cs="Times New Roman"/>
+          <w:lang w:val="es-CO"/>
+        </w:rPr>
+        <w:t xml:space="preserve"> cada vez que se hace una consulta sobre este recurso.</w:t>
       </w:r>
     </w:p>
     <w:p>
@@ -3435,12 +4498,51 @@
           <w:lang w:val="es-CO"/>
         </w:rPr>
       </w:pPr>
-      <w:r>
-        <w:rPr>
-          <w:rFonts w:ascii="Times New Roman" w:hAnsi="Times New Roman" w:cs="Times New Roman"/>
-          <w:lang w:val="es-CO"/>
-        </w:rPr>
-        <w:t>ConsumoServicioCliente y ClienteConsumeProducto: Para estas entidades se usara un modelo embebido para tener tanto la reserva como el servicio o producto correspondiente al consumo.</w:t>
+      <w:proofErr w:type="spellStart"/>
+      <w:r>
+        <w:rPr>
+          <w:rFonts w:ascii="Times New Roman" w:hAnsi="Times New Roman" w:cs="Times New Roman"/>
+          <w:lang w:val="es-CO"/>
+        </w:rPr>
+        <w:t>ConsumoServicioCliente</w:t>
+      </w:r>
+      <w:proofErr w:type="spellEnd"/>
+      <w:r>
+        <w:rPr>
+          <w:rFonts w:ascii="Times New Roman" w:hAnsi="Times New Roman" w:cs="Times New Roman"/>
+          <w:lang w:val="es-CO"/>
+        </w:rPr>
+        <w:t xml:space="preserve"> y </w:t>
+      </w:r>
+      <w:proofErr w:type="spellStart"/>
+      <w:r>
+        <w:rPr>
+          <w:rFonts w:ascii="Times New Roman" w:hAnsi="Times New Roman" w:cs="Times New Roman"/>
+          <w:lang w:val="es-CO"/>
+        </w:rPr>
+        <w:t>ClienteConsumeProducto</w:t>
+      </w:r>
+      <w:proofErr w:type="spellEnd"/>
+      <w:r>
+        <w:rPr>
+          <w:rFonts w:ascii="Times New Roman" w:hAnsi="Times New Roman" w:cs="Times New Roman"/>
+          <w:lang w:val="es-CO"/>
+        </w:rPr>
+        <w:t xml:space="preserve">: Para estas entidades se </w:t>
+      </w:r>
+      <w:r>
+        <w:rPr>
+          <w:rFonts w:ascii="Times New Roman" w:hAnsi="Times New Roman" w:cs="Times New Roman"/>
+          <w:lang w:val="es-CO"/>
+        </w:rPr>
+        <w:t>usará</w:t>
+      </w:r>
+      <w:r>
+        <w:rPr>
+          <w:rFonts w:ascii="Times New Roman" w:hAnsi="Times New Roman" w:cs="Times New Roman"/>
+          <w:lang w:val="es-CO"/>
+        </w:rPr>
+        <w:t xml:space="preserve"> un modelo embebido para tener tanto la reserva como el servicio o producto correspondiente al consumo.</w:t>
       </w:r>
     </w:p>
     <w:sectPr>

</xml_diff>

<commit_message>
Se quito "capacidad" de Habitacion y se modifico eso en todo lado
</commit_message>
<xml_diff>
--- a/parranderos/docs/Entrega 3/Reporte Hotel de los Andes 3.docx
+++ b/parranderos/docs/Entrega 3/Reporte Hotel de los Andes 3.docx
@@ -124,82 +124,62 @@
           <w:rFonts w:ascii="Times New Roman" w:hAnsi="Times New Roman" w:cs="Times New Roman"/>
           <w:lang w:val="es-CO"/>
         </w:rPr>
-        <w:t xml:space="preserve">Hotel: id, nombre, </w:t>
-      </w:r>
-      <w:proofErr w:type="spellStart"/>
-      <w:r>
-        <w:rPr>
-          <w:rFonts w:ascii="Times New Roman" w:hAnsi="Times New Roman" w:cs="Times New Roman"/>
-          <w:lang w:val="es-CO"/>
-        </w:rPr>
-        <w:t>numEstrellas</w:t>
-      </w:r>
-      <w:proofErr w:type="spellEnd"/>
-    </w:p>
-    <w:p>
-      <w:pPr>
-        <w:pStyle w:val="ListParagraph"/>
-        <w:numPr>
-          <w:ilvl w:val="0"/>
-          <w:numId w:val="2"/>
-        </w:numPr>
-        <w:rPr>
-          <w:rFonts w:ascii="Times New Roman" w:hAnsi="Times New Roman" w:cs="Times New Roman"/>
-          <w:lang w:val="es-CO"/>
-        </w:rPr>
-      </w:pPr>
-      <w:r>
-        <w:rPr>
-          <w:rFonts w:ascii="Times New Roman" w:hAnsi="Times New Roman" w:cs="Times New Roman"/>
-          <w:lang w:val="es-CO"/>
-        </w:rPr>
-        <w:t xml:space="preserve">Habitación: id, capacidad, </w:t>
-      </w:r>
-      <w:r>
-        <w:rPr>
-          <w:rFonts w:ascii="Times New Roman" w:hAnsi="Times New Roman" w:cs="Times New Roman"/>
-          <w:lang w:val="es-CO"/>
-        </w:rPr>
-        <w:t>disponibilidad</w:t>
-      </w:r>
-    </w:p>
-    <w:p>
-      <w:pPr>
-        <w:pStyle w:val="ListParagraph"/>
-        <w:numPr>
-          <w:ilvl w:val="0"/>
-          <w:numId w:val="2"/>
-        </w:numPr>
-        <w:rPr>
-          <w:rFonts w:ascii="Times New Roman" w:hAnsi="Times New Roman" w:cs="Times New Roman"/>
-          <w:lang w:val="es-CO"/>
-        </w:rPr>
-      </w:pPr>
-      <w:proofErr w:type="spellStart"/>
-      <w:r>
-        <w:rPr>
-          <w:rFonts w:ascii="Times New Roman" w:hAnsi="Times New Roman" w:cs="Times New Roman"/>
-          <w:lang w:val="es-CO"/>
-        </w:rPr>
-        <w:t>TipoHabitacion</w:t>
-      </w:r>
-      <w:proofErr w:type="spellEnd"/>
-      <w:r>
-        <w:rPr>
-          <w:rFonts w:ascii="Times New Roman" w:hAnsi="Times New Roman" w:cs="Times New Roman"/>
-          <w:lang w:val="es-CO"/>
-        </w:rPr>
-        <w:t xml:space="preserve">: id, nombre, capacidad, </w:t>
-      </w:r>
-      <w:proofErr w:type="spellStart"/>
-      <w:r>
-        <w:rPr>
-          <w:rFonts w:ascii="Times New Roman" w:hAnsi="Times New Roman" w:cs="Times New Roman"/>
-          <w:lang w:val="es-CO"/>
-        </w:rPr>
-        <w:t>precioNoche</w:t>
-      </w:r>
-      <w:proofErr w:type="spellEnd"/>
+        <w:t>Hotel: id, nombre, numEstrellas</w:t>
+      </w:r>
+    </w:p>
+    <w:p>
+      <w:pPr>
+        <w:pStyle w:val="ListParagraph"/>
+        <w:numPr>
+          <w:ilvl w:val="0"/>
+          <w:numId w:val="2"/>
+        </w:numPr>
+        <w:rPr>
+          <w:rFonts w:ascii="Times New Roman" w:hAnsi="Times New Roman" w:cs="Times New Roman"/>
+          <w:lang w:val="es-CO"/>
+        </w:rPr>
+      </w:pPr>
+      <w:r>
+        <w:rPr>
+          <w:rFonts w:ascii="Times New Roman" w:hAnsi="Times New Roman" w:cs="Times New Roman"/>
+          <w:lang w:val="es-CO"/>
+        </w:rPr>
+        <w:t xml:space="preserve">Habitación: id, </w:t>
+      </w:r>
+      <w:r>
+        <w:rPr>
+          <w:rFonts w:ascii="Times New Roman" w:hAnsi="Times New Roman" w:cs="Times New Roman"/>
+          <w:lang w:val="es-CO"/>
+        </w:rPr>
+        <w:t>disponib</w:t>
+      </w:r>
+      <w:r>
+        <w:rPr>
+          <w:rFonts w:ascii="Times New Roman" w:hAnsi="Times New Roman" w:cs="Times New Roman"/>
+          <w:lang w:val="es-CO"/>
+        </w:rPr>
+        <w:t>le</w:t>
+      </w:r>
+    </w:p>
+    <w:p>
+      <w:pPr>
+        <w:pStyle w:val="ListParagraph"/>
+        <w:numPr>
+          <w:ilvl w:val="0"/>
+          <w:numId w:val="2"/>
+        </w:numPr>
+        <w:rPr>
+          <w:rFonts w:ascii="Times New Roman" w:hAnsi="Times New Roman" w:cs="Times New Roman"/>
+          <w:lang w:val="es-CO"/>
+        </w:rPr>
+      </w:pPr>
+      <w:r>
+        <w:rPr>
+          <w:rFonts w:ascii="Times New Roman" w:hAnsi="Times New Roman" w:cs="Times New Roman"/>
+          <w:lang w:val="es-CO"/>
+        </w:rPr>
+        <w:t>TipoHabitacion: id, nombre, capacidad, precioNoche</w:t>
+      </w:r>
     </w:p>
     <w:p>
       <w:pPr>
@@ -225,241 +205,68 @@
           <w:rFonts w:ascii="Times New Roman" w:hAnsi="Times New Roman" w:cs="Times New Roman"/>
           <w:lang w:val="es-CO"/>
         </w:rPr>
-        <w:t xml:space="preserve">: id, </w:t>
-      </w:r>
-      <w:proofErr w:type="spellStart"/>
-      <w:r>
-        <w:rPr>
-          <w:rFonts w:ascii="Times New Roman" w:hAnsi="Times New Roman" w:cs="Times New Roman"/>
-          <w:lang w:val="es-CO"/>
-        </w:rPr>
-        <w:t>idCliente</w:t>
-      </w:r>
-      <w:proofErr w:type="spellEnd"/>
-      <w:r>
-        <w:rPr>
-          <w:rFonts w:ascii="Times New Roman" w:hAnsi="Times New Roman" w:cs="Times New Roman"/>
-          <w:lang w:val="es-CO"/>
-        </w:rPr>
-        <w:t xml:space="preserve">, </w:t>
-      </w:r>
-      <w:proofErr w:type="spellStart"/>
-      <w:r>
-        <w:rPr>
-          <w:rFonts w:ascii="Times New Roman" w:hAnsi="Times New Roman" w:cs="Times New Roman"/>
-          <w:lang w:val="es-CO"/>
-        </w:rPr>
-        <w:t>idHabitacion</w:t>
-      </w:r>
-      <w:proofErr w:type="spellEnd"/>
-      <w:r>
-        <w:rPr>
-          <w:rFonts w:ascii="Times New Roman" w:hAnsi="Times New Roman" w:cs="Times New Roman"/>
-          <w:lang w:val="es-CO"/>
-        </w:rPr>
-        <w:t xml:space="preserve">, </w:t>
-      </w:r>
-      <w:proofErr w:type="spellStart"/>
-      <w:r>
-        <w:rPr>
-          <w:rFonts w:ascii="Times New Roman" w:hAnsi="Times New Roman" w:cs="Times New Roman"/>
-          <w:lang w:val="es-CO"/>
-        </w:rPr>
-        <w:t>fechaEntrada</w:t>
-      </w:r>
-      <w:proofErr w:type="spellEnd"/>
-      <w:r>
-        <w:rPr>
-          <w:rFonts w:ascii="Times New Roman" w:hAnsi="Times New Roman" w:cs="Times New Roman"/>
-          <w:lang w:val="es-CO"/>
-        </w:rPr>
-        <w:t xml:space="preserve">, </w:t>
-      </w:r>
-      <w:proofErr w:type="spellStart"/>
-      <w:r>
-        <w:rPr>
-          <w:rFonts w:ascii="Times New Roman" w:hAnsi="Times New Roman" w:cs="Times New Roman"/>
-          <w:lang w:val="es-CO"/>
-        </w:rPr>
-        <w:t>fechaSalida</w:t>
-      </w:r>
-      <w:proofErr w:type="spellEnd"/>
-      <w:r>
-        <w:rPr>
-          <w:rFonts w:ascii="Times New Roman" w:hAnsi="Times New Roman" w:cs="Times New Roman"/>
-          <w:lang w:val="es-CO"/>
-        </w:rPr>
-        <w:t xml:space="preserve">, </w:t>
-      </w:r>
-      <w:proofErr w:type="spellStart"/>
-      <w:r>
-        <w:rPr>
-          <w:rFonts w:ascii="Times New Roman" w:hAnsi="Times New Roman" w:cs="Times New Roman"/>
-          <w:lang w:val="es-CO"/>
-        </w:rPr>
-        <w:t>cobroTotal</w:t>
-      </w:r>
-      <w:proofErr w:type="spellEnd"/>
-      <w:r>
-        <w:rPr>
-          <w:rFonts w:ascii="Times New Roman" w:hAnsi="Times New Roman" w:cs="Times New Roman"/>
-          <w:lang w:val="es-CO"/>
-        </w:rPr>
-        <w:t xml:space="preserve">, </w:t>
-      </w:r>
-      <w:proofErr w:type="spellStart"/>
-      <w:r>
-        <w:rPr>
-          <w:rFonts w:ascii="Times New Roman" w:hAnsi="Times New Roman" w:cs="Times New Roman"/>
-          <w:lang w:val="es-CO"/>
-        </w:rPr>
-        <w:t>numPersonas</w:t>
-      </w:r>
-      <w:proofErr w:type="spellEnd"/>
-    </w:p>
-    <w:p>
-      <w:pPr>
-        <w:pStyle w:val="ListParagraph"/>
-        <w:numPr>
-          <w:ilvl w:val="0"/>
-          <w:numId w:val="2"/>
-        </w:numPr>
-        <w:rPr>
-          <w:rFonts w:ascii="Times New Roman" w:hAnsi="Times New Roman" w:cs="Times New Roman"/>
-          <w:lang w:val="es-CO"/>
-        </w:rPr>
-      </w:pPr>
-      <w:r>
-        <w:rPr>
-          <w:rFonts w:ascii="Times New Roman" w:hAnsi="Times New Roman" w:cs="Times New Roman"/>
-          <w:lang w:val="es-CO"/>
-        </w:rPr>
-        <w:t xml:space="preserve">Cliente: nombre, documento, </w:t>
-      </w:r>
-      <w:proofErr w:type="spellStart"/>
-      <w:r>
-        <w:rPr>
-          <w:rFonts w:ascii="Times New Roman" w:hAnsi="Times New Roman" w:cs="Times New Roman"/>
-          <w:lang w:val="es-CO"/>
-        </w:rPr>
-        <w:t>tipoDocumento</w:t>
-      </w:r>
-      <w:proofErr w:type="spellEnd"/>
-      <w:r>
-        <w:rPr>
-          <w:rFonts w:ascii="Times New Roman" w:hAnsi="Times New Roman" w:cs="Times New Roman"/>
-          <w:lang w:val="es-CO"/>
-        </w:rPr>
-        <w:t xml:space="preserve">, </w:t>
-      </w:r>
-      <w:proofErr w:type="spellStart"/>
-      <w:r>
-        <w:rPr>
-          <w:rFonts w:ascii="Times New Roman" w:hAnsi="Times New Roman" w:cs="Times New Roman"/>
-          <w:lang w:val="es-CO"/>
-        </w:rPr>
-        <w:t>metodoPago</w:t>
-      </w:r>
-      <w:proofErr w:type="spellEnd"/>
-    </w:p>
-    <w:p>
-      <w:pPr>
-        <w:pStyle w:val="ListParagraph"/>
-        <w:numPr>
-          <w:ilvl w:val="0"/>
-          <w:numId w:val="2"/>
-        </w:numPr>
-        <w:rPr>
-          <w:rFonts w:ascii="Times New Roman" w:hAnsi="Times New Roman" w:cs="Times New Roman"/>
-          <w:lang w:val="es-CO"/>
-        </w:rPr>
-      </w:pPr>
-      <w:proofErr w:type="spellStart"/>
-      <w:r>
-        <w:rPr>
-          <w:rFonts w:ascii="Times New Roman" w:hAnsi="Times New Roman" w:cs="Times New Roman"/>
-          <w:lang w:val="es-CO"/>
-        </w:rPr>
-        <w:t>ServicioBasico</w:t>
-      </w:r>
-      <w:proofErr w:type="spellEnd"/>
-      <w:r>
-        <w:rPr>
-          <w:rFonts w:ascii="Times New Roman" w:hAnsi="Times New Roman" w:cs="Times New Roman"/>
-          <w:lang w:val="es-CO"/>
-        </w:rPr>
-        <w:t xml:space="preserve">: id, nombre, capacidad, costo, </w:t>
-      </w:r>
-      <w:proofErr w:type="spellStart"/>
-      <w:r>
-        <w:rPr>
-          <w:rFonts w:ascii="Times New Roman" w:hAnsi="Times New Roman" w:cs="Times New Roman"/>
-          <w:lang w:val="es-CO"/>
-        </w:rPr>
-        <w:t>horaApertura</w:t>
-      </w:r>
-      <w:proofErr w:type="spellEnd"/>
-      <w:r>
-        <w:rPr>
-          <w:rFonts w:ascii="Times New Roman" w:hAnsi="Times New Roman" w:cs="Times New Roman"/>
-          <w:lang w:val="es-CO"/>
-        </w:rPr>
-        <w:t xml:space="preserve">, </w:t>
-      </w:r>
-      <w:proofErr w:type="spellStart"/>
-      <w:r>
-        <w:rPr>
-          <w:rFonts w:ascii="Times New Roman" w:hAnsi="Times New Roman" w:cs="Times New Roman"/>
-          <w:lang w:val="es-CO"/>
-        </w:rPr>
-        <w:t>horaCierre</w:t>
-      </w:r>
-      <w:proofErr w:type="spellEnd"/>
-    </w:p>
-    <w:p>
-      <w:pPr>
-        <w:pStyle w:val="ListParagraph"/>
-        <w:numPr>
-          <w:ilvl w:val="0"/>
-          <w:numId w:val="2"/>
-        </w:numPr>
-        <w:rPr>
-          <w:rFonts w:ascii="Times New Roman" w:hAnsi="Times New Roman" w:cs="Times New Roman"/>
-          <w:lang w:val="es-CO"/>
-        </w:rPr>
-      </w:pPr>
-      <w:r>
-        <w:rPr>
-          <w:rFonts w:ascii="Times New Roman" w:hAnsi="Times New Roman" w:cs="Times New Roman"/>
-          <w:lang w:val="es-CO"/>
-        </w:rPr>
-        <w:t xml:space="preserve">Producto: id, nombre, precio, </w:t>
-      </w:r>
-      <w:proofErr w:type="spellStart"/>
-      <w:r>
-        <w:rPr>
-          <w:rFonts w:ascii="Times New Roman" w:hAnsi="Times New Roman" w:cs="Times New Roman"/>
-          <w:lang w:val="es-CO"/>
-        </w:rPr>
-        <w:t>tipoProducto</w:t>
-      </w:r>
-      <w:proofErr w:type="spellEnd"/>
-      <w:r>
-        <w:rPr>
-          <w:rFonts w:ascii="Times New Roman" w:hAnsi="Times New Roman" w:cs="Times New Roman"/>
-          <w:lang w:val="es-CO"/>
-        </w:rPr>
-        <w:t xml:space="preserve">, </w:t>
-      </w:r>
-      <w:proofErr w:type="spellStart"/>
-      <w:r>
-        <w:rPr>
-          <w:rFonts w:ascii="Times New Roman" w:hAnsi="Times New Roman" w:cs="Times New Roman"/>
-          <w:lang w:val="es-CO"/>
-        </w:rPr>
-        <w:t>cantidadDisponible</w:t>
-      </w:r>
-      <w:proofErr w:type="spellEnd"/>
+        <w:t>: id, idCliente, idHabitacion, fechaEntrada, fechaSalida, cobroTotal, numPersonas</w:t>
+      </w:r>
+    </w:p>
+    <w:p>
+      <w:pPr>
+        <w:pStyle w:val="ListParagraph"/>
+        <w:numPr>
+          <w:ilvl w:val="0"/>
+          <w:numId w:val="2"/>
+        </w:numPr>
+        <w:rPr>
+          <w:rFonts w:ascii="Times New Roman" w:hAnsi="Times New Roman" w:cs="Times New Roman"/>
+          <w:lang w:val="es-CO"/>
+        </w:rPr>
+      </w:pPr>
+      <w:r>
+        <w:rPr>
+          <w:rFonts w:ascii="Times New Roman" w:hAnsi="Times New Roman" w:cs="Times New Roman"/>
+          <w:lang w:val="es-CO"/>
+        </w:rPr>
+        <w:t>Cliente: nombre, documento, tipoDocumento, metodoPago</w:t>
+      </w:r>
+    </w:p>
+    <w:p>
+      <w:pPr>
+        <w:pStyle w:val="ListParagraph"/>
+        <w:numPr>
+          <w:ilvl w:val="0"/>
+          <w:numId w:val="2"/>
+        </w:numPr>
+        <w:rPr>
+          <w:rFonts w:ascii="Times New Roman" w:hAnsi="Times New Roman" w:cs="Times New Roman"/>
+          <w:lang w:val="es-CO"/>
+        </w:rPr>
+      </w:pPr>
+      <w:r>
+        <w:rPr>
+          <w:rFonts w:ascii="Times New Roman" w:hAnsi="Times New Roman" w:cs="Times New Roman"/>
+          <w:lang w:val="es-CO"/>
+        </w:rPr>
+        <w:t>ServicioBasico: id, nombre, capacidad, costo, horaApertura, horaCierre</w:t>
+      </w:r>
+    </w:p>
+    <w:p>
+      <w:pPr>
+        <w:pStyle w:val="ListParagraph"/>
+        <w:numPr>
+          <w:ilvl w:val="0"/>
+          <w:numId w:val="2"/>
+        </w:numPr>
+        <w:rPr>
+          <w:rFonts w:ascii="Times New Roman" w:hAnsi="Times New Roman" w:cs="Times New Roman"/>
+          <w:lang w:val="es-CO"/>
+        </w:rPr>
+      </w:pPr>
+      <w:r>
+        <w:rPr>
+          <w:rFonts w:ascii="Times New Roman" w:hAnsi="Times New Roman" w:cs="Times New Roman"/>
+          <w:lang w:val="es-CO"/>
+        </w:rPr>
+        <w:t>Producto: id, nombre, precio, tipoProducto, cantidadDisponible</w:t>
+      </w:r>
     </w:p>
     <w:p>
       <w:pPr>
@@ -493,47 +300,13 @@
           <w:lang w:val="es-CO"/>
         </w:rPr>
       </w:pPr>
-      <w:proofErr w:type="spellStart"/>
-      <w:r>
-        <w:rPr>
-          <w:rFonts w:ascii="Times New Roman" w:hAnsi="Times New Roman" w:cs="Times New Roman"/>
-          <w:lang w:val="es-CO"/>
-        </w:rPr>
-        <w:t>Lavanderia</w:t>
-      </w:r>
-      <w:proofErr w:type="spellEnd"/>
-      <w:r>
-        <w:rPr>
-          <w:rFonts w:ascii="Times New Roman" w:hAnsi="Times New Roman" w:cs="Times New Roman"/>
-          <w:lang w:val="es-CO"/>
-        </w:rPr>
-        <w:t xml:space="preserve">: id, </w:t>
-      </w:r>
-      <w:proofErr w:type="spellStart"/>
-      <w:r>
-        <w:rPr>
-          <w:rFonts w:ascii="Times New Roman" w:hAnsi="Times New Roman" w:cs="Times New Roman"/>
-          <w:lang w:val="es-CO"/>
-        </w:rPr>
-        <w:t>costoPorPrenda</w:t>
-      </w:r>
-      <w:proofErr w:type="spellEnd"/>
-      <w:r>
-        <w:rPr>
-          <w:rFonts w:ascii="Times New Roman" w:hAnsi="Times New Roman" w:cs="Times New Roman"/>
-          <w:lang w:val="es-CO"/>
-        </w:rPr>
-        <w:t xml:space="preserve">, </w:t>
-      </w:r>
-      <w:proofErr w:type="spellStart"/>
-      <w:r>
-        <w:rPr>
-          <w:rFonts w:ascii="Times New Roman" w:hAnsi="Times New Roman" w:cs="Times New Roman"/>
-          <w:lang w:val="es-CO"/>
-        </w:rPr>
-        <w:t>costoPorParZapatos</w:t>
-      </w:r>
-      <w:proofErr w:type="spellEnd"/>
+      <w:r>
+        <w:rPr>
+          <w:rFonts w:ascii="Times New Roman" w:hAnsi="Times New Roman" w:cs="Times New Roman"/>
+          <w:lang w:val="es-CO"/>
+        </w:rPr>
+        <w:t>Lavanderia: id, costoPorPrenda, costoPorParZapatos</w:t>
+      </w:r>
     </w:p>
     <w:p>
       <w:pPr>
@@ -567,21 +340,12 @@
           <w:lang w:val="es-CO"/>
         </w:rPr>
       </w:pPr>
-      <w:proofErr w:type="spellStart"/>
-      <w:r>
-        <w:rPr>
-          <w:rFonts w:ascii="Times New Roman" w:hAnsi="Times New Roman" w:cs="Times New Roman"/>
-          <w:lang w:val="es-CO"/>
-        </w:rPr>
-        <w:t>RestauranteBar</w:t>
-      </w:r>
-      <w:proofErr w:type="spellEnd"/>
-      <w:r>
-        <w:rPr>
-          <w:rFonts w:ascii="Times New Roman" w:hAnsi="Times New Roman" w:cs="Times New Roman"/>
-          <w:lang w:val="es-CO"/>
-        </w:rPr>
-        <w:t>: id, estilo, platos</w:t>
+      <w:r>
+        <w:rPr>
+          <w:rFonts w:ascii="Times New Roman" w:hAnsi="Times New Roman" w:cs="Times New Roman"/>
+          <w:lang w:val="es-CO"/>
+        </w:rPr>
+        <w:t>RestauranteBar: id, estilo, platos</w:t>
       </w:r>
     </w:p>
     <w:p>
@@ -608,55 +372,28 @@
           <w:rFonts w:ascii="Times New Roman" w:hAnsi="Times New Roman" w:cs="Times New Roman"/>
           <w:lang w:val="es-CO"/>
         </w:rPr>
-        <w:t xml:space="preserve">id, </w:t>
-      </w:r>
-      <w:proofErr w:type="spellStart"/>
-      <w:r>
-        <w:rPr>
-          <w:rFonts w:ascii="Times New Roman" w:hAnsi="Times New Roman" w:cs="Times New Roman"/>
-          <w:lang w:val="es-CO"/>
-        </w:rPr>
-        <w:t>descripcion</w:t>
-      </w:r>
-      <w:proofErr w:type="spellEnd"/>
-    </w:p>
-    <w:p>
-      <w:pPr>
-        <w:pStyle w:val="ListParagraph"/>
-        <w:numPr>
-          <w:ilvl w:val="0"/>
-          <w:numId w:val="2"/>
-        </w:numPr>
-        <w:rPr>
-          <w:rFonts w:ascii="Times New Roman" w:hAnsi="Times New Roman" w:cs="Times New Roman"/>
-          <w:lang w:val="es-CO"/>
-        </w:rPr>
-      </w:pPr>
-      <w:proofErr w:type="spellStart"/>
-      <w:r>
-        <w:rPr>
-          <w:rFonts w:ascii="Times New Roman" w:hAnsi="Times New Roman" w:cs="Times New Roman"/>
-          <w:lang w:val="es-CO"/>
-        </w:rPr>
-        <w:t>Prestamo</w:t>
-      </w:r>
-      <w:proofErr w:type="spellEnd"/>
-      <w:r>
-        <w:rPr>
-          <w:rFonts w:ascii="Times New Roman" w:hAnsi="Times New Roman" w:cs="Times New Roman"/>
-          <w:lang w:val="es-CO"/>
-        </w:rPr>
-        <w:t xml:space="preserve">: id, </w:t>
-      </w:r>
-      <w:proofErr w:type="spellStart"/>
-      <w:r>
-        <w:rPr>
-          <w:rFonts w:ascii="Times New Roman" w:hAnsi="Times New Roman" w:cs="Times New Roman"/>
-          <w:lang w:val="es-CO"/>
-        </w:rPr>
-        <w:t>idProducto</w:t>
-      </w:r>
-      <w:proofErr w:type="spellEnd"/>
+        <w:t>id, descripcion</w:t>
+      </w:r>
+    </w:p>
+    <w:p>
+      <w:pPr>
+        <w:pStyle w:val="ListParagraph"/>
+        <w:numPr>
+          <w:ilvl w:val="0"/>
+          <w:numId w:val="2"/>
+        </w:numPr>
+        <w:rPr>
+          <w:rFonts w:ascii="Times New Roman" w:hAnsi="Times New Roman" w:cs="Times New Roman"/>
+          <w:lang w:val="es-CO"/>
+        </w:rPr>
+      </w:pPr>
+      <w:r>
+        <w:rPr>
+          <w:rFonts w:ascii="Times New Roman" w:hAnsi="Times New Roman" w:cs="Times New Roman"/>
+          <w:lang w:val="es-CO"/>
+        </w:rPr>
+        <w:t>Prestamo: id, idProducto</w:t>
+      </w:r>
     </w:p>
     <w:p>
       <w:pPr>
@@ -730,152 +467,52 @@
           <w:lang w:val="es-CO"/>
         </w:rPr>
       </w:pPr>
-      <w:proofErr w:type="spellStart"/>
-      <w:r>
-        <w:rPr>
-          <w:rFonts w:ascii="Times New Roman" w:hAnsi="Times New Roman" w:cs="Times New Roman"/>
-          <w:lang w:val="es-CO"/>
-        </w:rPr>
-        <w:t>ServicioSPA</w:t>
-      </w:r>
-      <w:proofErr w:type="spellEnd"/>
-      <w:r>
-        <w:rPr>
-          <w:rFonts w:ascii="Times New Roman" w:hAnsi="Times New Roman" w:cs="Times New Roman"/>
-          <w:lang w:val="es-CO"/>
-        </w:rPr>
-        <w:t>: id, duración</w:t>
-      </w:r>
-    </w:p>
-    <w:p>
-      <w:pPr>
-        <w:pStyle w:val="ListParagraph"/>
-        <w:numPr>
-          <w:ilvl w:val="0"/>
-          <w:numId w:val="2"/>
-        </w:numPr>
-        <w:rPr>
-          <w:rFonts w:ascii="Times New Roman" w:hAnsi="Times New Roman" w:cs="Times New Roman"/>
-          <w:lang w:val="es-CO"/>
-        </w:rPr>
-      </w:pPr>
-      <w:proofErr w:type="spellStart"/>
-      <w:r>
-        <w:rPr>
-          <w:rFonts w:ascii="Times New Roman" w:hAnsi="Times New Roman" w:cs="Times New Roman"/>
-          <w:lang w:val="es-CO"/>
-        </w:rPr>
-        <w:t>ConsumoServicioCliente</w:t>
-      </w:r>
-      <w:proofErr w:type="spellEnd"/>
-      <w:r>
-        <w:rPr>
-          <w:rFonts w:ascii="Times New Roman" w:hAnsi="Times New Roman" w:cs="Times New Roman"/>
-          <w:lang w:val="es-CO"/>
-        </w:rPr>
-        <w:t xml:space="preserve">: </w:t>
-      </w:r>
-      <w:proofErr w:type="spellStart"/>
-      <w:r>
-        <w:rPr>
-          <w:rFonts w:ascii="Times New Roman" w:hAnsi="Times New Roman" w:cs="Times New Roman"/>
-          <w:lang w:val="es-CO"/>
-        </w:rPr>
-        <w:t>idReserva</w:t>
-      </w:r>
-      <w:proofErr w:type="spellEnd"/>
-      <w:r>
-        <w:rPr>
-          <w:rFonts w:ascii="Times New Roman" w:hAnsi="Times New Roman" w:cs="Times New Roman"/>
-          <w:lang w:val="es-CO"/>
-        </w:rPr>
-        <w:t xml:space="preserve">, </w:t>
-      </w:r>
-      <w:proofErr w:type="spellStart"/>
-      <w:r>
-        <w:rPr>
-          <w:rFonts w:ascii="Times New Roman" w:hAnsi="Times New Roman" w:cs="Times New Roman"/>
-          <w:lang w:val="es-CO"/>
-        </w:rPr>
-        <w:t>idServicio</w:t>
-      </w:r>
-      <w:proofErr w:type="spellEnd"/>
-      <w:r>
-        <w:rPr>
-          <w:rFonts w:ascii="Times New Roman" w:hAnsi="Times New Roman" w:cs="Times New Roman"/>
-          <w:lang w:val="es-CO"/>
-        </w:rPr>
-        <w:t xml:space="preserve">, fecha, descripción, </w:t>
-      </w:r>
-      <w:proofErr w:type="spellStart"/>
-      <w:r>
-        <w:rPr>
-          <w:rFonts w:ascii="Times New Roman" w:hAnsi="Times New Roman" w:cs="Times New Roman"/>
-          <w:lang w:val="es-CO"/>
-        </w:rPr>
-        <w:t>costoServicio</w:t>
-      </w:r>
-      <w:proofErr w:type="spellEnd"/>
-    </w:p>
-    <w:p>
-      <w:pPr>
-        <w:pStyle w:val="ListParagraph"/>
-        <w:numPr>
-          <w:ilvl w:val="0"/>
-          <w:numId w:val="2"/>
-        </w:numPr>
-        <w:rPr>
-          <w:rFonts w:ascii="Times New Roman" w:hAnsi="Times New Roman" w:cs="Times New Roman"/>
-          <w:lang w:val="es-CO"/>
-        </w:rPr>
-      </w:pPr>
-      <w:proofErr w:type="spellStart"/>
-      <w:r>
-        <w:rPr>
-          <w:rFonts w:ascii="Times New Roman" w:hAnsi="Times New Roman" w:cs="Times New Roman"/>
-          <w:lang w:val="es-CO"/>
-        </w:rPr>
-        <w:t>ClienteConsumeProducto</w:t>
-      </w:r>
-      <w:proofErr w:type="spellEnd"/>
-      <w:r>
-        <w:rPr>
-          <w:rFonts w:ascii="Times New Roman" w:hAnsi="Times New Roman" w:cs="Times New Roman"/>
-          <w:lang w:val="es-CO"/>
-        </w:rPr>
-        <w:t xml:space="preserve">: </w:t>
-      </w:r>
-      <w:proofErr w:type="spellStart"/>
-      <w:r>
-        <w:rPr>
-          <w:rFonts w:ascii="Times New Roman" w:hAnsi="Times New Roman" w:cs="Times New Roman"/>
-          <w:lang w:val="es-CO"/>
-        </w:rPr>
-        <w:t>idReserva</w:t>
-      </w:r>
-      <w:proofErr w:type="spellEnd"/>
-      <w:r>
-        <w:rPr>
-          <w:rFonts w:ascii="Times New Roman" w:hAnsi="Times New Roman" w:cs="Times New Roman"/>
-          <w:lang w:val="es-CO"/>
-        </w:rPr>
-        <w:t xml:space="preserve">, </w:t>
-      </w:r>
-      <w:proofErr w:type="spellStart"/>
-      <w:r>
-        <w:rPr>
-          <w:rFonts w:ascii="Times New Roman" w:hAnsi="Times New Roman" w:cs="Times New Roman"/>
-          <w:lang w:val="es-CO"/>
-        </w:rPr>
-        <w:t>idProducto</w:t>
-      </w:r>
-      <w:proofErr w:type="spellEnd"/>
-      <w:r>
-        <w:rPr>
-          <w:rFonts w:ascii="Times New Roman" w:hAnsi="Times New Roman" w:cs="Times New Roman"/>
-          <w:lang w:val="es-CO"/>
-        </w:rPr>
-        <w:t>, fecha, descripción, cantidad</w:t>
+      <w:r>
+        <w:rPr>
+          <w:rFonts w:ascii="Times New Roman" w:hAnsi="Times New Roman" w:cs="Times New Roman"/>
+          <w:lang w:val="es-CO"/>
+        </w:rPr>
+        <w:t>ServicioSPA: id, duración</w:t>
+      </w:r>
+    </w:p>
+    <w:p>
+      <w:pPr>
+        <w:pStyle w:val="ListParagraph"/>
+        <w:numPr>
+          <w:ilvl w:val="0"/>
+          <w:numId w:val="2"/>
+        </w:numPr>
+        <w:rPr>
+          <w:rFonts w:ascii="Times New Roman" w:hAnsi="Times New Roman" w:cs="Times New Roman"/>
+          <w:lang w:val="es-CO"/>
+        </w:rPr>
+      </w:pPr>
+      <w:r>
+        <w:rPr>
+          <w:rFonts w:ascii="Times New Roman" w:hAnsi="Times New Roman" w:cs="Times New Roman"/>
+          <w:lang w:val="es-CO"/>
+        </w:rPr>
+        <w:t>ConsumoServicioCliente: idReserva, idServicio, fecha, descripción, costoServicio</w:t>
+      </w:r>
+    </w:p>
+    <w:p>
+      <w:pPr>
+        <w:pStyle w:val="ListParagraph"/>
+        <w:numPr>
+          <w:ilvl w:val="0"/>
+          <w:numId w:val="2"/>
+        </w:numPr>
+        <w:rPr>
+          <w:rFonts w:ascii="Times New Roman" w:hAnsi="Times New Roman" w:cs="Times New Roman"/>
+          <w:lang w:val="es-CO"/>
+        </w:rPr>
+      </w:pPr>
+      <w:r>
+        <w:rPr>
+          <w:rFonts w:ascii="Times New Roman" w:hAnsi="Times New Roman" w:cs="Times New Roman"/>
+          <w:lang w:val="es-CO"/>
+        </w:rPr>
+        <w:t>ClienteConsumeProducto: idReserva, idProducto, fecha, descripción, cantidad</w:t>
       </w:r>
     </w:p>
     <w:p>
@@ -899,55 +536,7 @@
           <w:rFonts w:ascii="Times New Roman" w:hAnsi="Times New Roman" w:cs="Times New Roman"/>
           <w:lang w:val="es-CO"/>
         </w:rPr>
-        <w:t xml:space="preserve">Las entidades Piscina, Lavandería, Tienda, </w:t>
-      </w:r>
-      <w:proofErr w:type="spellStart"/>
-      <w:r>
-        <w:rPr>
-          <w:rFonts w:ascii="Times New Roman" w:hAnsi="Times New Roman" w:cs="Times New Roman"/>
-          <w:lang w:val="es-CO"/>
-        </w:rPr>
-        <w:t>RestauranteBar</w:t>
-      </w:r>
-      <w:proofErr w:type="spellEnd"/>
-      <w:r>
-        <w:rPr>
-          <w:rFonts w:ascii="Times New Roman" w:hAnsi="Times New Roman" w:cs="Times New Roman"/>
-          <w:lang w:val="es-CO"/>
-        </w:rPr>
-        <w:t xml:space="preserve">, Gimnasio, Sala y SPA heredan de </w:t>
-      </w:r>
-      <w:proofErr w:type="spellStart"/>
-      <w:r>
-        <w:rPr>
-          <w:rFonts w:ascii="Times New Roman" w:hAnsi="Times New Roman" w:cs="Times New Roman"/>
-          <w:lang w:val="es-CO"/>
-        </w:rPr>
-        <w:t>ServicioBasico</w:t>
-      </w:r>
-      <w:proofErr w:type="spellEnd"/>
-      <w:r>
-        <w:rPr>
-          <w:rFonts w:ascii="Times New Roman" w:hAnsi="Times New Roman" w:cs="Times New Roman"/>
-          <w:lang w:val="es-CO"/>
-        </w:rPr>
-        <w:t xml:space="preserve">, por lo que su id es el id de uno de los servicios básicos, así que no puede existir uno de ellos sin su respectivo </w:t>
-      </w:r>
-      <w:proofErr w:type="spellStart"/>
-      <w:r>
-        <w:rPr>
-          <w:rFonts w:ascii="Times New Roman" w:hAnsi="Times New Roman" w:cs="Times New Roman"/>
-          <w:lang w:val="es-CO"/>
-        </w:rPr>
-        <w:t>ServicioBasico</w:t>
-      </w:r>
-      <w:proofErr w:type="spellEnd"/>
-      <w:r>
-        <w:rPr>
-          <w:rFonts w:ascii="Times New Roman" w:hAnsi="Times New Roman" w:cs="Times New Roman"/>
-          <w:lang w:val="es-CO"/>
-        </w:rPr>
-        <w:t xml:space="preserve">. Al mismo tiempo, la mayoría de estas entidades tienen una relación con Producto que muestran los productos que ofrecen o los equipos que tienen, etc. </w:t>
+        <w:t xml:space="preserve">Las entidades Piscina, Lavandería, Tienda, RestauranteBar, Gimnasio, Sala y SPA heredan de ServicioBasico, por lo que su id es el id de uno de los servicios básicos, así que no puede existir uno de ellos sin su respectivo ServicioBasico. Al mismo tiempo, la mayoría de estas entidades tienen una relación con Producto que muestran los productos que ofrecen o los equipos que tienen, etc. </w:t>
       </w:r>
     </w:p>
     <w:p>
@@ -963,23 +552,7 @@
           <w:rFonts w:ascii="Times New Roman" w:hAnsi="Times New Roman" w:cs="Times New Roman"/>
           <w:lang w:val="es-CO"/>
         </w:rPr>
-        <w:t xml:space="preserve">Las Entidades Plato y </w:t>
-      </w:r>
-      <w:proofErr w:type="spellStart"/>
-      <w:r>
-        <w:rPr>
-          <w:rFonts w:ascii="Times New Roman" w:hAnsi="Times New Roman" w:cs="Times New Roman"/>
-          <w:lang w:val="es-CO"/>
-        </w:rPr>
-        <w:t>ServicioSPA</w:t>
-      </w:r>
-      <w:proofErr w:type="spellEnd"/>
-      <w:r>
-        <w:rPr>
-          <w:rFonts w:ascii="Times New Roman" w:hAnsi="Times New Roman" w:cs="Times New Roman"/>
-          <w:lang w:val="es-CO"/>
-        </w:rPr>
-        <w:t xml:space="preserve"> heredan de Producto, dado que estos son casos específicos de productos. </w:t>
+        <w:t xml:space="preserve">Las Entidades Plato y ServicioSPA heredan de Producto, dado que estos son casos específicos de productos. </w:t>
       </w:r>
     </w:p>
     <w:p>
@@ -1098,21 +671,12 @@
           <w:lang w:val="es-CO"/>
         </w:rPr>
       </w:pPr>
-      <w:proofErr w:type="spellStart"/>
-      <w:r>
-        <w:rPr>
-          <w:rFonts w:ascii="Times New Roman" w:hAnsi="Times New Roman" w:cs="Times New Roman"/>
-          <w:lang w:val="es-CO"/>
-        </w:rPr>
-        <w:t>TipoHabitacion</w:t>
-      </w:r>
-      <w:proofErr w:type="spellEnd"/>
-      <w:r>
-        <w:rPr>
-          <w:rFonts w:ascii="Times New Roman" w:hAnsi="Times New Roman" w:cs="Times New Roman"/>
-          <w:lang w:val="es-CO"/>
-        </w:rPr>
-        <w:t>: En el enunciado dice que aproximadamente 20, así que aproximadamente 25 parece adecuado por las mismas razones que la cantidad de habitaciones, además los tipos de habitaciones son más volátiles que las habitaciones, así que la creación o eliminación de nuevos tipos no es muy inusual.</w:t>
+      <w:r>
+        <w:rPr>
+          <w:rFonts w:ascii="Times New Roman" w:hAnsi="Times New Roman" w:cs="Times New Roman"/>
+          <w:lang w:val="es-CO"/>
+        </w:rPr>
+        <w:t>TipoHabitacion: En el enunciado dice que aproximadamente 20, así que aproximadamente 25 parece adecuado por las mismas razones que la cantidad de habitaciones, además los tipos de habitaciones son más volátiles que las habitaciones, así que la creación o eliminación de nuevos tipos no es muy inusual.</w:t>
       </w:r>
     </w:p>
     <w:p>
@@ -1209,69 +773,12 @@
           <w:lang w:val="es-CO"/>
         </w:rPr>
       </w:pPr>
-      <w:proofErr w:type="spellStart"/>
-      <w:r>
-        <w:rPr>
-          <w:rFonts w:ascii="Times New Roman" w:hAnsi="Times New Roman" w:cs="Times New Roman"/>
-          <w:lang w:val="es-CO"/>
-        </w:rPr>
-        <w:t>ServicioBasico</w:t>
-      </w:r>
-      <w:proofErr w:type="spellEnd"/>
-      <w:r>
-        <w:rPr>
-          <w:rFonts w:ascii="Times New Roman" w:hAnsi="Times New Roman" w:cs="Times New Roman"/>
-          <w:lang w:val="es-CO"/>
-        </w:rPr>
-        <w:t xml:space="preserve">: Este incluye Piscina, </w:t>
-      </w:r>
-      <w:proofErr w:type="spellStart"/>
-      <w:r>
-        <w:rPr>
-          <w:rFonts w:ascii="Times New Roman" w:hAnsi="Times New Roman" w:cs="Times New Roman"/>
-          <w:lang w:val="es-CO"/>
-        </w:rPr>
-        <w:t>Lavanderia</w:t>
-      </w:r>
-      <w:proofErr w:type="spellEnd"/>
-      <w:r>
-        <w:rPr>
-          <w:rFonts w:ascii="Times New Roman" w:hAnsi="Times New Roman" w:cs="Times New Roman"/>
-          <w:lang w:val="es-CO"/>
-        </w:rPr>
-        <w:t xml:space="preserve">, Tienda, </w:t>
-      </w:r>
-      <w:proofErr w:type="spellStart"/>
-      <w:r>
-        <w:rPr>
-          <w:rFonts w:ascii="Times New Roman" w:hAnsi="Times New Roman" w:cs="Times New Roman"/>
-          <w:lang w:val="es-CO"/>
-        </w:rPr>
-        <w:t>RestauranteBar</w:t>
-      </w:r>
-      <w:proofErr w:type="spellEnd"/>
-      <w:r>
-        <w:rPr>
-          <w:rFonts w:ascii="Times New Roman" w:hAnsi="Times New Roman" w:cs="Times New Roman"/>
-          <w:lang w:val="es-CO"/>
-        </w:rPr>
-        <w:t xml:space="preserve">, </w:t>
-      </w:r>
-      <w:proofErr w:type="spellStart"/>
-      <w:r>
-        <w:rPr>
-          <w:rFonts w:ascii="Times New Roman" w:hAnsi="Times New Roman" w:cs="Times New Roman"/>
-          <w:lang w:val="es-CO"/>
-        </w:rPr>
-        <w:t>Prestamo</w:t>
-      </w:r>
-      <w:proofErr w:type="spellEnd"/>
-      <w:r>
-        <w:rPr>
-          <w:rFonts w:ascii="Times New Roman" w:hAnsi="Times New Roman" w:cs="Times New Roman"/>
-          <w:lang w:val="es-CO"/>
-        </w:rPr>
-        <w:t>, Gimnasio, Sala y SPA. De acuerdo con el enunciado, se aproxima que la cantidad de servicios es unos 35, así que podrían ser de 8 a 10 por cada tipo de servicio.</w:t>
+      <w:r>
+        <w:rPr>
+          <w:rFonts w:ascii="Times New Roman" w:hAnsi="Times New Roman" w:cs="Times New Roman"/>
+          <w:lang w:val="es-CO"/>
+        </w:rPr>
+        <w:t>ServicioBasico: Este incluye Piscina, Lavanderia, Tienda, RestauranteBar, Prestamo, Gimnasio, Sala y SPA. De acuerdo con el enunciado, se aproxima que la cantidad de servicios es unos 35, así que podrían ser de 8 a 10 por cada tipo de servicio.</w:t>
       </w:r>
     </w:p>
     <w:p>
@@ -1325,23 +832,7 @@
           <w:rFonts w:ascii="Times New Roman" w:hAnsi="Times New Roman" w:cs="Times New Roman"/>
           <w:lang w:val="es-CO"/>
         </w:rPr>
-        <w:t xml:space="preserve">Plato y </w:t>
-      </w:r>
-      <w:proofErr w:type="spellStart"/>
-      <w:r>
-        <w:rPr>
-          <w:rFonts w:ascii="Times New Roman" w:hAnsi="Times New Roman" w:cs="Times New Roman"/>
-          <w:lang w:val="es-CO"/>
-        </w:rPr>
-        <w:t>ServicioSPA</w:t>
-      </w:r>
-      <w:proofErr w:type="spellEnd"/>
-      <w:r>
-        <w:rPr>
-          <w:rFonts w:ascii="Times New Roman" w:hAnsi="Times New Roman" w:cs="Times New Roman"/>
-          <w:lang w:val="es-CO"/>
-        </w:rPr>
-        <w:t>: La cantidad de registros</w:t>
+        <w:t>Plato y ServicioSPA: La cantidad de registros</w:t>
       </w:r>
       <w:r>
         <w:rPr>
@@ -1377,7 +868,6 @@
           <w:lang w:val="es-CO"/>
         </w:rPr>
       </w:pPr>
-      <w:proofErr w:type="spellStart"/>
       <w:r>
         <w:rPr>
           <w:rFonts w:ascii="Times New Roman" w:hAnsi="Times New Roman" w:cs="Times New Roman"/>
@@ -1397,31 +887,7 @@
           <w:rFonts w:ascii="Times New Roman" w:hAnsi="Times New Roman" w:cs="Times New Roman"/>
           <w:lang w:val="es-CO"/>
         </w:rPr>
-        <w:t>Producto</w:t>
-      </w:r>
-      <w:proofErr w:type="spellEnd"/>
-      <w:r>
-        <w:rPr>
-          <w:rFonts w:ascii="Times New Roman" w:hAnsi="Times New Roman" w:cs="Times New Roman"/>
-          <w:lang w:val="es-CO"/>
-        </w:rPr>
-        <w:t xml:space="preserve"> y </w:t>
-      </w:r>
-      <w:proofErr w:type="spellStart"/>
-      <w:r>
-        <w:rPr>
-          <w:rFonts w:ascii="Times New Roman" w:hAnsi="Times New Roman" w:cs="Times New Roman"/>
-          <w:lang w:val="es-CO"/>
-        </w:rPr>
-        <w:t>ConsumoServicioCliente</w:t>
-      </w:r>
-      <w:proofErr w:type="spellEnd"/>
-      <w:r>
-        <w:rPr>
-          <w:rFonts w:ascii="Times New Roman" w:hAnsi="Times New Roman" w:cs="Times New Roman"/>
-          <w:lang w:val="es-CO"/>
-        </w:rPr>
-        <w:t xml:space="preserve">: </w:t>
+        <w:t xml:space="preserve">Producto y ConsumoServicioCliente: </w:t>
       </w:r>
       <w:r>
         <w:rPr>
@@ -1620,7 +1086,6 @@
                 <w:lang w:val="es-CO"/>
               </w:rPr>
             </w:pPr>
-            <w:proofErr w:type="spellStart"/>
             <w:r>
               <w:rPr>
                 <w:rFonts w:ascii="Times New Roman" w:hAnsi="Times New Roman" w:cs="Times New Roman"/>
@@ -1628,7 +1093,6 @@
               </w:rPr>
               <w:t>TipoHabitacion</w:t>
             </w:r>
-            <w:proofErr w:type="spellEnd"/>
           </w:p>
         </w:tc>
         <w:tc>
@@ -1727,7 +1191,6 @@
                 <w:lang w:val="es-CO"/>
               </w:rPr>
             </w:pPr>
-            <w:proofErr w:type="spellStart"/>
             <w:r>
               <w:rPr>
                 <w:rFonts w:ascii="Times New Roman" w:hAnsi="Times New Roman" w:cs="Times New Roman"/>
@@ -1735,7 +1198,6 @@
               </w:rPr>
               <w:t>TipoHabitacion</w:t>
             </w:r>
-            <w:proofErr w:type="spellEnd"/>
           </w:p>
         </w:tc>
         <w:tc>
@@ -2248,7 +1710,6 @@
                 <w:lang w:val="es-CO"/>
               </w:rPr>
             </w:pPr>
-            <w:proofErr w:type="spellStart"/>
             <w:r>
               <w:rPr>
                 <w:rFonts w:ascii="Times New Roman" w:hAnsi="Times New Roman" w:cs="Times New Roman"/>
@@ -2256,7 +1717,6 @@
               </w:rPr>
               <w:t>ServicioBasico</w:t>
             </w:r>
-            <w:proofErr w:type="spellEnd"/>
           </w:p>
         </w:tc>
         <w:tc>
@@ -2355,7 +1815,6 @@
                 <w:lang w:val="es-CO"/>
               </w:rPr>
             </w:pPr>
-            <w:proofErr w:type="spellStart"/>
             <w:r>
               <w:rPr>
                 <w:rFonts w:ascii="Times New Roman" w:hAnsi="Times New Roman" w:cs="Times New Roman"/>
@@ -2363,7 +1822,6 @@
               </w:rPr>
               <w:t>ServicioBasico</w:t>
             </w:r>
-            <w:proofErr w:type="spellEnd"/>
           </w:p>
         </w:tc>
         <w:tc>
@@ -2658,7 +2116,6 @@
                 <w:lang w:val="es-CO"/>
               </w:rPr>
             </w:pPr>
-            <w:proofErr w:type="spellStart"/>
             <w:r>
               <w:rPr>
                 <w:rFonts w:ascii="Times New Roman" w:hAnsi="Times New Roman" w:cs="Times New Roman"/>
@@ -2666,7 +2123,6 @@
               </w:rPr>
               <w:t>ConsumoServicioCliente</w:t>
             </w:r>
-            <w:proofErr w:type="spellEnd"/>
           </w:p>
         </w:tc>
         <w:tc>
@@ -2765,7 +2221,6 @@
                 <w:lang w:val="es-CO"/>
               </w:rPr>
             </w:pPr>
-            <w:proofErr w:type="spellStart"/>
             <w:r>
               <w:rPr>
                 <w:rFonts w:ascii="Times New Roman" w:hAnsi="Times New Roman" w:cs="Times New Roman"/>
@@ -2773,7 +2228,6 @@
               </w:rPr>
               <w:t>ConsumoServicioCliente</w:t>
             </w:r>
-            <w:proofErr w:type="spellEnd"/>
           </w:p>
         </w:tc>
         <w:tc>
@@ -2865,7 +2319,6 @@
                 <w:lang w:val="es-CO"/>
               </w:rPr>
             </w:pPr>
-            <w:proofErr w:type="spellStart"/>
             <w:r>
               <w:rPr>
                 <w:rFonts w:ascii="Times New Roman" w:hAnsi="Times New Roman" w:cs="Times New Roman"/>
@@ -2873,7 +2326,6 @@
               </w:rPr>
               <w:t>ClienteConsumeProducto</w:t>
             </w:r>
-            <w:proofErr w:type="spellEnd"/>
           </w:p>
         </w:tc>
         <w:tc>
@@ -2972,7 +2424,6 @@
                 <w:lang w:val="es-CO"/>
               </w:rPr>
             </w:pPr>
-            <w:proofErr w:type="spellStart"/>
             <w:r>
               <w:rPr>
                 <w:rFonts w:ascii="Times New Roman" w:hAnsi="Times New Roman" w:cs="Times New Roman"/>
@@ -2980,7 +2431,6 @@
               </w:rPr>
               <w:t>ClienteConsumeProducto</w:t>
             </w:r>
-            <w:proofErr w:type="spellEnd"/>
           </w:p>
         </w:tc>
         <w:tc>
@@ -3107,23 +2557,7 @@
           <w:rFonts w:ascii="Times New Roman" w:hAnsi="Times New Roman" w:cs="Times New Roman"/>
           <w:lang w:val="es-CO"/>
         </w:rPr>
-        <w:t xml:space="preserve">: Hotel tiene una relación con </w:t>
-      </w:r>
-      <w:proofErr w:type="spellStart"/>
-      <w:r>
-        <w:rPr>
-          <w:rFonts w:ascii="Times New Roman" w:hAnsi="Times New Roman" w:cs="Times New Roman"/>
-          <w:lang w:val="es-CO"/>
-        </w:rPr>
-        <w:t>ServicioBasico</w:t>
-      </w:r>
-      <w:proofErr w:type="spellEnd"/>
-      <w:r>
-        <w:rPr>
-          <w:rFonts w:ascii="Times New Roman" w:hAnsi="Times New Roman" w:cs="Times New Roman"/>
-          <w:lang w:val="es-CO"/>
-        </w:rPr>
-        <w:t xml:space="preserve"> esta relación es de uno a muchos, dado que un hotel tiene varios servicios</w:t>
+        <w:t>: Hotel tiene una relación con ServicioBasico esta relación es de uno a muchos, dado que un hotel tiene varios servicios</w:t>
       </w:r>
       <w:r>
         <w:rPr>
@@ -3280,52 +2714,27 @@
           <w:rFonts w:ascii="Times New Roman" w:hAnsi="Times New Roman" w:cs="Times New Roman"/>
           <w:lang w:val="es-CO"/>
         </w:rPr>
-        <w:t xml:space="preserve"> una relación de uno a muchos con </w:t>
-      </w:r>
-      <w:proofErr w:type="spellStart"/>
-      <w:r>
-        <w:rPr>
-          <w:rFonts w:ascii="Times New Roman" w:hAnsi="Times New Roman" w:cs="Times New Roman"/>
-          <w:lang w:val="es-CO"/>
-        </w:rPr>
-        <w:t>TipoHabitacion</w:t>
-      </w:r>
-      <w:proofErr w:type="spellEnd"/>
-      <w:r>
-        <w:rPr>
-          <w:rFonts w:ascii="Times New Roman" w:hAnsi="Times New Roman" w:cs="Times New Roman"/>
-          <w:lang w:val="es-CO"/>
-        </w:rPr>
-        <w:t>, teniendo una habitación un tipo, pero cada tipo varias habitaciones.</w:t>
-      </w:r>
-    </w:p>
-    <w:p>
-      <w:pPr>
-        <w:pStyle w:val="ListParagraph"/>
-        <w:numPr>
-          <w:ilvl w:val="0"/>
-          <w:numId w:val="2"/>
-        </w:numPr>
-        <w:rPr>
-          <w:rFonts w:ascii="Times New Roman" w:hAnsi="Times New Roman" w:cs="Times New Roman"/>
-          <w:lang w:val="es-CO"/>
-        </w:rPr>
-      </w:pPr>
-      <w:proofErr w:type="spellStart"/>
-      <w:r>
-        <w:rPr>
-          <w:rFonts w:ascii="Times New Roman" w:hAnsi="Times New Roman" w:cs="Times New Roman"/>
-          <w:lang w:val="es-CO"/>
-        </w:rPr>
-        <w:t>TipoHabitacion</w:t>
-      </w:r>
-      <w:proofErr w:type="spellEnd"/>
-      <w:r>
-        <w:rPr>
-          <w:rFonts w:ascii="Times New Roman" w:hAnsi="Times New Roman" w:cs="Times New Roman"/>
-          <w:lang w:val="es-CO"/>
-        </w:rPr>
-        <w:t>: Tiene dos relaciones: una relación de uno a muchos con Habitación, teniendo cada habitación un tipo y cada tipo varias habitaciones o no tiene</w:t>
+        <w:t xml:space="preserve"> una relación de uno a muchos con TipoHabitacion, teniendo una habitación un tipo, pero cada tipo varias habitaciones.</w:t>
+      </w:r>
+    </w:p>
+    <w:p>
+      <w:pPr>
+        <w:pStyle w:val="ListParagraph"/>
+        <w:numPr>
+          <w:ilvl w:val="0"/>
+          <w:numId w:val="2"/>
+        </w:numPr>
+        <w:rPr>
+          <w:rFonts w:ascii="Times New Roman" w:hAnsi="Times New Roman" w:cs="Times New Roman"/>
+          <w:lang w:val="es-CO"/>
+        </w:rPr>
+      </w:pPr>
+      <w:r>
+        <w:rPr>
+          <w:rFonts w:ascii="Times New Roman" w:hAnsi="Times New Roman" w:cs="Times New Roman"/>
+          <w:lang w:val="es-CO"/>
+        </w:rPr>
+        <w:t>TipoHabitacion: Tiene dos relaciones: una relación de uno a muchos con Habitación, teniendo cada habitación un tipo y cada tipo varias habitaciones o no tiene</w:t>
       </w:r>
       <w:r>
         <w:rPr>
@@ -3408,23 +2817,7 @@
           <w:rFonts w:ascii="Times New Roman" w:hAnsi="Times New Roman" w:cs="Times New Roman"/>
           <w:lang w:val="es-CO"/>
         </w:rPr>
-        <w:t xml:space="preserve"> una relación muchos a muchos con Producto llamada </w:t>
-      </w:r>
-      <w:proofErr w:type="spellStart"/>
-      <w:r>
-        <w:rPr>
-          <w:rFonts w:ascii="Times New Roman" w:hAnsi="Times New Roman" w:cs="Times New Roman"/>
-          <w:lang w:val="es-CO"/>
-        </w:rPr>
-        <w:t>ClienteConsumeProducto</w:t>
-      </w:r>
-      <w:proofErr w:type="spellEnd"/>
-      <w:r>
-        <w:rPr>
-          <w:rFonts w:ascii="Times New Roman" w:hAnsi="Times New Roman" w:cs="Times New Roman"/>
-          <w:lang w:val="es-CO"/>
-        </w:rPr>
-        <w:t xml:space="preserve"> donde una reserva puede o no tener un producto y un producto puede o no tener una reserva, esta relación representa el consumo de un cliente por parte de un cliente, además cuenta con atributos adicionales para modelar de mejor manera </w:t>
+        <w:t xml:space="preserve"> una relación muchos a muchos con Producto llamada ClienteConsumeProducto donde una reserva puede o no tener un producto y un producto puede o no tener una reserva, esta relación representa el consumo de un cliente por parte de un cliente, además cuenta con atributos adicionales para modelar de mejor manera </w:t>
       </w:r>
       <w:r>
         <w:rPr>
@@ -3438,23 +2831,7 @@
           <w:rFonts w:ascii="Times New Roman" w:hAnsi="Times New Roman" w:cs="Times New Roman"/>
           <w:lang w:val="es-CO"/>
         </w:rPr>
-        <w:t xml:space="preserve"> consumo; una relación de muchos a muchos con </w:t>
-      </w:r>
-      <w:proofErr w:type="spellStart"/>
-      <w:r>
-        <w:rPr>
-          <w:rFonts w:ascii="Times New Roman" w:hAnsi="Times New Roman" w:cs="Times New Roman"/>
-          <w:lang w:val="es-CO"/>
-        </w:rPr>
-        <w:t>ServicioBasico</w:t>
-      </w:r>
-      <w:proofErr w:type="spellEnd"/>
-      <w:r>
-        <w:rPr>
-          <w:rFonts w:ascii="Times New Roman" w:hAnsi="Times New Roman" w:cs="Times New Roman"/>
-          <w:lang w:val="es-CO"/>
-        </w:rPr>
-        <w:t xml:space="preserve"> que representa el consumo de un servicio por parte de un cliente y funciona de la misma manera que </w:t>
+        <w:t xml:space="preserve"> consumo; una relación de muchos a muchos con ServicioBasico que representa el consumo de un servicio por parte de un cliente y funciona de la misma manera que </w:t>
       </w:r>
       <w:r>
         <w:rPr>
@@ -3496,21 +2873,12 @@
           <w:lang w:val="es-CO"/>
         </w:rPr>
       </w:pPr>
-      <w:proofErr w:type="spellStart"/>
-      <w:r>
-        <w:rPr>
-          <w:rFonts w:ascii="Times New Roman" w:hAnsi="Times New Roman" w:cs="Times New Roman"/>
-          <w:lang w:val="es-CO"/>
-        </w:rPr>
-        <w:t>ServicioBasico</w:t>
-      </w:r>
-      <w:proofErr w:type="spellEnd"/>
-      <w:r>
-        <w:rPr>
-          <w:rFonts w:ascii="Times New Roman" w:hAnsi="Times New Roman" w:cs="Times New Roman"/>
-          <w:lang w:val="es-CO"/>
-        </w:rPr>
-        <w:t xml:space="preserve">: Tiene </w:t>
+      <w:r>
+        <w:rPr>
+          <w:rFonts w:ascii="Times New Roman" w:hAnsi="Times New Roman" w:cs="Times New Roman"/>
+          <w:lang w:val="es-CO"/>
+        </w:rPr>
+        <w:t xml:space="preserve">ServicioBasico: Tiene </w:t>
       </w:r>
       <w:r>
         <w:rPr>
@@ -3538,71 +2906,7 @@
           <w:rFonts w:ascii="Times New Roman" w:hAnsi="Times New Roman" w:cs="Times New Roman"/>
           <w:lang w:val="es-CO"/>
         </w:rPr>
-        <w:t xml:space="preserve"> </w:t>
-      </w:r>
-      <w:proofErr w:type="spellStart"/>
-      <w:r>
-        <w:rPr>
-          <w:rFonts w:ascii="Times New Roman" w:hAnsi="Times New Roman" w:cs="Times New Roman"/>
-          <w:lang w:val="es-CO"/>
-        </w:rPr>
-        <w:t>ConsumoServicioCliente</w:t>
-      </w:r>
-      <w:proofErr w:type="spellEnd"/>
-      <w:r>
-        <w:rPr>
-          <w:rFonts w:ascii="Times New Roman" w:hAnsi="Times New Roman" w:cs="Times New Roman"/>
-          <w:lang w:val="es-CO"/>
-        </w:rPr>
-        <w:t xml:space="preserve"> que modela los consumos de servicios por parte de un cliente. Adicionalmente, esta entidad también tiene una relación de herencia, o una relación de uno a uno, con cada servicio específico, siendo estos Piscina, </w:t>
-      </w:r>
-      <w:proofErr w:type="spellStart"/>
-      <w:r>
-        <w:rPr>
-          <w:rFonts w:ascii="Times New Roman" w:hAnsi="Times New Roman" w:cs="Times New Roman"/>
-          <w:lang w:val="es-CO"/>
-        </w:rPr>
-        <w:t>Lavanderia</w:t>
-      </w:r>
-      <w:proofErr w:type="spellEnd"/>
-      <w:r>
-        <w:rPr>
-          <w:rFonts w:ascii="Times New Roman" w:hAnsi="Times New Roman" w:cs="Times New Roman"/>
-          <w:lang w:val="es-CO"/>
-        </w:rPr>
-        <w:t xml:space="preserve">, Tienda, </w:t>
-      </w:r>
-      <w:proofErr w:type="spellStart"/>
-      <w:r>
-        <w:rPr>
-          <w:rFonts w:ascii="Times New Roman" w:hAnsi="Times New Roman" w:cs="Times New Roman"/>
-          <w:lang w:val="es-CO"/>
-        </w:rPr>
-        <w:t>RestauranteBar</w:t>
-      </w:r>
-      <w:proofErr w:type="spellEnd"/>
-      <w:r>
-        <w:rPr>
-          <w:rFonts w:ascii="Times New Roman" w:hAnsi="Times New Roman" w:cs="Times New Roman"/>
-          <w:lang w:val="es-CO"/>
-        </w:rPr>
-        <w:t xml:space="preserve">, </w:t>
-      </w:r>
-      <w:proofErr w:type="spellStart"/>
-      <w:r>
-        <w:rPr>
-          <w:rFonts w:ascii="Times New Roman" w:hAnsi="Times New Roman" w:cs="Times New Roman"/>
-          <w:lang w:val="es-CO"/>
-        </w:rPr>
-        <w:t>Prestamo</w:t>
-      </w:r>
-      <w:proofErr w:type="spellEnd"/>
-      <w:r>
-        <w:rPr>
-          <w:rFonts w:ascii="Times New Roman" w:hAnsi="Times New Roman" w:cs="Times New Roman"/>
-          <w:lang w:val="es-CO"/>
-        </w:rPr>
-        <w:t xml:space="preserve">, Gimnasio, Sala y SPA, por lo que esta relación no será mencionada cuando se describan las relaciones de los servicios. </w:t>
+        <w:t xml:space="preserve"> ConsumoServicioCliente que modela los consumos de servicios por parte de un cliente. Adicionalmente, esta entidad también tiene una relación de herencia, o una relación de uno a uno, con cada servicio específico, siendo estos Piscina, Lavanderia, Tienda, RestauranteBar, Prestamo, Gimnasio, Sala y SPA, por lo que esta relación no será mencionada cuando se describan las relaciones de los servicios. </w:t>
       </w:r>
     </w:p>
     <w:p>
@@ -3629,91 +2933,27 @@
           <w:rFonts w:ascii="Times New Roman" w:hAnsi="Times New Roman" w:cs="Times New Roman"/>
           <w:lang w:val="es-CO"/>
         </w:rPr>
-        <w:t xml:space="preserve">modela el consumo de productos por parte de un cliente; una relación de muchos a muchos con </w:t>
-      </w:r>
-      <w:proofErr w:type="spellStart"/>
-      <w:r>
-        <w:rPr>
-          <w:rFonts w:ascii="Times New Roman" w:hAnsi="Times New Roman" w:cs="Times New Roman"/>
-          <w:lang w:val="es-CO"/>
-        </w:rPr>
-        <w:t>TipoHabitacion</w:t>
-      </w:r>
-      <w:proofErr w:type="spellEnd"/>
-      <w:r>
-        <w:rPr>
-          <w:rFonts w:ascii="Times New Roman" w:hAnsi="Times New Roman" w:cs="Times New Roman"/>
-          <w:lang w:val="es-CO"/>
-        </w:rPr>
-        <w:t xml:space="preserve"> donde un tipo tiene varios productos y un producto puede o no tener varios tipos de habitación. Además de las relaciones anterior mencionadas, Producto tiene una relación de muchos a muchos con todos los servicios, con excepción de Piscina y Lavandería, que modelan los diferentes productos que ofrecen como por ejemplo los productos de una tienda, los platos de un restaurante, las bebidas de un bar, etc. Hay dos casos especiales que son las relaciones de herencia con Plato y </w:t>
-      </w:r>
-      <w:proofErr w:type="spellStart"/>
-      <w:r>
-        <w:rPr>
-          <w:rFonts w:ascii="Times New Roman" w:hAnsi="Times New Roman" w:cs="Times New Roman"/>
-          <w:lang w:val="es-CO"/>
-        </w:rPr>
-        <w:t>ServicioSPA</w:t>
-      </w:r>
-      <w:proofErr w:type="spellEnd"/>
-      <w:r>
-        <w:rPr>
-          <w:rFonts w:ascii="Times New Roman" w:hAnsi="Times New Roman" w:cs="Times New Roman"/>
-          <w:lang w:val="es-CO"/>
-        </w:rPr>
-        <w:t xml:space="preserve"> dado que estas dos son casos de productos que contienen más características que las ofrecidas por Producto, por lo cual son necesarias. </w:t>
-      </w:r>
-    </w:p>
-    <w:p>
-      <w:pPr>
-        <w:pStyle w:val="ListParagraph"/>
-        <w:numPr>
-          <w:ilvl w:val="0"/>
-          <w:numId w:val="2"/>
-        </w:numPr>
-        <w:rPr>
-          <w:rFonts w:ascii="Times New Roman" w:hAnsi="Times New Roman" w:cs="Times New Roman"/>
-          <w:lang w:val="es-CO"/>
-        </w:rPr>
-      </w:pPr>
-      <w:r>
-        <w:rPr>
-          <w:rFonts w:ascii="Times New Roman" w:hAnsi="Times New Roman" w:cs="Times New Roman"/>
-          <w:lang w:val="es-CO"/>
-        </w:rPr>
-        <w:t xml:space="preserve">Piscina y </w:t>
-      </w:r>
-      <w:proofErr w:type="spellStart"/>
-      <w:r>
-        <w:rPr>
-          <w:rFonts w:ascii="Times New Roman" w:hAnsi="Times New Roman" w:cs="Times New Roman"/>
-          <w:lang w:val="es-CO"/>
-        </w:rPr>
-        <w:t>Lavanderia</w:t>
-      </w:r>
-      <w:proofErr w:type="spellEnd"/>
-      <w:r>
-        <w:rPr>
-          <w:rFonts w:ascii="Times New Roman" w:hAnsi="Times New Roman" w:cs="Times New Roman"/>
-          <w:lang w:val="es-CO"/>
-        </w:rPr>
-        <w:t xml:space="preserve">: Tienen una relación uno a uno con </w:t>
-      </w:r>
-      <w:proofErr w:type="spellStart"/>
-      <w:r>
-        <w:rPr>
-          <w:rFonts w:ascii="Times New Roman" w:hAnsi="Times New Roman" w:cs="Times New Roman"/>
-          <w:lang w:val="es-CO"/>
-        </w:rPr>
-        <w:t>ServicioBasico</w:t>
-      </w:r>
-      <w:proofErr w:type="spellEnd"/>
-      <w:r>
-        <w:rPr>
-          <w:rFonts w:ascii="Times New Roman" w:hAnsi="Times New Roman" w:cs="Times New Roman"/>
-          <w:lang w:val="es-CO"/>
-        </w:rPr>
-        <w:t xml:space="preserve"> que es la que modela la herencia.</w:t>
+        <w:t xml:space="preserve">modela el consumo de productos por parte de un cliente; una relación de muchos a muchos con TipoHabitacion donde un tipo tiene varios productos y un producto puede o no tener varios tipos de habitación. Además de las relaciones anterior mencionadas, Producto tiene una relación de muchos a muchos con todos los servicios, con excepción de Piscina y Lavandería, que modelan los diferentes productos que ofrecen como por ejemplo los productos de una tienda, los platos de un restaurante, las bebidas de un bar, etc. Hay dos casos especiales que son las relaciones de herencia con Plato y ServicioSPA dado que estas dos son casos de productos que contienen más características que las ofrecidas por Producto, por lo cual son necesarias. </w:t>
+      </w:r>
+    </w:p>
+    <w:p>
+      <w:pPr>
+        <w:pStyle w:val="ListParagraph"/>
+        <w:numPr>
+          <w:ilvl w:val="0"/>
+          <w:numId w:val="2"/>
+        </w:numPr>
+        <w:rPr>
+          <w:rFonts w:ascii="Times New Roman" w:hAnsi="Times New Roman" w:cs="Times New Roman"/>
+          <w:lang w:val="es-CO"/>
+        </w:rPr>
+      </w:pPr>
+      <w:r>
+        <w:rPr>
+          <w:rFonts w:ascii="Times New Roman" w:hAnsi="Times New Roman" w:cs="Times New Roman"/>
+          <w:lang w:val="es-CO"/>
+        </w:rPr>
+        <w:t>Piscina y Lavanderia: Tienen una relación uno a uno con ServicioBasico que es la que modela la herencia.</w:t>
       </w:r>
     </w:p>
     <w:p>
@@ -3748,22 +2988,13 @@
           <w:lang w:val="es-CO"/>
         </w:rPr>
       </w:pPr>
-      <w:proofErr w:type="spellStart"/>
       <w:r>
         <w:rPr>
           <w:rFonts w:ascii="Times New Roman" w:hAnsi="Times New Roman" w:cs="Times New Roman"/>
           <w:lang w:val="es-CO"/>
         </w:rPr>
         <w:lastRenderedPageBreak/>
-        <w:t>RestauranteBar</w:t>
-      </w:r>
-      <w:proofErr w:type="spellEnd"/>
-      <w:r>
-        <w:rPr>
-          <w:rFonts w:ascii="Times New Roman" w:hAnsi="Times New Roman" w:cs="Times New Roman"/>
-          <w:lang w:val="es-CO"/>
-        </w:rPr>
-        <w:t xml:space="preserve">: Tiene una relación de muchos a muchos con Plato que como su nombre lo indica, representa los platos que ofrece cada Restaurante o las </w:t>
+        <w:t xml:space="preserve">RestauranteBar: Tiene una relación de muchos a muchos con Plato que como su nombre lo indica, representa los platos que ofrece cada Restaurante o las </w:t>
       </w:r>
       <w:r>
         <w:rPr>
@@ -3797,23 +3028,7 @@
           <w:rFonts w:ascii="Times New Roman" w:hAnsi="Times New Roman" w:cs="Times New Roman"/>
           <w:lang w:val="es-CO"/>
         </w:rPr>
-        <w:t xml:space="preserve">SPA: Tiene una relación de muchos a muchos con </w:t>
-      </w:r>
-      <w:proofErr w:type="spellStart"/>
-      <w:r>
-        <w:rPr>
-          <w:rFonts w:ascii="Times New Roman" w:hAnsi="Times New Roman" w:cs="Times New Roman"/>
-          <w:lang w:val="es-CO"/>
-        </w:rPr>
-        <w:t>ServicioSPA</w:t>
-      </w:r>
-      <w:proofErr w:type="spellEnd"/>
-      <w:r>
-        <w:rPr>
-          <w:rFonts w:ascii="Times New Roman" w:hAnsi="Times New Roman" w:cs="Times New Roman"/>
-          <w:lang w:val="es-CO"/>
-        </w:rPr>
-        <w:t xml:space="preserve"> que representa los servicios que ofrece cada SPA además de los productos.</w:t>
+        <w:t>SPA: Tiene una relación de muchos a muchos con ServicioSPA que representa los servicios que ofrece cada SPA además de los productos.</w:t>
       </w:r>
     </w:p>
     <w:p>
@@ -3934,17 +3149,8 @@
           <w:rFonts w:ascii="Times New Roman" w:hAnsi="Times New Roman" w:cs="Times New Roman"/>
           <w:lang w:val="es-CO"/>
         </w:rPr>
-        <w:t xml:space="preserve">Habitación: Para esta entidad la mejor opción es un modelo embebido para el caso de </w:t>
-      </w:r>
-      <w:proofErr w:type="spellStart"/>
-      <w:r>
-        <w:rPr>
-          <w:rFonts w:ascii="Times New Roman" w:hAnsi="Times New Roman" w:cs="Times New Roman"/>
-          <w:lang w:val="es-CO"/>
-        </w:rPr>
-        <w:t>TipoHabitacion</w:t>
-      </w:r>
-      <w:proofErr w:type="spellEnd"/>
+        <w:t>Habitación: Para esta entidad la mejor opción es un modelo embebido para el caso de TipoHabitacion</w:t>
+      </w:r>
       <w:r>
         <w:rPr>
           <w:rFonts w:ascii="Times New Roman" w:hAnsi="Times New Roman" w:cs="Times New Roman"/>
@@ -3986,21 +3192,12 @@
           <w:lang w:val="es-CO"/>
         </w:rPr>
       </w:pPr>
-      <w:proofErr w:type="spellStart"/>
-      <w:r>
-        <w:rPr>
-          <w:rFonts w:ascii="Times New Roman" w:hAnsi="Times New Roman" w:cs="Times New Roman"/>
-          <w:lang w:val="es-CO"/>
-        </w:rPr>
-        <w:t>TipoHabitacion</w:t>
-      </w:r>
-      <w:proofErr w:type="spellEnd"/>
-      <w:r>
-        <w:rPr>
-          <w:rFonts w:ascii="Times New Roman" w:hAnsi="Times New Roman" w:cs="Times New Roman"/>
-          <w:lang w:val="es-CO"/>
-        </w:rPr>
-        <w:t>:</w:t>
+      <w:r>
+        <w:rPr>
+          <w:rFonts w:ascii="Times New Roman" w:hAnsi="Times New Roman" w:cs="Times New Roman"/>
+          <w:lang w:val="es-CO"/>
+        </w:rPr>
+        <w:t>TipoHabitacion:</w:t>
       </w:r>
       <w:r>
         <w:rPr>
@@ -4062,46 +3259,14 @@
           <w:rFonts w:ascii="Times New Roman" w:hAnsi="Times New Roman" w:cs="Times New Roman"/>
           <w:lang w:val="es-CO"/>
         </w:rPr>
-        <w:t xml:space="preserve">Reserva: En este caso para la relación con Cliente y con Habitación usaremos un modelo </w:t>
-      </w:r>
-      <w:proofErr w:type="spellStart"/>
-      <w:r>
-        <w:rPr>
-          <w:rFonts w:ascii="Times New Roman" w:hAnsi="Times New Roman" w:cs="Times New Roman"/>
-          <w:lang w:val="es-CO"/>
-        </w:rPr>
-        <w:t>embabido</w:t>
-      </w:r>
-      <w:proofErr w:type="spellEnd"/>
-      <w:r>
-        <w:rPr>
-          <w:rFonts w:ascii="Times New Roman" w:hAnsi="Times New Roman" w:cs="Times New Roman"/>
-          <w:lang w:val="es-CO"/>
-        </w:rPr>
-        <w:t xml:space="preserve"> debido a la simplicidad de los datos y a que es útil que con cada consulta de una reserva se consulten también los otros dos recursos implicados. En el caso de </w:t>
-      </w:r>
-      <w:r>
-        <w:rPr>
-          <w:rFonts w:ascii="Times New Roman" w:hAnsi="Times New Roman" w:cs="Times New Roman"/>
-          <w:lang w:val="es-CO"/>
-        </w:rPr>
-        <w:t xml:space="preserve">los consumos, creemos que la densidad de datos permite la utilización de un modelo embebido también, dado que no creemos que por reserva hayan </w:t>
-      </w:r>
-      <w:proofErr w:type="spellStart"/>
-      <w:r>
-        <w:rPr>
-          <w:rFonts w:ascii="Times New Roman" w:hAnsi="Times New Roman" w:cs="Times New Roman"/>
-          <w:lang w:val="es-CO"/>
-        </w:rPr>
-        <w:t>mas</w:t>
-      </w:r>
-      <w:proofErr w:type="spellEnd"/>
-      <w:r>
-        <w:rPr>
-          <w:rFonts w:ascii="Times New Roman" w:hAnsi="Times New Roman" w:cs="Times New Roman"/>
-          <w:lang w:val="es-CO"/>
-        </w:rPr>
-        <w:t xml:space="preserve"> de unos 30 o 40 consumos</w:t>
+        <w:t xml:space="preserve">Reserva: En este caso para la relación con Cliente y con Habitación usaremos un modelo embabido debido a la simplicidad de los datos y a que es útil que con cada consulta de una reserva se consulten también los otros dos recursos implicados. En el caso de </w:t>
+      </w:r>
+      <w:r>
+        <w:rPr>
+          <w:rFonts w:ascii="Times New Roman" w:hAnsi="Times New Roman" w:cs="Times New Roman"/>
+          <w:lang w:val="es-CO"/>
+        </w:rPr>
+        <w:t>los consumos, creemos que la densidad de datos permite la utilización de un modelo embebido también, dado que no creemos que por reserva hayan mas de unos 30 o 40 consumos</w:t>
       </w:r>
       <w:r>
         <w:rPr>
@@ -4157,21 +3322,12 @@
           <w:lang w:val="es-CO"/>
         </w:rPr>
       </w:pPr>
-      <w:proofErr w:type="spellStart"/>
-      <w:r>
-        <w:rPr>
-          <w:rFonts w:ascii="Times New Roman" w:hAnsi="Times New Roman" w:cs="Times New Roman"/>
-          <w:lang w:val="es-CO"/>
-        </w:rPr>
-        <w:t>ServicioBasico</w:t>
-      </w:r>
-      <w:proofErr w:type="spellEnd"/>
-      <w:r>
-        <w:rPr>
-          <w:rFonts w:ascii="Times New Roman" w:hAnsi="Times New Roman" w:cs="Times New Roman"/>
-          <w:lang w:val="es-CO"/>
-        </w:rPr>
-        <w:t>: Para esta entidad</w:t>
+      <w:r>
+        <w:rPr>
+          <w:rFonts w:ascii="Times New Roman" w:hAnsi="Times New Roman" w:cs="Times New Roman"/>
+          <w:lang w:val="es-CO"/>
+        </w:rPr>
+        <w:t>ServicioBasico: Para esta entidad</w:t>
       </w:r>
       <w:r>
         <w:rPr>
@@ -4199,23 +3355,7 @@
           <w:rFonts w:ascii="Times New Roman" w:hAnsi="Times New Roman" w:cs="Times New Roman"/>
           <w:lang w:val="es-CO"/>
         </w:rPr>
-        <w:t xml:space="preserve">, teniendo en </w:t>
-      </w:r>
-      <w:proofErr w:type="spellStart"/>
-      <w:r>
-        <w:rPr>
-          <w:rFonts w:ascii="Times New Roman" w:hAnsi="Times New Roman" w:cs="Times New Roman"/>
-          <w:lang w:val="es-CO"/>
-        </w:rPr>
-        <w:t>ServicioBasico</w:t>
-      </w:r>
-      <w:proofErr w:type="spellEnd"/>
-      <w:r>
-        <w:rPr>
-          <w:rFonts w:ascii="Times New Roman" w:hAnsi="Times New Roman" w:cs="Times New Roman"/>
-          <w:lang w:val="es-CO"/>
-        </w:rPr>
-        <w:t xml:space="preserve"> entonces un arreglo por cada subservicio, es decir, un atributo piscinas, lavanderías, tiendas, etc. E</w:t>
+        <w:t>, teniendo en ServicioBasico entonces un arreglo por cada subservicio, es decir, un atributo piscinas, lavanderías, tiendas, etc. E</w:t>
       </w:r>
       <w:r>
         <w:rPr>
@@ -4277,55 +3417,7 @@
           <w:rFonts w:ascii="Times New Roman" w:hAnsi="Times New Roman" w:cs="Times New Roman"/>
           <w:lang w:val="es-CO"/>
         </w:rPr>
-        <w:t xml:space="preserve">Producto: En esta entidad hay muchas relaciones, sin embargo, consideramos que no es importante modelar las relaciones desde esta entidad, dado que no es necesario hacer consultas sobre los Productos, además de que no es importante saber con </w:t>
-      </w:r>
-      <w:proofErr w:type="spellStart"/>
-      <w:r>
-        <w:rPr>
-          <w:rFonts w:ascii="Times New Roman" w:hAnsi="Times New Roman" w:cs="Times New Roman"/>
-          <w:lang w:val="es-CO"/>
-        </w:rPr>
-        <w:t>que</w:t>
-      </w:r>
-      <w:proofErr w:type="spellEnd"/>
-      <w:r>
-        <w:rPr>
-          <w:rFonts w:ascii="Times New Roman" w:hAnsi="Times New Roman" w:cs="Times New Roman"/>
-          <w:lang w:val="es-CO"/>
-        </w:rPr>
-        <w:t xml:space="preserve"> objetos </w:t>
-      </w:r>
-      <w:proofErr w:type="spellStart"/>
-      <w:r>
-        <w:rPr>
-          <w:rFonts w:ascii="Times New Roman" w:hAnsi="Times New Roman" w:cs="Times New Roman"/>
-          <w:lang w:val="es-CO"/>
-        </w:rPr>
-        <w:t>esta</w:t>
-      </w:r>
-      <w:proofErr w:type="spellEnd"/>
-      <w:r>
-        <w:rPr>
-          <w:rFonts w:ascii="Times New Roman" w:hAnsi="Times New Roman" w:cs="Times New Roman"/>
-          <w:lang w:val="es-CO"/>
-        </w:rPr>
-        <w:t xml:space="preserve"> relacionado los productos, es decir, a los productos no les importa con quien </w:t>
-      </w:r>
-      <w:proofErr w:type="spellStart"/>
-      <w:r>
-        <w:rPr>
-          <w:rFonts w:ascii="Times New Roman" w:hAnsi="Times New Roman" w:cs="Times New Roman"/>
-          <w:lang w:val="es-CO"/>
-        </w:rPr>
-        <w:t>este</w:t>
-      </w:r>
-      <w:proofErr w:type="spellEnd"/>
-      <w:r>
-        <w:rPr>
-          <w:rFonts w:ascii="Times New Roman" w:hAnsi="Times New Roman" w:cs="Times New Roman"/>
-          <w:lang w:val="es-CO"/>
-        </w:rPr>
-        <w:t xml:space="preserve"> relacionado, </w:t>
+        <w:t xml:space="preserve">Producto: En esta entidad hay muchas relaciones, sin embargo, consideramos que no es importante modelar las relaciones desde esta entidad, dado que no es necesario hacer consultas sobre los Productos, además de que no es importante saber con que objetos esta relacionado los productos, es decir, a los productos no les importa con quien este relacionado, </w:t>
       </w:r>
       <w:r>
         <w:rPr>
@@ -4353,33 +3445,8 @@
           <w:rFonts w:ascii="Times New Roman" w:hAnsi="Times New Roman" w:cs="Times New Roman"/>
           <w:lang w:val="es-CO"/>
         </w:rPr>
-        <w:t xml:space="preserve">Piscina y </w:t>
-      </w:r>
-      <w:proofErr w:type="spellStart"/>
-      <w:r>
-        <w:rPr>
-          <w:rFonts w:ascii="Times New Roman" w:hAnsi="Times New Roman" w:cs="Times New Roman"/>
-          <w:lang w:val="es-CO"/>
-        </w:rPr>
-        <w:t>Lavanderia</w:t>
-      </w:r>
-      <w:proofErr w:type="spellEnd"/>
-      <w:r>
-        <w:rPr>
-          <w:rFonts w:ascii="Times New Roman" w:hAnsi="Times New Roman" w:cs="Times New Roman"/>
-          <w:lang w:val="es-CO"/>
-        </w:rPr>
-        <w:t xml:space="preserve">: Estas entidades tendrán embebido su respectivo </w:t>
-      </w:r>
-      <w:proofErr w:type="spellStart"/>
-      <w:r>
-        <w:rPr>
-          <w:rFonts w:ascii="Times New Roman" w:hAnsi="Times New Roman" w:cs="Times New Roman"/>
-          <w:lang w:val="es-CO"/>
-        </w:rPr>
-        <w:t>ServicioBasico</w:t>
-      </w:r>
-      <w:proofErr w:type="spellEnd"/>
+        <w:t>Piscina y Lavanderia: Estas entidades tendrán embebido su respectivo ServicioBasico</w:t>
+      </w:r>
     </w:p>
     <w:p>
       <w:pPr>
@@ -4433,37 +3500,12 @@
           <w:lang w:val="es-CO"/>
         </w:rPr>
       </w:pPr>
-      <w:proofErr w:type="spellStart"/>
-      <w:r>
-        <w:rPr>
-          <w:rFonts w:ascii="Times New Roman" w:hAnsi="Times New Roman" w:cs="Times New Roman"/>
-          <w:lang w:val="es-CO"/>
-        </w:rPr>
-        <w:t>RestauranteBar</w:t>
-      </w:r>
-      <w:proofErr w:type="spellEnd"/>
-      <w:r>
-        <w:rPr>
-          <w:rFonts w:ascii="Times New Roman" w:hAnsi="Times New Roman" w:cs="Times New Roman"/>
-          <w:lang w:val="es-CO"/>
-        </w:rPr>
-        <w:t xml:space="preserve">: Esta entidad tendría un modelo embebido con sus platos, pues la densidad de datos lo permite, además es necesario traer los platos de cada </w:t>
-      </w:r>
-      <w:proofErr w:type="spellStart"/>
-      <w:r>
-        <w:rPr>
-          <w:rFonts w:ascii="Times New Roman" w:hAnsi="Times New Roman" w:cs="Times New Roman"/>
-          <w:lang w:val="es-CO"/>
-        </w:rPr>
-        <w:t>restauranteBar</w:t>
-      </w:r>
-      <w:proofErr w:type="spellEnd"/>
-      <w:r>
-        <w:rPr>
-          <w:rFonts w:ascii="Times New Roman" w:hAnsi="Times New Roman" w:cs="Times New Roman"/>
-          <w:lang w:val="es-CO"/>
-        </w:rPr>
-        <w:t xml:space="preserve"> cada vez que se hace una consulta sobre este recurso.</w:t>
+      <w:r>
+        <w:rPr>
+          <w:rFonts w:ascii="Times New Roman" w:hAnsi="Times New Roman" w:cs="Times New Roman"/>
+          <w:lang w:val="es-CO"/>
+        </w:rPr>
+        <w:t>RestauranteBar: Esta entidad tendría un modelo embebido con sus platos, pues la densidad de datos lo permite, además es necesario traer los platos de cada restauranteBar cada vez que se hace una consulta sobre este recurso.</w:t>
       </w:r>
     </w:p>
     <w:p>
@@ -4498,37 +3540,12 @@
           <w:lang w:val="es-CO"/>
         </w:rPr>
       </w:pPr>
-      <w:proofErr w:type="spellStart"/>
-      <w:r>
-        <w:rPr>
-          <w:rFonts w:ascii="Times New Roman" w:hAnsi="Times New Roman" w:cs="Times New Roman"/>
-          <w:lang w:val="es-CO"/>
-        </w:rPr>
-        <w:t>ConsumoServicioCliente</w:t>
-      </w:r>
-      <w:proofErr w:type="spellEnd"/>
-      <w:r>
-        <w:rPr>
-          <w:rFonts w:ascii="Times New Roman" w:hAnsi="Times New Roman" w:cs="Times New Roman"/>
-          <w:lang w:val="es-CO"/>
-        </w:rPr>
-        <w:t xml:space="preserve"> y </w:t>
-      </w:r>
-      <w:proofErr w:type="spellStart"/>
-      <w:r>
-        <w:rPr>
-          <w:rFonts w:ascii="Times New Roman" w:hAnsi="Times New Roman" w:cs="Times New Roman"/>
-          <w:lang w:val="es-CO"/>
-        </w:rPr>
-        <w:t>ClienteConsumeProducto</w:t>
-      </w:r>
-      <w:proofErr w:type="spellEnd"/>
-      <w:r>
-        <w:rPr>
-          <w:rFonts w:ascii="Times New Roman" w:hAnsi="Times New Roman" w:cs="Times New Roman"/>
-          <w:lang w:val="es-CO"/>
-        </w:rPr>
-        <w:t xml:space="preserve">: Para estas entidades se </w:t>
+      <w:r>
+        <w:rPr>
+          <w:rFonts w:ascii="Times New Roman" w:hAnsi="Times New Roman" w:cs="Times New Roman"/>
+          <w:lang w:val="es-CO"/>
+        </w:rPr>
+        <w:t xml:space="preserve">ConsumoServicioCliente y ClienteConsumeProducto: Para estas entidades se </w:t>
       </w:r>
       <w:r>
         <w:rPr>

</xml_diff>

<commit_message>
Modificaciones en el modelo de ServicioBasico y especificos
</commit_message>
<xml_diff>
--- a/parranderos/docs/Entrega 3/Reporte Hotel de los Andes 3.docx
+++ b/parranderos/docs/Entrega 3/Reporte Hotel de los Andes 3.docx
@@ -124,8 +124,17 @@
           <w:rFonts w:ascii="Times New Roman" w:hAnsi="Times New Roman" w:cs="Times New Roman"/>
           <w:lang w:val="es-CO"/>
         </w:rPr>
-        <w:t>Hotel: id, nombre, numEstrellas</w:t>
-      </w:r>
+        <w:t xml:space="preserve">Hotel: id, nombre, </w:t>
+      </w:r>
+      <w:proofErr w:type="spellStart"/>
+      <w:r>
+        <w:rPr>
+          <w:rFonts w:ascii="Times New Roman" w:hAnsi="Times New Roman" w:cs="Times New Roman"/>
+          <w:lang w:val="es-CO"/>
+        </w:rPr>
+        <w:t>numEstrellas</w:t>
+      </w:r>
+      <w:proofErr w:type="spellEnd"/>
     </w:p>
     <w:p>
       <w:pPr>
@@ -173,13 +182,31 @@
           <w:lang w:val="es-CO"/>
         </w:rPr>
       </w:pPr>
-      <w:r>
-        <w:rPr>
-          <w:rFonts w:ascii="Times New Roman" w:hAnsi="Times New Roman" w:cs="Times New Roman"/>
-          <w:lang w:val="es-CO"/>
-        </w:rPr>
-        <w:t>TipoHabitacion: id, nombre, capacidad, precioNoche</w:t>
-      </w:r>
+      <w:proofErr w:type="spellStart"/>
+      <w:r>
+        <w:rPr>
+          <w:rFonts w:ascii="Times New Roman" w:hAnsi="Times New Roman" w:cs="Times New Roman"/>
+          <w:lang w:val="es-CO"/>
+        </w:rPr>
+        <w:t>TipoHabitacion</w:t>
+      </w:r>
+      <w:proofErr w:type="spellEnd"/>
+      <w:r>
+        <w:rPr>
+          <w:rFonts w:ascii="Times New Roman" w:hAnsi="Times New Roman" w:cs="Times New Roman"/>
+          <w:lang w:val="es-CO"/>
+        </w:rPr>
+        <w:t xml:space="preserve">: id, nombre, capacidad, </w:t>
+      </w:r>
+      <w:proofErr w:type="spellStart"/>
+      <w:r>
+        <w:rPr>
+          <w:rFonts w:ascii="Times New Roman" w:hAnsi="Times New Roman" w:cs="Times New Roman"/>
+          <w:lang w:val="es-CO"/>
+        </w:rPr>
+        <w:t>precioNoche</w:t>
+      </w:r>
+      <w:proofErr w:type="spellEnd"/>
     </w:p>
     <w:p>
       <w:pPr>
@@ -205,8 +232,97 @@
           <w:rFonts w:ascii="Times New Roman" w:hAnsi="Times New Roman" w:cs="Times New Roman"/>
           <w:lang w:val="es-CO"/>
         </w:rPr>
-        <w:t>: id, idCliente, idHabitacion, fechaEntrada, fechaSalida, cobroTotal, numPersonas</w:t>
-      </w:r>
+        <w:t xml:space="preserve">: id, </w:t>
+      </w:r>
+      <w:proofErr w:type="spellStart"/>
+      <w:r>
+        <w:rPr>
+          <w:rFonts w:ascii="Times New Roman" w:hAnsi="Times New Roman" w:cs="Times New Roman"/>
+          <w:lang w:val="es-CO"/>
+        </w:rPr>
+        <w:t>idCliente</w:t>
+      </w:r>
+      <w:proofErr w:type="spellEnd"/>
+      <w:r>
+        <w:rPr>
+          <w:rFonts w:ascii="Times New Roman" w:hAnsi="Times New Roman" w:cs="Times New Roman"/>
+          <w:lang w:val="es-CO"/>
+        </w:rPr>
+        <w:t xml:space="preserve">, </w:t>
+      </w:r>
+      <w:proofErr w:type="spellStart"/>
+      <w:r>
+        <w:rPr>
+          <w:rFonts w:ascii="Times New Roman" w:hAnsi="Times New Roman" w:cs="Times New Roman"/>
+          <w:lang w:val="es-CO"/>
+        </w:rPr>
+        <w:t>idHabitacion</w:t>
+      </w:r>
+      <w:proofErr w:type="spellEnd"/>
+      <w:r>
+        <w:rPr>
+          <w:rFonts w:ascii="Times New Roman" w:hAnsi="Times New Roman" w:cs="Times New Roman"/>
+          <w:lang w:val="es-CO"/>
+        </w:rPr>
+        <w:t xml:space="preserve">, </w:t>
+      </w:r>
+      <w:proofErr w:type="spellStart"/>
+      <w:r>
+        <w:rPr>
+          <w:rFonts w:ascii="Times New Roman" w:hAnsi="Times New Roman" w:cs="Times New Roman"/>
+          <w:lang w:val="es-CO"/>
+        </w:rPr>
+        <w:t>fechaEntrada</w:t>
+      </w:r>
+      <w:proofErr w:type="spellEnd"/>
+      <w:r>
+        <w:rPr>
+          <w:rFonts w:ascii="Times New Roman" w:hAnsi="Times New Roman" w:cs="Times New Roman"/>
+          <w:lang w:val="es-CO"/>
+        </w:rPr>
+        <w:t xml:space="preserve">, </w:t>
+      </w:r>
+      <w:proofErr w:type="spellStart"/>
+      <w:r>
+        <w:rPr>
+          <w:rFonts w:ascii="Times New Roman" w:hAnsi="Times New Roman" w:cs="Times New Roman"/>
+          <w:lang w:val="es-CO"/>
+        </w:rPr>
+        <w:t>fechaSalida</w:t>
+      </w:r>
+      <w:proofErr w:type="spellEnd"/>
+      <w:r>
+        <w:rPr>
+          <w:rFonts w:ascii="Times New Roman" w:hAnsi="Times New Roman" w:cs="Times New Roman"/>
+          <w:lang w:val="es-CO"/>
+        </w:rPr>
+        <w:t xml:space="preserve">, </w:t>
+      </w:r>
+      <w:proofErr w:type="spellStart"/>
+      <w:r>
+        <w:rPr>
+          <w:rFonts w:ascii="Times New Roman" w:hAnsi="Times New Roman" w:cs="Times New Roman"/>
+          <w:lang w:val="es-CO"/>
+        </w:rPr>
+        <w:t>cobroTotal</w:t>
+      </w:r>
+      <w:proofErr w:type="spellEnd"/>
+      <w:r>
+        <w:rPr>
+          <w:rFonts w:ascii="Times New Roman" w:hAnsi="Times New Roman" w:cs="Times New Roman"/>
+          <w:lang w:val="es-CO"/>
+        </w:rPr>
+        <w:t xml:space="preserve">, </w:t>
+      </w:r>
+      <w:proofErr w:type="spellStart"/>
+      <w:r>
+        <w:rPr>
+          <w:rFonts w:ascii="Times New Roman" w:hAnsi="Times New Roman" w:cs="Times New Roman"/>
+          <w:lang w:val="es-CO"/>
+        </w:rPr>
+        <w:t>numPersonas</w:t>
+      </w:r>
+      <w:proofErr w:type="spellEnd"/>
     </w:p>
     <w:p>
       <w:pPr>
@@ -225,8 +341,33 @@
           <w:rFonts w:ascii="Times New Roman" w:hAnsi="Times New Roman" w:cs="Times New Roman"/>
           <w:lang w:val="es-CO"/>
         </w:rPr>
-        <w:t>Cliente: nombre, documento, tipoDocumento, metodoPago</w:t>
-      </w:r>
+        <w:t xml:space="preserve">Cliente: nombre, documento, </w:t>
+      </w:r>
+      <w:proofErr w:type="spellStart"/>
+      <w:r>
+        <w:rPr>
+          <w:rFonts w:ascii="Times New Roman" w:hAnsi="Times New Roman" w:cs="Times New Roman"/>
+          <w:lang w:val="es-CO"/>
+        </w:rPr>
+        <w:t>tipoDocumento</w:t>
+      </w:r>
+      <w:proofErr w:type="spellEnd"/>
+      <w:r>
+        <w:rPr>
+          <w:rFonts w:ascii="Times New Roman" w:hAnsi="Times New Roman" w:cs="Times New Roman"/>
+          <w:lang w:val="es-CO"/>
+        </w:rPr>
+        <w:t xml:space="preserve">, </w:t>
+      </w:r>
+      <w:proofErr w:type="spellStart"/>
+      <w:r>
+        <w:rPr>
+          <w:rFonts w:ascii="Times New Roman" w:hAnsi="Times New Roman" w:cs="Times New Roman"/>
+          <w:lang w:val="es-CO"/>
+        </w:rPr>
+        <w:t>metodoPago</w:t>
+      </w:r>
+      <w:proofErr w:type="spellEnd"/>
     </w:p>
     <w:p>
       <w:pPr>
@@ -240,13 +381,47 @@
           <w:lang w:val="es-CO"/>
         </w:rPr>
       </w:pPr>
-      <w:r>
-        <w:rPr>
-          <w:rFonts w:ascii="Times New Roman" w:hAnsi="Times New Roman" w:cs="Times New Roman"/>
-          <w:lang w:val="es-CO"/>
-        </w:rPr>
-        <w:t>ServicioBasico: id, nombre, capacidad, costo, horaApertura, horaCierre</w:t>
-      </w:r>
+      <w:proofErr w:type="spellStart"/>
+      <w:r>
+        <w:rPr>
+          <w:rFonts w:ascii="Times New Roman" w:hAnsi="Times New Roman" w:cs="Times New Roman"/>
+          <w:lang w:val="es-CO"/>
+        </w:rPr>
+        <w:t>ServicioBasico</w:t>
+      </w:r>
+      <w:proofErr w:type="spellEnd"/>
+      <w:r>
+        <w:rPr>
+          <w:rFonts w:ascii="Times New Roman" w:hAnsi="Times New Roman" w:cs="Times New Roman"/>
+          <w:lang w:val="es-CO"/>
+        </w:rPr>
+        <w:t xml:space="preserve">: id, nombre, capacidad, costo, </w:t>
+      </w:r>
+      <w:proofErr w:type="spellStart"/>
+      <w:r>
+        <w:rPr>
+          <w:rFonts w:ascii="Times New Roman" w:hAnsi="Times New Roman" w:cs="Times New Roman"/>
+          <w:lang w:val="es-CO"/>
+        </w:rPr>
+        <w:t>horaApertura</w:t>
+      </w:r>
+      <w:proofErr w:type="spellEnd"/>
+      <w:r>
+        <w:rPr>
+          <w:rFonts w:ascii="Times New Roman" w:hAnsi="Times New Roman" w:cs="Times New Roman"/>
+          <w:lang w:val="es-CO"/>
+        </w:rPr>
+        <w:t xml:space="preserve">, </w:t>
+      </w:r>
+      <w:proofErr w:type="spellStart"/>
+      <w:r>
+        <w:rPr>
+          <w:rFonts w:ascii="Times New Roman" w:hAnsi="Times New Roman" w:cs="Times New Roman"/>
+          <w:lang w:val="es-CO"/>
+        </w:rPr>
+        <w:t>horaCierre</w:t>
+      </w:r>
+      <w:proofErr w:type="spellEnd"/>
     </w:p>
     <w:p>
       <w:pPr>
@@ -265,8 +440,33 @@
           <w:rFonts w:ascii="Times New Roman" w:hAnsi="Times New Roman" w:cs="Times New Roman"/>
           <w:lang w:val="es-CO"/>
         </w:rPr>
-        <w:t>Producto: id, nombre, precio, tipoProducto, cantidadDisponible</w:t>
-      </w:r>
+        <w:t xml:space="preserve">Producto: id, nombre, precio, </w:t>
+      </w:r>
+      <w:proofErr w:type="spellStart"/>
+      <w:r>
+        <w:rPr>
+          <w:rFonts w:ascii="Times New Roman" w:hAnsi="Times New Roman" w:cs="Times New Roman"/>
+          <w:lang w:val="es-CO"/>
+        </w:rPr>
+        <w:t>tipoProducto</w:t>
+      </w:r>
+      <w:proofErr w:type="spellEnd"/>
+      <w:r>
+        <w:rPr>
+          <w:rFonts w:ascii="Times New Roman" w:hAnsi="Times New Roman" w:cs="Times New Roman"/>
+          <w:lang w:val="es-CO"/>
+        </w:rPr>
+        <w:t xml:space="preserve">, </w:t>
+      </w:r>
+      <w:proofErr w:type="spellStart"/>
+      <w:r>
+        <w:rPr>
+          <w:rFonts w:ascii="Times New Roman" w:hAnsi="Times New Roman" w:cs="Times New Roman"/>
+          <w:lang w:val="es-CO"/>
+        </w:rPr>
+        <w:t>cantidadDisponible</w:t>
+      </w:r>
+      <w:proofErr w:type="spellEnd"/>
     </w:p>
     <w:p>
       <w:pPr>
@@ -300,13 +500,47 @@
           <w:lang w:val="es-CO"/>
         </w:rPr>
       </w:pPr>
-      <w:r>
-        <w:rPr>
-          <w:rFonts w:ascii="Times New Roman" w:hAnsi="Times New Roman" w:cs="Times New Roman"/>
-          <w:lang w:val="es-CO"/>
-        </w:rPr>
-        <w:t>Lavanderia: id, costoPorPrenda, costoPorParZapatos</w:t>
-      </w:r>
+      <w:proofErr w:type="spellStart"/>
+      <w:r>
+        <w:rPr>
+          <w:rFonts w:ascii="Times New Roman" w:hAnsi="Times New Roman" w:cs="Times New Roman"/>
+          <w:lang w:val="es-CO"/>
+        </w:rPr>
+        <w:t>Lavanderia</w:t>
+      </w:r>
+      <w:proofErr w:type="spellEnd"/>
+      <w:r>
+        <w:rPr>
+          <w:rFonts w:ascii="Times New Roman" w:hAnsi="Times New Roman" w:cs="Times New Roman"/>
+          <w:lang w:val="es-CO"/>
+        </w:rPr>
+        <w:t xml:space="preserve">: id, </w:t>
+      </w:r>
+      <w:proofErr w:type="spellStart"/>
+      <w:r>
+        <w:rPr>
+          <w:rFonts w:ascii="Times New Roman" w:hAnsi="Times New Roman" w:cs="Times New Roman"/>
+          <w:lang w:val="es-CO"/>
+        </w:rPr>
+        <w:t>costoPorPrenda</w:t>
+      </w:r>
+      <w:proofErr w:type="spellEnd"/>
+      <w:r>
+        <w:rPr>
+          <w:rFonts w:ascii="Times New Roman" w:hAnsi="Times New Roman" w:cs="Times New Roman"/>
+          <w:lang w:val="es-CO"/>
+        </w:rPr>
+        <w:t xml:space="preserve">, </w:t>
+      </w:r>
+      <w:proofErr w:type="spellStart"/>
+      <w:r>
+        <w:rPr>
+          <w:rFonts w:ascii="Times New Roman" w:hAnsi="Times New Roman" w:cs="Times New Roman"/>
+          <w:lang w:val="es-CO"/>
+        </w:rPr>
+        <w:t>costoPorParZapatos</w:t>
+      </w:r>
+      <w:proofErr w:type="spellEnd"/>
     </w:p>
     <w:p>
       <w:pPr>
@@ -340,12 +574,21 @@
           <w:lang w:val="es-CO"/>
         </w:rPr>
       </w:pPr>
-      <w:r>
-        <w:rPr>
-          <w:rFonts w:ascii="Times New Roman" w:hAnsi="Times New Roman" w:cs="Times New Roman"/>
-          <w:lang w:val="es-CO"/>
-        </w:rPr>
-        <w:t>RestauranteBar: id, estilo, platos</w:t>
+      <w:proofErr w:type="spellStart"/>
+      <w:r>
+        <w:rPr>
+          <w:rFonts w:ascii="Times New Roman" w:hAnsi="Times New Roman" w:cs="Times New Roman"/>
+          <w:lang w:val="es-CO"/>
+        </w:rPr>
+        <w:t>RestauranteBar</w:t>
+      </w:r>
+      <w:proofErr w:type="spellEnd"/>
+      <w:r>
+        <w:rPr>
+          <w:rFonts w:ascii="Times New Roman" w:hAnsi="Times New Roman" w:cs="Times New Roman"/>
+          <w:lang w:val="es-CO"/>
+        </w:rPr>
+        <w:t>: id, estilo, platos</w:t>
       </w:r>
     </w:p>
     <w:p>
@@ -372,8 +615,17 @@
           <w:rFonts w:ascii="Times New Roman" w:hAnsi="Times New Roman" w:cs="Times New Roman"/>
           <w:lang w:val="es-CO"/>
         </w:rPr>
-        <w:t>id, descripcion</w:t>
-      </w:r>
+        <w:t xml:space="preserve">id, </w:t>
+      </w:r>
+      <w:proofErr w:type="spellStart"/>
+      <w:r>
+        <w:rPr>
+          <w:rFonts w:ascii="Times New Roman" w:hAnsi="Times New Roman" w:cs="Times New Roman"/>
+          <w:lang w:val="es-CO"/>
+        </w:rPr>
+        <w:t>descripcion</w:t>
+      </w:r>
+      <w:proofErr w:type="spellEnd"/>
     </w:p>
     <w:p>
       <w:pPr>
@@ -387,13 +639,31 @@
           <w:lang w:val="es-CO"/>
         </w:rPr>
       </w:pPr>
-      <w:r>
-        <w:rPr>
-          <w:rFonts w:ascii="Times New Roman" w:hAnsi="Times New Roman" w:cs="Times New Roman"/>
-          <w:lang w:val="es-CO"/>
-        </w:rPr>
-        <w:t>Prestamo: id, idProducto</w:t>
-      </w:r>
+      <w:proofErr w:type="spellStart"/>
+      <w:r>
+        <w:rPr>
+          <w:rFonts w:ascii="Times New Roman" w:hAnsi="Times New Roman" w:cs="Times New Roman"/>
+          <w:lang w:val="es-CO"/>
+        </w:rPr>
+        <w:t>Prestamo</w:t>
+      </w:r>
+      <w:proofErr w:type="spellEnd"/>
+      <w:r>
+        <w:rPr>
+          <w:rFonts w:ascii="Times New Roman" w:hAnsi="Times New Roman" w:cs="Times New Roman"/>
+          <w:lang w:val="es-CO"/>
+        </w:rPr>
+        <w:t xml:space="preserve">: id, </w:t>
+      </w:r>
+      <w:proofErr w:type="spellStart"/>
+      <w:r>
+        <w:rPr>
+          <w:rFonts w:ascii="Times New Roman" w:hAnsi="Times New Roman" w:cs="Times New Roman"/>
+          <w:lang w:val="es-CO"/>
+        </w:rPr>
+        <w:t>idProducto</w:t>
+      </w:r>
+      <w:proofErr w:type="spellEnd"/>
     </w:p>
     <w:p>
       <w:pPr>
@@ -467,12 +737,21 @@
           <w:lang w:val="es-CO"/>
         </w:rPr>
       </w:pPr>
-      <w:r>
-        <w:rPr>
-          <w:rFonts w:ascii="Times New Roman" w:hAnsi="Times New Roman" w:cs="Times New Roman"/>
-          <w:lang w:val="es-CO"/>
-        </w:rPr>
-        <w:t>ServicioSPA: id, duración</w:t>
+      <w:proofErr w:type="spellStart"/>
+      <w:r>
+        <w:rPr>
+          <w:rFonts w:ascii="Times New Roman" w:hAnsi="Times New Roman" w:cs="Times New Roman"/>
+          <w:lang w:val="es-CO"/>
+        </w:rPr>
+        <w:t>ServicioSPA</w:t>
+      </w:r>
+      <w:proofErr w:type="spellEnd"/>
+      <w:r>
+        <w:rPr>
+          <w:rFonts w:ascii="Times New Roman" w:hAnsi="Times New Roman" w:cs="Times New Roman"/>
+          <w:lang w:val="es-CO"/>
+        </w:rPr>
+        <w:t>: id, duración</w:t>
       </w:r>
     </w:p>
     <w:p>
@@ -487,13 +766,63 @@
           <w:lang w:val="es-CO"/>
         </w:rPr>
       </w:pPr>
-      <w:r>
-        <w:rPr>
-          <w:rFonts w:ascii="Times New Roman" w:hAnsi="Times New Roman" w:cs="Times New Roman"/>
-          <w:lang w:val="es-CO"/>
-        </w:rPr>
-        <w:t>ConsumoServicioCliente: idReserva, idServicio, fecha, descripción, costoServicio</w:t>
-      </w:r>
+      <w:proofErr w:type="spellStart"/>
+      <w:r>
+        <w:rPr>
+          <w:rFonts w:ascii="Times New Roman" w:hAnsi="Times New Roman" w:cs="Times New Roman"/>
+          <w:lang w:val="es-CO"/>
+        </w:rPr>
+        <w:t>ConsumoServicioCliente</w:t>
+      </w:r>
+      <w:proofErr w:type="spellEnd"/>
+      <w:r>
+        <w:rPr>
+          <w:rFonts w:ascii="Times New Roman" w:hAnsi="Times New Roman" w:cs="Times New Roman"/>
+          <w:lang w:val="es-CO"/>
+        </w:rPr>
+        <w:t xml:space="preserve">: </w:t>
+      </w:r>
+      <w:proofErr w:type="spellStart"/>
+      <w:r>
+        <w:rPr>
+          <w:rFonts w:ascii="Times New Roman" w:hAnsi="Times New Roman" w:cs="Times New Roman"/>
+          <w:lang w:val="es-CO"/>
+        </w:rPr>
+        <w:t>idReserva</w:t>
+      </w:r>
+      <w:proofErr w:type="spellEnd"/>
+      <w:r>
+        <w:rPr>
+          <w:rFonts w:ascii="Times New Roman" w:hAnsi="Times New Roman" w:cs="Times New Roman"/>
+          <w:lang w:val="es-CO"/>
+        </w:rPr>
+        <w:t xml:space="preserve">, </w:t>
+      </w:r>
+      <w:proofErr w:type="spellStart"/>
+      <w:r>
+        <w:rPr>
+          <w:rFonts w:ascii="Times New Roman" w:hAnsi="Times New Roman" w:cs="Times New Roman"/>
+          <w:lang w:val="es-CO"/>
+        </w:rPr>
+        <w:t>idServicio</w:t>
+      </w:r>
+      <w:proofErr w:type="spellEnd"/>
+      <w:r>
+        <w:rPr>
+          <w:rFonts w:ascii="Times New Roman" w:hAnsi="Times New Roman" w:cs="Times New Roman"/>
+          <w:lang w:val="es-CO"/>
+        </w:rPr>
+        <w:t xml:space="preserve">, fecha, descripción, </w:t>
+      </w:r>
+      <w:proofErr w:type="spellStart"/>
+      <w:r>
+        <w:rPr>
+          <w:rFonts w:ascii="Times New Roman" w:hAnsi="Times New Roman" w:cs="Times New Roman"/>
+          <w:lang w:val="es-CO"/>
+        </w:rPr>
+        <w:t>costoServicio</w:t>
+      </w:r>
+      <w:proofErr w:type="spellEnd"/>
     </w:p>
     <w:p>
       <w:pPr>
@@ -507,12 +836,53 @@
           <w:lang w:val="es-CO"/>
         </w:rPr>
       </w:pPr>
-      <w:r>
-        <w:rPr>
-          <w:rFonts w:ascii="Times New Roman" w:hAnsi="Times New Roman" w:cs="Times New Roman"/>
-          <w:lang w:val="es-CO"/>
-        </w:rPr>
-        <w:t>ClienteConsumeProducto: idReserva, idProducto, fecha, descripción, cantidad</w:t>
+      <w:proofErr w:type="spellStart"/>
+      <w:r>
+        <w:rPr>
+          <w:rFonts w:ascii="Times New Roman" w:hAnsi="Times New Roman" w:cs="Times New Roman"/>
+          <w:lang w:val="es-CO"/>
+        </w:rPr>
+        <w:t>ClienteConsumeProducto</w:t>
+      </w:r>
+      <w:proofErr w:type="spellEnd"/>
+      <w:r>
+        <w:rPr>
+          <w:rFonts w:ascii="Times New Roman" w:hAnsi="Times New Roman" w:cs="Times New Roman"/>
+          <w:lang w:val="es-CO"/>
+        </w:rPr>
+        <w:t xml:space="preserve">: </w:t>
+      </w:r>
+      <w:proofErr w:type="spellStart"/>
+      <w:r>
+        <w:rPr>
+          <w:rFonts w:ascii="Times New Roman" w:hAnsi="Times New Roman" w:cs="Times New Roman"/>
+          <w:lang w:val="es-CO"/>
+        </w:rPr>
+        <w:t>idReserva</w:t>
+      </w:r>
+      <w:proofErr w:type="spellEnd"/>
+      <w:r>
+        <w:rPr>
+          <w:rFonts w:ascii="Times New Roman" w:hAnsi="Times New Roman" w:cs="Times New Roman"/>
+          <w:lang w:val="es-CO"/>
+        </w:rPr>
+        <w:t xml:space="preserve">, </w:t>
+      </w:r>
+      <w:proofErr w:type="spellStart"/>
+      <w:r>
+        <w:rPr>
+          <w:rFonts w:ascii="Times New Roman" w:hAnsi="Times New Roman" w:cs="Times New Roman"/>
+          <w:lang w:val="es-CO"/>
+        </w:rPr>
+        <w:t>idProducto</w:t>
+      </w:r>
+      <w:proofErr w:type="spellEnd"/>
+      <w:r>
+        <w:rPr>
+          <w:rFonts w:ascii="Times New Roman" w:hAnsi="Times New Roman" w:cs="Times New Roman"/>
+          <w:lang w:val="es-CO"/>
+        </w:rPr>
+        <w:t>, fecha, descripción, cantidad</w:t>
       </w:r>
     </w:p>
     <w:p>
@@ -536,7 +906,55 @@
           <w:rFonts w:ascii="Times New Roman" w:hAnsi="Times New Roman" w:cs="Times New Roman"/>
           <w:lang w:val="es-CO"/>
         </w:rPr>
-        <w:t xml:space="preserve">Las entidades Piscina, Lavandería, Tienda, RestauranteBar, Gimnasio, Sala y SPA heredan de ServicioBasico, por lo que su id es el id de uno de los servicios básicos, así que no puede existir uno de ellos sin su respectivo ServicioBasico. Al mismo tiempo, la mayoría de estas entidades tienen una relación con Producto que muestran los productos que ofrecen o los equipos que tienen, etc. </w:t>
+        <w:t xml:space="preserve">Las entidades Piscina, Lavandería, Tienda, </w:t>
+      </w:r>
+      <w:proofErr w:type="spellStart"/>
+      <w:r>
+        <w:rPr>
+          <w:rFonts w:ascii="Times New Roman" w:hAnsi="Times New Roman" w:cs="Times New Roman"/>
+          <w:lang w:val="es-CO"/>
+        </w:rPr>
+        <w:t>RestauranteBar</w:t>
+      </w:r>
+      <w:proofErr w:type="spellEnd"/>
+      <w:r>
+        <w:rPr>
+          <w:rFonts w:ascii="Times New Roman" w:hAnsi="Times New Roman" w:cs="Times New Roman"/>
+          <w:lang w:val="es-CO"/>
+        </w:rPr>
+        <w:t xml:space="preserve">, Gimnasio, Sala y SPA heredan de </w:t>
+      </w:r>
+      <w:proofErr w:type="spellStart"/>
+      <w:r>
+        <w:rPr>
+          <w:rFonts w:ascii="Times New Roman" w:hAnsi="Times New Roman" w:cs="Times New Roman"/>
+          <w:lang w:val="es-CO"/>
+        </w:rPr>
+        <w:t>ServicioBasico</w:t>
+      </w:r>
+      <w:proofErr w:type="spellEnd"/>
+      <w:r>
+        <w:rPr>
+          <w:rFonts w:ascii="Times New Roman" w:hAnsi="Times New Roman" w:cs="Times New Roman"/>
+          <w:lang w:val="es-CO"/>
+        </w:rPr>
+        <w:t xml:space="preserve">, por lo que su id es el id de uno de los servicios básicos, así que no puede existir uno de ellos sin su respectivo </w:t>
+      </w:r>
+      <w:proofErr w:type="spellStart"/>
+      <w:r>
+        <w:rPr>
+          <w:rFonts w:ascii="Times New Roman" w:hAnsi="Times New Roman" w:cs="Times New Roman"/>
+          <w:lang w:val="es-CO"/>
+        </w:rPr>
+        <w:t>ServicioBasico</w:t>
+      </w:r>
+      <w:proofErr w:type="spellEnd"/>
+      <w:r>
+        <w:rPr>
+          <w:rFonts w:ascii="Times New Roman" w:hAnsi="Times New Roman" w:cs="Times New Roman"/>
+          <w:lang w:val="es-CO"/>
+        </w:rPr>
+        <w:t xml:space="preserve">. Al mismo tiempo, la mayoría de estas entidades tienen una relación con Producto que muestran los productos que ofrecen o los equipos que tienen, etc. </w:t>
       </w:r>
     </w:p>
     <w:p>
@@ -552,7 +970,55 @@
           <w:rFonts w:ascii="Times New Roman" w:hAnsi="Times New Roman" w:cs="Times New Roman"/>
           <w:lang w:val="es-CO"/>
         </w:rPr>
-        <w:t xml:space="preserve">Las Entidades Plato y ServicioSPA heredan de Producto, dado que estos son casos específicos de productos. </w:t>
+        <w:t xml:space="preserve">Las Entidades Plato y </w:t>
+      </w:r>
+      <w:proofErr w:type="spellStart"/>
+      <w:r>
+        <w:rPr>
+          <w:rFonts w:ascii="Times New Roman" w:hAnsi="Times New Roman" w:cs="Times New Roman"/>
+          <w:lang w:val="es-CO"/>
+        </w:rPr>
+        <w:t>ServicioSPA</w:t>
+      </w:r>
+      <w:proofErr w:type="spellEnd"/>
+      <w:r>
+        <w:rPr>
+          <w:rFonts w:ascii="Times New Roman" w:hAnsi="Times New Roman" w:cs="Times New Roman"/>
+          <w:lang w:val="es-CO"/>
+        </w:rPr>
+        <w:t xml:space="preserve"> heredan de Producto, dado que estos son casos específicos de productos. </w:t>
+      </w:r>
+    </w:p>
+    <w:p>
+      <w:pPr>
+        <w:ind w:left="720"/>
+        <w:rPr>
+          <w:rFonts w:ascii="Times New Roman" w:hAnsi="Times New Roman" w:cs="Times New Roman"/>
+          <w:lang w:val="es-CO"/>
+        </w:rPr>
+      </w:pPr>
+      <w:r>
+        <w:rPr>
+          <w:rFonts w:ascii="Times New Roman" w:hAnsi="Times New Roman" w:cs="Times New Roman"/>
+          <w:lang w:val="es-CO"/>
+        </w:rPr>
+        <w:t xml:space="preserve">Sin embargo, como estamos manejado una base de datos no relacional, las referencias no funcionan de la misma manera. En el apartado de Selección de esquema de asociación encontrara la explicación de </w:t>
+      </w:r>
+      <w:proofErr w:type="spellStart"/>
+      <w:r>
+        <w:rPr>
+          <w:rFonts w:ascii="Times New Roman" w:hAnsi="Times New Roman" w:cs="Times New Roman"/>
+          <w:lang w:val="es-CO"/>
+        </w:rPr>
+        <w:t>como</w:t>
+      </w:r>
+      <w:proofErr w:type="spellEnd"/>
+      <w:r>
+        <w:rPr>
+          <w:rFonts w:ascii="Times New Roman" w:hAnsi="Times New Roman" w:cs="Times New Roman"/>
+          <w:lang w:val="es-CO"/>
+        </w:rPr>
+        <w:t xml:space="preserve"> se manejaran las referencias para cada entidad.</w:t>
       </w:r>
     </w:p>
     <w:p>
@@ -578,6 +1044,7 @@
           <w:rFonts w:ascii="Times New Roman" w:hAnsi="Times New Roman" w:cs="Times New Roman"/>
           <w:lang w:val="es-CO"/>
         </w:rPr>
+        <w:lastRenderedPageBreak/>
         <w:t>Cantidad de registros</w:t>
       </w:r>
     </w:p>
@@ -634,7 +1101,6 @@
           <w:rFonts w:ascii="Times New Roman" w:hAnsi="Times New Roman" w:cs="Times New Roman"/>
           <w:lang w:val="es-CO"/>
         </w:rPr>
-        <w:lastRenderedPageBreak/>
         <w:t xml:space="preserve">Habitaciones: </w:t>
       </w:r>
       <w:r>
@@ -671,12 +1137,21 @@
           <w:lang w:val="es-CO"/>
         </w:rPr>
       </w:pPr>
-      <w:r>
-        <w:rPr>
-          <w:rFonts w:ascii="Times New Roman" w:hAnsi="Times New Roman" w:cs="Times New Roman"/>
-          <w:lang w:val="es-CO"/>
-        </w:rPr>
-        <w:t>TipoHabitacion: En el enunciado dice que aproximadamente 20, así que aproximadamente 25 parece adecuado por las mismas razones que la cantidad de habitaciones, además los tipos de habitaciones son más volátiles que las habitaciones, así que la creación o eliminación de nuevos tipos no es muy inusual.</w:t>
+      <w:proofErr w:type="spellStart"/>
+      <w:r>
+        <w:rPr>
+          <w:rFonts w:ascii="Times New Roman" w:hAnsi="Times New Roman" w:cs="Times New Roman"/>
+          <w:lang w:val="es-CO"/>
+        </w:rPr>
+        <w:t>TipoHabitacion</w:t>
+      </w:r>
+      <w:proofErr w:type="spellEnd"/>
+      <w:r>
+        <w:rPr>
+          <w:rFonts w:ascii="Times New Roman" w:hAnsi="Times New Roman" w:cs="Times New Roman"/>
+          <w:lang w:val="es-CO"/>
+        </w:rPr>
+        <w:t>: En el enunciado dice que aproximadamente 20, así que aproximadamente 25 parece adecuado por las mismas razones que la cantidad de habitaciones, además los tipos de habitaciones son más volátiles que las habitaciones, así que la creación o eliminación de nuevos tipos no es muy inusual.</w:t>
       </w:r>
     </w:p>
     <w:p>
@@ -773,12 +1248,69 @@
           <w:lang w:val="es-CO"/>
         </w:rPr>
       </w:pPr>
-      <w:r>
-        <w:rPr>
-          <w:rFonts w:ascii="Times New Roman" w:hAnsi="Times New Roman" w:cs="Times New Roman"/>
-          <w:lang w:val="es-CO"/>
-        </w:rPr>
-        <w:t>ServicioBasico: Este incluye Piscina, Lavanderia, Tienda, RestauranteBar, Prestamo, Gimnasio, Sala y SPA. De acuerdo con el enunciado, se aproxima que la cantidad de servicios es unos 35, así que podrían ser de 8 a 10 por cada tipo de servicio.</w:t>
+      <w:proofErr w:type="spellStart"/>
+      <w:r>
+        <w:rPr>
+          <w:rFonts w:ascii="Times New Roman" w:hAnsi="Times New Roman" w:cs="Times New Roman"/>
+          <w:lang w:val="es-CO"/>
+        </w:rPr>
+        <w:t>ServicioBasico</w:t>
+      </w:r>
+      <w:proofErr w:type="spellEnd"/>
+      <w:r>
+        <w:rPr>
+          <w:rFonts w:ascii="Times New Roman" w:hAnsi="Times New Roman" w:cs="Times New Roman"/>
+          <w:lang w:val="es-CO"/>
+        </w:rPr>
+        <w:t xml:space="preserve">: Este incluye Piscina, </w:t>
+      </w:r>
+      <w:proofErr w:type="spellStart"/>
+      <w:r>
+        <w:rPr>
+          <w:rFonts w:ascii="Times New Roman" w:hAnsi="Times New Roman" w:cs="Times New Roman"/>
+          <w:lang w:val="es-CO"/>
+        </w:rPr>
+        <w:t>Lavanderia</w:t>
+      </w:r>
+      <w:proofErr w:type="spellEnd"/>
+      <w:r>
+        <w:rPr>
+          <w:rFonts w:ascii="Times New Roman" w:hAnsi="Times New Roman" w:cs="Times New Roman"/>
+          <w:lang w:val="es-CO"/>
+        </w:rPr>
+        <w:t xml:space="preserve">, Tienda, </w:t>
+      </w:r>
+      <w:proofErr w:type="spellStart"/>
+      <w:r>
+        <w:rPr>
+          <w:rFonts w:ascii="Times New Roman" w:hAnsi="Times New Roman" w:cs="Times New Roman"/>
+          <w:lang w:val="es-CO"/>
+        </w:rPr>
+        <w:t>RestauranteBar</w:t>
+      </w:r>
+      <w:proofErr w:type="spellEnd"/>
+      <w:r>
+        <w:rPr>
+          <w:rFonts w:ascii="Times New Roman" w:hAnsi="Times New Roman" w:cs="Times New Roman"/>
+          <w:lang w:val="es-CO"/>
+        </w:rPr>
+        <w:t xml:space="preserve">, </w:t>
+      </w:r>
+      <w:proofErr w:type="spellStart"/>
+      <w:r>
+        <w:rPr>
+          <w:rFonts w:ascii="Times New Roman" w:hAnsi="Times New Roman" w:cs="Times New Roman"/>
+          <w:lang w:val="es-CO"/>
+        </w:rPr>
+        <w:t>Prestamo</w:t>
+      </w:r>
+      <w:proofErr w:type="spellEnd"/>
+      <w:r>
+        <w:rPr>
+          <w:rFonts w:ascii="Times New Roman" w:hAnsi="Times New Roman" w:cs="Times New Roman"/>
+          <w:lang w:val="es-CO"/>
+        </w:rPr>
+        <w:t>, Gimnasio, Sala y SPA. De acuerdo con el enunciado, se aproxima que la cantidad de servicios es unos 35, así que podrían ser de 8 a 10 por cada tipo de servicio.</w:t>
       </w:r>
     </w:p>
     <w:p>
@@ -832,7 +1364,23 @@
           <w:rFonts w:ascii="Times New Roman" w:hAnsi="Times New Roman" w:cs="Times New Roman"/>
           <w:lang w:val="es-CO"/>
         </w:rPr>
-        <w:t>Plato y ServicioSPA: La cantidad de registros</w:t>
+        <w:t xml:space="preserve">Plato y </w:t>
+      </w:r>
+      <w:proofErr w:type="spellStart"/>
+      <w:r>
+        <w:rPr>
+          <w:rFonts w:ascii="Times New Roman" w:hAnsi="Times New Roman" w:cs="Times New Roman"/>
+          <w:lang w:val="es-CO"/>
+        </w:rPr>
+        <w:t>ServicioSPA</w:t>
+      </w:r>
+      <w:proofErr w:type="spellEnd"/>
+      <w:r>
+        <w:rPr>
+          <w:rFonts w:ascii="Times New Roman" w:hAnsi="Times New Roman" w:cs="Times New Roman"/>
+          <w:lang w:val="es-CO"/>
+        </w:rPr>
+        <w:t>: La cantidad de registros</w:t>
       </w:r>
       <w:r>
         <w:rPr>
@@ -868,6 +1416,7 @@
           <w:lang w:val="es-CO"/>
         </w:rPr>
       </w:pPr>
+      <w:proofErr w:type="spellStart"/>
       <w:r>
         <w:rPr>
           <w:rFonts w:ascii="Times New Roman" w:hAnsi="Times New Roman" w:cs="Times New Roman"/>
@@ -887,7 +1436,31 @@
           <w:rFonts w:ascii="Times New Roman" w:hAnsi="Times New Roman" w:cs="Times New Roman"/>
           <w:lang w:val="es-CO"/>
         </w:rPr>
-        <w:t xml:space="preserve">Producto y ConsumoServicioCliente: </w:t>
+        <w:t>Producto</w:t>
+      </w:r>
+      <w:proofErr w:type="spellEnd"/>
+      <w:r>
+        <w:rPr>
+          <w:rFonts w:ascii="Times New Roman" w:hAnsi="Times New Roman" w:cs="Times New Roman"/>
+          <w:lang w:val="es-CO"/>
+        </w:rPr>
+        <w:t xml:space="preserve"> y </w:t>
+      </w:r>
+      <w:proofErr w:type="spellStart"/>
+      <w:r>
+        <w:rPr>
+          <w:rFonts w:ascii="Times New Roman" w:hAnsi="Times New Roman" w:cs="Times New Roman"/>
+          <w:lang w:val="es-CO"/>
+        </w:rPr>
+        <w:t>ConsumoServicioCliente</w:t>
+      </w:r>
+      <w:proofErr w:type="spellEnd"/>
+      <w:r>
+        <w:rPr>
+          <w:rFonts w:ascii="Times New Roman" w:hAnsi="Times New Roman" w:cs="Times New Roman"/>
+          <w:lang w:val="es-CO"/>
+        </w:rPr>
+        <w:t xml:space="preserve">: </w:t>
       </w:r>
       <w:r>
         <w:rPr>
@@ -1086,6 +1659,7 @@
                 <w:lang w:val="es-CO"/>
               </w:rPr>
             </w:pPr>
+            <w:proofErr w:type="spellStart"/>
             <w:r>
               <w:rPr>
                 <w:rFonts w:ascii="Times New Roman" w:hAnsi="Times New Roman" w:cs="Times New Roman"/>
@@ -1093,6 +1667,7 @@
               </w:rPr>
               <w:t>TipoHabitacion</w:t>
             </w:r>
+            <w:proofErr w:type="spellEnd"/>
           </w:p>
         </w:tc>
         <w:tc>
@@ -1191,6 +1766,7 @@
                 <w:lang w:val="es-CO"/>
               </w:rPr>
             </w:pPr>
+            <w:proofErr w:type="spellStart"/>
             <w:r>
               <w:rPr>
                 <w:rFonts w:ascii="Times New Roman" w:hAnsi="Times New Roman" w:cs="Times New Roman"/>
@@ -1198,6 +1774,7 @@
               </w:rPr>
               <w:t>TipoHabitacion</w:t>
             </w:r>
+            <w:proofErr w:type="spellEnd"/>
           </w:p>
         </w:tc>
         <w:tc>
@@ -1294,6 +1871,7 @@
                 <w:rFonts w:ascii="Times New Roman" w:hAnsi="Times New Roman" w:cs="Times New Roman"/>
                 <w:lang w:val="es-CO"/>
               </w:rPr>
+              <w:lastRenderedPageBreak/>
               <w:t>Habitación</w:t>
             </w:r>
           </w:p>
@@ -1497,7 +2075,6 @@
                 <w:rFonts w:ascii="Times New Roman" w:hAnsi="Times New Roman" w:cs="Times New Roman"/>
                 <w:lang w:val="es-CO"/>
               </w:rPr>
-              <w:lastRenderedPageBreak/>
               <w:t>Habitación</w:t>
             </w:r>
           </w:p>
@@ -1710,6 +2287,7 @@
                 <w:lang w:val="es-CO"/>
               </w:rPr>
             </w:pPr>
+            <w:proofErr w:type="spellStart"/>
             <w:r>
               <w:rPr>
                 <w:rFonts w:ascii="Times New Roman" w:hAnsi="Times New Roman" w:cs="Times New Roman"/>
@@ -1717,6 +2295,7 @@
               </w:rPr>
               <w:t>ServicioBasico</w:t>
             </w:r>
+            <w:proofErr w:type="spellEnd"/>
           </w:p>
         </w:tc>
         <w:tc>
@@ -1815,6 +2394,7 @@
                 <w:lang w:val="es-CO"/>
               </w:rPr>
             </w:pPr>
+            <w:proofErr w:type="spellStart"/>
             <w:r>
               <w:rPr>
                 <w:rFonts w:ascii="Times New Roman" w:hAnsi="Times New Roman" w:cs="Times New Roman"/>
@@ -1822,6 +2402,7 @@
               </w:rPr>
               <w:t>ServicioBasico</w:t>
             </w:r>
+            <w:proofErr w:type="spellEnd"/>
           </w:p>
         </w:tc>
         <w:tc>
@@ -2116,6 +2697,7 @@
                 <w:lang w:val="es-CO"/>
               </w:rPr>
             </w:pPr>
+            <w:proofErr w:type="spellStart"/>
             <w:r>
               <w:rPr>
                 <w:rFonts w:ascii="Times New Roman" w:hAnsi="Times New Roman" w:cs="Times New Roman"/>
@@ -2123,6 +2705,7 @@
               </w:rPr>
               <w:t>ConsumoServicioCliente</w:t>
             </w:r>
+            <w:proofErr w:type="spellEnd"/>
           </w:p>
         </w:tc>
         <w:tc>
@@ -2221,6 +2804,7 @@
                 <w:lang w:val="es-CO"/>
               </w:rPr>
             </w:pPr>
+            <w:proofErr w:type="spellStart"/>
             <w:r>
               <w:rPr>
                 <w:rFonts w:ascii="Times New Roman" w:hAnsi="Times New Roman" w:cs="Times New Roman"/>
@@ -2228,6 +2812,7 @@
               </w:rPr>
               <w:t>ConsumoServicioCliente</w:t>
             </w:r>
+            <w:proofErr w:type="spellEnd"/>
           </w:p>
         </w:tc>
         <w:tc>
@@ -2319,6 +2904,7 @@
                 <w:lang w:val="es-CO"/>
               </w:rPr>
             </w:pPr>
+            <w:proofErr w:type="spellStart"/>
             <w:r>
               <w:rPr>
                 <w:rFonts w:ascii="Times New Roman" w:hAnsi="Times New Roman" w:cs="Times New Roman"/>
@@ -2326,6 +2912,7 @@
               </w:rPr>
               <w:t>ClienteConsumeProducto</w:t>
             </w:r>
+            <w:proofErr w:type="spellEnd"/>
           </w:p>
         </w:tc>
         <w:tc>
@@ -2424,6 +3011,7 @@
                 <w:lang w:val="es-CO"/>
               </w:rPr>
             </w:pPr>
+            <w:proofErr w:type="spellStart"/>
             <w:r>
               <w:rPr>
                 <w:rFonts w:ascii="Times New Roman" w:hAnsi="Times New Roman" w:cs="Times New Roman"/>
@@ -2431,6 +3019,7 @@
               </w:rPr>
               <w:t>ClienteConsumeProducto</w:t>
             </w:r>
+            <w:proofErr w:type="spellEnd"/>
           </w:p>
         </w:tc>
         <w:tc>
@@ -2557,7 +3146,23 @@
           <w:rFonts w:ascii="Times New Roman" w:hAnsi="Times New Roman" w:cs="Times New Roman"/>
           <w:lang w:val="es-CO"/>
         </w:rPr>
-        <w:t>: Hotel tiene una relación con ServicioBasico esta relación es de uno a muchos, dado que un hotel tiene varios servicios</w:t>
+        <w:t xml:space="preserve">: Hotel tiene una relación con </w:t>
+      </w:r>
+      <w:proofErr w:type="spellStart"/>
+      <w:r>
+        <w:rPr>
+          <w:rFonts w:ascii="Times New Roman" w:hAnsi="Times New Roman" w:cs="Times New Roman"/>
+          <w:lang w:val="es-CO"/>
+        </w:rPr>
+        <w:t>ServicioBasico</w:t>
+      </w:r>
+      <w:proofErr w:type="spellEnd"/>
+      <w:r>
+        <w:rPr>
+          <w:rFonts w:ascii="Times New Roman" w:hAnsi="Times New Roman" w:cs="Times New Roman"/>
+          <w:lang w:val="es-CO"/>
+        </w:rPr>
+        <w:t xml:space="preserve"> esta relación es de uno a muchos, dado que un hotel tiene varios servicios</w:t>
       </w:r>
       <w:r>
         <w:rPr>
@@ -2592,6 +3197,7 @@
           <w:rFonts w:ascii="Times New Roman" w:hAnsi="Times New Roman" w:cs="Times New Roman"/>
           <w:lang w:val="es-CO"/>
         </w:rPr>
+        <w:lastRenderedPageBreak/>
         <w:t>más</w:t>
       </w:r>
       <w:r>
@@ -2630,7 +3236,6 @@
           <w:rFonts w:ascii="Times New Roman" w:hAnsi="Times New Roman" w:cs="Times New Roman"/>
           <w:lang w:val="es-CO"/>
         </w:rPr>
-        <w:lastRenderedPageBreak/>
         <w:t>Hotel también tiene una relación de uno a muchos con Habitación, siendo que una habitación tiene un hotel y un hotel muchas habitaciones.</w:t>
       </w:r>
     </w:p>
@@ -2714,7 +3319,23 @@
           <w:rFonts w:ascii="Times New Roman" w:hAnsi="Times New Roman" w:cs="Times New Roman"/>
           <w:lang w:val="es-CO"/>
         </w:rPr>
-        <w:t xml:space="preserve"> una relación de uno a muchos con TipoHabitacion, teniendo una habitación un tipo, pero cada tipo varias habitaciones.</w:t>
+        <w:t xml:space="preserve"> una relación de uno a muchos con </w:t>
+      </w:r>
+      <w:proofErr w:type="spellStart"/>
+      <w:r>
+        <w:rPr>
+          <w:rFonts w:ascii="Times New Roman" w:hAnsi="Times New Roman" w:cs="Times New Roman"/>
+          <w:lang w:val="es-CO"/>
+        </w:rPr>
+        <w:t>TipoHabitacion</w:t>
+      </w:r>
+      <w:proofErr w:type="spellEnd"/>
+      <w:r>
+        <w:rPr>
+          <w:rFonts w:ascii="Times New Roman" w:hAnsi="Times New Roman" w:cs="Times New Roman"/>
+          <w:lang w:val="es-CO"/>
+        </w:rPr>
+        <w:t>, teniendo una habitación un tipo, pero cada tipo varias habitaciones.</w:t>
       </w:r>
     </w:p>
     <w:p>
@@ -2729,12 +3350,21 @@
           <w:lang w:val="es-CO"/>
         </w:rPr>
       </w:pPr>
-      <w:r>
-        <w:rPr>
-          <w:rFonts w:ascii="Times New Roman" w:hAnsi="Times New Roman" w:cs="Times New Roman"/>
-          <w:lang w:val="es-CO"/>
-        </w:rPr>
-        <w:t>TipoHabitacion: Tiene dos relaciones: una relación de uno a muchos con Habitación, teniendo cada habitación un tipo y cada tipo varias habitaciones o no tiene</w:t>
+      <w:proofErr w:type="spellStart"/>
+      <w:r>
+        <w:rPr>
+          <w:rFonts w:ascii="Times New Roman" w:hAnsi="Times New Roman" w:cs="Times New Roman"/>
+          <w:lang w:val="es-CO"/>
+        </w:rPr>
+        <w:t>TipoHabitacion</w:t>
+      </w:r>
+      <w:proofErr w:type="spellEnd"/>
+      <w:r>
+        <w:rPr>
+          <w:rFonts w:ascii="Times New Roman" w:hAnsi="Times New Roman" w:cs="Times New Roman"/>
+          <w:lang w:val="es-CO"/>
+        </w:rPr>
+        <w:t>: Tiene dos relaciones: una relación de uno a muchos con Habitación, teniendo cada habitación un tipo y cada tipo varias habitaciones o no tiene</w:t>
       </w:r>
       <w:r>
         <w:rPr>
@@ -2817,7 +3447,23 @@
           <w:rFonts w:ascii="Times New Roman" w:hAnsi="Times New Roman" w:cs="Times New Roman"/>
           <w:lang w:val="es-CO"/>
         </w:rPr>
-        <w:t xml:space="preserve"> una relación muchos a muchos con Producto llamada ClienteConsumeProducto donde una reserva puede o no tener un producto y un producto puede o no tener una reserva, esta relación representa el consumo de un cliente por parte de un cliente, además cuenta con atributos adicionales para modelar de mejor manera </w:t>
+        <w:t xml:space="preserve"> una relación muchos a muchos con Producto llamada </w:t>
+      </w:r>
+      <w:proofErr w:type="spellStart"/>
+      <w:r>
+        <w:rPr>
+          <w:rFonts w:ascii="Times New Roman" w:hAnsi="Times New Roman" w:cs="Times New Roman"/>
+          <w:lang w:val="es-CO"/>
+        </w:rPr>
+        <w:t>ClienteConsumeProducto</w:t>
+      </w:r>
+      <w:proofErr w:type="spellEnd"/>
+      <w:r>
+        <w:rPr>
+          <w:rFonts w:ascii="Times New Roman" w:hAnsi="Times New Roman" w:cs="Times New Roman"/>
+          <w:lang w:val="es-CO"/>
+        </w:rPr>
+        <w:t xml:space="preserve"> donde una reserva puede o no tener un producto y un producto puede o no tener una reserva, esta relación representa el consumo de un cliente por parte de un cliente, además cuenta con atributos adicionales para modelar de mejor manera </w:t>
       </w:r>
       <w:r>
         <w:rPr>
@@ -2831,7 +3477,23 @@
           <w:rFonts w:ascii="Times New Roman" w:hAnsi="Times New Roman" w:cs="Times New Roman"/>
           <w:lang w:val="es-CO"/>
         </w:rPr>
-        <w:t xml:space="preserve"> consumo; una relación de muchos a muchos con ServicioBasico que representa el consumo de un servicio por parte de un cliente y funciona de la misma manera que </w:t>
+        <w:t xml:space="preserve"> consumo; una relación de muchos a muchos con </w:t>
+      </w:r>
+      <w:proofErr w:type="spellStart"/>
+      <w:r>
+        <w:rPr>
+          <w:rFonts w:ascii="Times New Roman" w:hAnsi="Times New Roman" w:cs="Times New Roman"/>
+          <w:lang w:val="es-CO"/>
+        </w:rPr>
+        <w:t>ServicioBasico</w:t>
+      </w:r>
+      <w:proofErr w:type="spellEnd"/>
+      <w:r>
+        <w:rPr>
+          <w:rFonts w:ascii="Times New Roman" w:hAnsi="Times New Roman" w:cs="Times New Roman"/>
+          <w:lang w:val="es-CO"/>
+        </w:rPr>
+        <w:t xml:space="preserve"> que representa el consumo de un servicio por parte de un cliente y funciona de la misma manera que </w:t>
       </w:r>
       <w:r>
         <w:rPr>
@@ -2873,12 +3535,21 @@
           <w:lang w:val="es-CO"/>
         </w:rPr>
       </w:pPr>
-      <w:r>
-        <w:rPr>
-          <w:rFonts w:ascii="Times New Roman" w:hAnsi="Times New Roman" w:cs="Times New Roman"/>
-          <w:lang w:val="es-CO"/>
-        </w:rPr>
-        <w:t xml:space="preserve">ServicioBasico: Tiene </w:t>
+      <w:proofErr w:type="spellStart"/>
+      <w:r>
+        <w:rPr>
+          <w:rFonts w:ascii="Times New Roman" w:hAnsi="Times New Roman" w:cs="Times New Roman"/>
+          <w:lang w:val="es-CO"/>
+        </w:rPr>
+        <w:t>ServicioBasico</w:t>
+      </w:r>
+      <w:proofErr w:type="spellEnd"/>
+      <w:r>
+        <w:rPr>
+          <w:rFonts w:ascii="Times New Roman" w:hAnsi="Times New Roman" w:cs="Times New Roman"/>
+          <w:lang w:val="es-CO"/>
+        </w:rPr>
+        <w:t xml:space="preserve">: Tiene </w:t>
       </w:r>
       <w:r>
         <w:rPr>
@@ -2906,7 +3577,71 @@
           <w:rFonts w:ascii="Times New Roman" w:hAnsi="Times New Roman" w:cs="Times New Roman"/>
           <w:lang w:val="es-CO"/>
         </w:rPr>
-        <w:t xml:space="preserve"> ConsumoServicioCliente que modela los consumos de servicios por parte de un cliente. Adicionalmente, esta entidad también tiene una relación de herencia, o una relación de uno a uno, con cada servicio específico, siendo estos Piscina, Lavanderia, Tienda, RestauranteBar, Prestamo, Gimnasio, Sala y SPA, por lo que esta relación no será mencionada cuando se describan las relaciones de los servicios. </w:t>
+        <w:t xml:space="preserve"> </w:t>
+      </w:r>
+      <w:proofErr w:type="spellStart"/>
+      <w:r>
+        <w:rPr>
+          <w:rFonts w:ascii="Times New Roman" w:hAnsi="Times New Roman" w:cs="Times New Roman"/>
+          <w:lang w:val="es-CO"/>
+        </w:rPr>
+        <w:t>ConsumoServicioCliente</w:t>
+      </w:r>
+      <w:proofErr w:type="spellEnd"/>
+      <w:r>
+        <w:rPr>
+          <w:rFonts w:ascii="Times New Roman" w:hAnsi="Times New Roman" w:cs="Times New Roman"/>
+          <w:lang w:val="es-CO"/>
+        </w:rPr>
+        <w:t xml:space="preserve"> que modela los consumos de servicios por parte de un cliente. Adicionalmente, esta entidad también tiene una relación de herencia, o una relación de uno a uno, con cada servicio específico, siendo estos Piscina, </w:t>
+      </w:r>
+      <w:proofErr w:type="spellStart"/>
+      <w:r>
+        <w:rPr>
+          <w:rFonts w:ascii="Times New Roman" w:hAnsi="Times New Roman" w:cs="Times New Roman"/>
+          <w:lang w:val="es-CO"/>
+        </w:rPr>
+        <w:t>Lavanderia</w:t>
+      </w:r>
+      <w:proofErr w:type="spellEnd"/>
+      <w:r>
+        <w:rPr>
+          <w:rFonts w:ascii="Times New Roman" w:hAnsi="Times New Roman" w:cs="Times New Roman"/>
+          <w:lang w:val="es-CO"/>
+        </w:rPr>
+        <w:t xml:space="preserve">, Tienda, </w:t>
+      </w:r>
+      <w:proofErr w:type="spellStart"/>
+      <w:r>
+        <w:rPr>
+          <w:rFonts w:ascii="Times New Roman" w:hAnsi="Times New Roman" w:cs="Times New Roman"/>
+          <w:lang w:val="es-CO"/>
+        </w:rPr>
+        <w:t>RestauranteBar</w:t>
+      </w:r>
+      <w:proofErr w:type="spellEnd"/>
+      <w:r>
+        <w:rPr>
+          <w:rFonts w:ascii="Times New Roman" w:hAnsi="Times New Roman" w:cs="Times New Roman"/>
+          <w:lang w:val="es-CO"/>
+        </w:rPr>
+        <w:t xml:space="preserve">, </w:t>
+      </w:r>
+      <w:proofErr w:type="spellStart"/>
+      <w:r>
+        <w:rPr>
+          <w:rFonts w:ascii="Times New Roman" w:hAnsi="Times New Roman" w:cs="Times New Roman"/>
+          <w:lang w:val="es-CO"/>
+        </w:rPr>
+        <w:t>Prestamo</w:t>
+      </w:r>
+      <w:proofErr w:type="spellEnd"/>
+      <w:r>
+        <w:rPr>
+          <w:rFonts w:ascii="Times New Roman" w:hAnsi="Times New Roman" w:cs="Times New Roman"/>
+          <w:lang w:val="es-CO"/>
+        </w:rPr>
+        <w:t xml:space="preserve">, Gimnasio, Sala y SPA, por lo que esta relación no será mencionada cuando se describan las relaciones de los servicios. </w:t>
       </w:r>
     </w:p>
     <w:p>
@@ -2933,7 +3668,39 @@
           <w:rFonts w:ascii="Times New Roman" w:hAnsi="Times New Roman" w:cs="Times New Roman"/>
           <w:lang w:val="es-CO"/>
         </w:rPr>
-        <w:t xml:space="preserve">modela el consumo de productos por parte de un cliente; una relación de muchos a muchos con TipoHabitacion donde un tipo tiene varios productos y un producto puede o no tener varios tipos de habitación. Además de las relaciones anterior mencionadas, Producto tiene una relación de muchos a muchos con todos los servicios, con excepción de Piscina y Lavandería, que modelan los diferentes productos que ofrecen como por ejemplo los productos de una tienda, los platos de un restaurante, las bebidas de un bar, etc. Hay dos casos especiales que son las relaciones de herencia con Plato y ServicioSPA dado que estas dos son casos de productos que contienen más características que las ofrecidas por Producto, por lo cual son necesarias. </w:t>
+        <w:t xml:space="preserve">modela el consumo de productos por parte de un cliente; una relación de muchos a muchos con </w:t>
+      </w:r>
+      <w:proofErr w:type="spellStart"/>
+      <w:r>
+        <w:rPr>
+          <w:rFonts w:ascii="Times New Roman" w:hAnsi="Times New Roman" w:cs="Times New Roman"/>
+          <w:lang w:val="es-CO"/>
+        </w:rPr>
+        <w:t>TipoHabitacion</w:t>
+      </w:r>
+      <w:proofErr w:type="spellEnd"/>
+      <w:r>
+        <w:rPr>
+          <w:rFonts w:ascii="Times New Roman" w:hAnsi="Times New Roman" w:cs="Times New Roman"/>
+          <w:lang w:val="es-CO"/>
+        </w:rPr>
+        <w:t xml:space="preserve"> donde un tipo tiene varios productos y un producto puede o no tener varios tipos de habitación. Además de las relaciones anterior mencionadas, Producto tiene una relación de muchos a muchos con todos los servicios, con excepción de Piscina y Lavandería, que modelan los diferentes productos que ofrecen como por ejemplo los productos de una tienda, los platos de un restaurante, las bebidas de un bar, etc. Hay dos casos especiales que son las relaciones de herencia con Plato y </w:t>
+      </w:r>
+      <w:proofErr w:type="spellStart"/>
+      <w:r>
+        <w:rPr>
+          <w:rFonts w:ascii="Times New Roman" w:hAnsi="Times New Roman" w:cs="Times New Roman"/>
+          <w:lang w:val="es-CO"/>
+        </w:rPr>
+        <w:t>ServicioSPA</w:t>
+      </w:r>
+      <w:proofErr w:type="spellEnd"/>
+      <w:r>
+        <w:rPr>
+          <w:rFonts w:ascii="Times New Roman" w:hAnsi="Times New Roman" w:cs="Times New Roman"/>
+          <w:lang w:val="es-CO"/>
+        </w:rPr>
+        <w:t xml:space="preserve"> dado que estas dos son casos de productos que contienen más características que las ofrecidas por Producto, por lo cual son necesarias. </w:t>
       </w:r>
     </w:p>
     <w:p>
@@ -2953,7 +3720,39 @@
           <w:rFonts w:ascii="Times New Roman" w:hAnsi="Times New Roman" w:cs="Times New Roman"/>
           <w:lang w:val="es-CO"/>
         </w:rPr>
-        <w:t>Piscina y Lavanderia: Tienen una relación uno a uno con ServicioBasico que es la que modela la herencia.</w:t>
+        <w:t xml:space="preserve">Piscina y </w:t>
+      </w:r>
+      <w:proofErr w:type="spellStart"/>
+      <w:r>
+        <w:rPr>
+          <w:rFonts w:ascii="Times New Roman" w:hAnsi="Times New Roman" w:cs="Times New Roman"/>
+          <w:lang w:val="es-CO"/>
+        </w:rPr>
+        <w:t>Lavanderia</w:t>
+      </w:r>
+      <w:proofErr w:type="spellEnd"/>
+      <w:r>
+        <w:rPr>
+          <w:rFonts w:ascii="Times New Roman" w:hAnsi="Times New Roman" w:cs="Times New Roman"/>
+          <w:lang w:val="es-CO"/>
+        </w:rPr>
+        <w:t xml:space="preserve">: Tienen una relación uno a uno con </w:t>
+      </w:r>
+      <w:proofErr w:type="spellStart"/>
+      <w:r>
+        <w:rPr>
+          <w:rFonts w:ascii="Times New Roman" w:hAnsi="Times New Roman" w:cs="Times New Roman"/>
+          <w:lang w:val="es-CO"/>
+        </w:rPr>
+        <w:t>ServicioBasico</w:t>
+      </w:r>
+      <w:proofErr w:type="spellEnd"/>
+      <w:r>
+        <w:rPr>
+          <w:rFonts w:ascii="Times New Roman" w:hAnsi="Times New Roman" w:cs="Times New Roman"/>
+          <w:lang w:val="es-CO"/>
+        </w:rPr>
+        <w:t xml:space="preserve"> que es la que modela la herencia.</w:t>
       </w:r>
     </w:p>
     <w:p>
@@ -2973,6 +3772,7 @@
           <w:rFonts w:ascii="Times New Roman" w:hAnsi="Times New Roman" w:cs="Times New Roman"/>
           <w:lang w:val="es-CO"/>
         </w:rPr>
+        <w:lastRenderedPageBreak/>
         <w:t>Tienda, Gimnasio y Sala: Tienen una relación de muchos a muchos con Producto que modela los productos en caso de la tienda, las maquinas en caso del gimnasio, y los equipos en caso de la sala.</w:t>
       </w:r>
     </w:p>
@@ -2988,13 +3788,21 @@
           <w:lang w:val="es-CO"/>
         </w:rPr>
       </w:pPr>
-      <w:r>
-        <w:rPr>
-          <w:rFonts w:ascii="Times New Roman" w:hAnsi="Times New Roman" w:cs="Times New Roman"/>
-          <w:lang w:val="es-CO"/>
-        </w:rPr>
-        <w:lastRenderedPageBreak/>
-        <w:t xml:space="preserve">RestauranteBar: Tiene una relación de muchos a muchos con Plato que como su nombre lo indica, representa los platos que ofrece cada Restaurante o las </w:t>
+      <w:proofErr w:type="spellStart"/>
+      <w:r>
+        <w:rPr>
+          <w:rFonts w:ascii="Times New Roman" w:hAnsi="Times New Roman" w:cs="Times New Roman"/>
+          <w:lang w:val="es-CO"/>
+        </w:rPr>
+        <w:t>RestauranteBar</w:t>
+      </w:r>
+      <w:proofErr w:type="spellEnd"/>
+      <w:r>
+        <w:rPr>
+          <w:rFonts w:ascii="Times New Roman" w:hAnsi="Times New Roman" w:cs="Times New Roman"/>
+          <w:lang w:val="es-CO"/>
+        </w:rPr>
+        <w:t xml:space="preserve">: Tiene una relación de muchos a muchos con Plato que como su nombre lo indica, representa los platos que ofrece cada Restaurante o las </w:t>
       </w:r>
       <w:r>
         <w:rPr>
@@ -3028,7 +3836,23 @@
           <w:rFonts w:ascii="Times New Roman" w:hAnsi="Times New Roman" w:cs="Times New Roman"/>
           <w:lang w:val="es-CO"/>
         </w:rPr>
-        <w:t>SPA: Tiene una relación de muchos a muchos con ServicioSPA que representa los servicios que ofrece cada SPA además de los productos.</w:t>
+        <w:t xml:space="preserve">SPA: Tiene una relación de muchos a muchos con </w:t>
+      </w:r>
+      <w:proofErr w:type="spellStart"/>
+      <w:r>
+        <w:rPr>
+          <w:rFonts w:ascii="Times New Roman" w:hAnsi="Times New Roman" w:cs="Times New Roman"/>
+          <w:lang w:val="es-CO"/>
+        </w:rPr>
+        <w:t>ServicioSPA</w:t>
+      </w:r>
+      <w:proofErr w:type="spellEnd"/>
+      <w:r>
+        <w:rPr>
+          <w:rFonts w:ascii="Times New Roman" w:hAnsi="Times New Roman" w:cs="Times New Roman"/>
+          <w:lang w:val="es-CO"/>
+        </w:rPr>
+        <w:t xml:space="preserve"> que representa los servicios que ofrece cada SPA además de los productos.</w:t>
       </w:r>
     </w:p>
     <w:p>
@@ -3149,8 +3973,17 @@
           <w:rFonts w:ascii="Times New Roman" w:hAnsi="Times New Roman" w:cs="Times New Roman"/>
           <w:lang w:val="es-CO"/>
         </w:rPr>
-        <w:t>Habitación: Para esta entidad la mejor opción es un modelo embebido para el caso de TipoHabitacion</w:t>
-      </w:r>
+        <w:t xml:space="preserve">Habitación: Para esta entidad la mejor opción es un modelo embebido para el caso de </w:t>
+      </w:r>
+      <w:proofErr w:type="spellStart"/>
+      <w:r>
+        <w:rPr>
+          <w:rFonts w:ascii="Times New Roman" w:hAnsi="Times New Roman" w:cs="Times New Roman"/>
+          <w:lang w:val="es-CO"/>
+        </w:rPr>
+        <w:t>TipoHabitacion</w:t>
+      </w:r>
+      <w:proofErr w:type="spellEnd"/>
       <w:r>
         <w:rPr>
           <w:rFonts w:ascii="Times New Roman" w:hAnsi="Times New Roman" w:cs="Times New Roman"/>
@@ -3192,12 +4025,21 @@
           <w:lang w:val="es-CO"/>
         </w:rPr>
       </w:pPr>
-      <w:r>
-        <w:rPr>
-          <w:rFonts w:ascii="Times New Roman" w:hAnsi="Times New Roman" w:cs="Times New Roman"/>
-          <w:lang w:val="es-CO"/>
-        </w:rPr>
-        <w:t>TipoHabitacion:</w:t>
+      <w:proofErr w:type="spellStart"/>
+      <w:r>
+        <w:rPr>
+          <w:rFonts w:ascii="Times New Roman" w:hAnsi="Times New Roman" w:cs="Times New Roman"/>
+          <w:lang w:val="es-CO"/>
+        </w:rPr>
+        <w:t>TipoHabitacion</w:t>
+      </w:r>
+      <w:proofErr w:type="spellEnd"/>
+      <w:r>
+        <w:rPr>
+          <w:rFonts w:ascii="Times New Roman" w:hAnsi="Times New Roman" w:cs="Times New Roman"/>
+          <w:lang w:val="es-CO"/>
+        </w:rPr>
+        <w:t>:</w:t>
       </w:r>
       <w:r>
         <w:rPr>
@@ -3259,14 +4101,44 @@
           <w:rFonts w:ascii="Times New Roman" w:hAnsi="Times New Roman" w:cs="Times New Roman"/>
           <w:lang w:val="es-CO"/>
         </w:rPr>
-        <w:t xml:space="preserve">Reserva: En este caso para la relación con Cliente y con Habitación usaremos un modelo embabido debido a la simplicidad de los datos y a que es útil que con cada consulta de una reserva se consulten también los otros dos recursos implicados. En el caso de </w:t>
-      </w:r>
-      <w:r>
-        <w:rPr>
-          <w:rFonts w:ascii="Times New Roman" w:hAnsi="Times New Roman" w:cs="Times New Roman"/>
-          <w:lang w:val="es-CO"/>
-        </w:rPr>
-        <w:t>los consumos, creemos que la densidad de datos permite la utilización de un modelo embebido también, dado que no creemos que por reserva hayan mas de unos 30 o 40 consumos</w:t>
+        <w:t xml:space="preserve">Reserva: En este caso para la relación con Cliente y con Habitación usaremos un modelo </w:t>
+      </w:r>
+      <w:proofErr w:type="spellStart"/>
+      <w:r>
+        <w:rPr>
+          <w:rFonts w:ascii="Times New Roman" w:hAnsi="Times New Roman" w:cs="Times New Roman"/>
+          <w:lang w:val="es-CO"/>
+        </w:rPr>
+        <w:t>embabido</w:t>
+      </w:r>
+      <w:proofErr w:type="spellEnd"/>
+      <w:r>
+        <w:rPr>
+          <w:rFonts w:ascii="Times New Roman" w:hAnsi="Times New Roman" w:cs="Times New Roman"/>
+          <w:lang w:val="es-CO"/>
+        </w:rPr>
+        <w:t xml:space="preserve"> debido a la simplicidad de los datos y a que es útil que con cada consulta de una reserva se consulten también los otros dos recursos implicados. En el caso de </w:t>
+      </w:r>
+      <w:r>
+        <w:rPr>
+          <w:rFonts w:ascii="Times New Roman" w:hAnsi="Times New Roman" w:cs="Times New Roman"/>
+          <w:lang w:val="es-CO"/>
+        </w:rPr>
+        <w:t xml:space="preserve">los consumos, creemos que la densidad de datos permite la utilización de un modelo embebido también, dado que no creemos que por reserva hayan </w:t>
+      </w:r>
+      <w:r>
+        <w:rPr>
+          <w:rFonts w:ascii="Times New Roman" w:hAnsi="Times New Roman" w:cs="Times New Roman"/>
+          <w:lang w:val="es-CO"/>
+        </w:rPr>
+        <w:t>más</w:t>
+      </w:r>
+      <w:r>
+        <w:rPr>
+          <w:rFonts w:ascii="Times New Roman" w:hAnsi="Times New Roman" w:cs="Times New Roman"/>
+          <w:lang w:val="es-CO"/>
+        </w:rPr>
+        <w:t xml:space="preserve"> de unos 30 o 40 consumos</w:t>
       </w:r>
       <w:r>
         <w:rPr>
@@ -3322,40 +4194,63 @@
           <w:lang w:val="es-CO"/>
         </w:rPr>
       </w:pPr>
-      <w:r>
-        <w:rPr>
-          <w:rFonts w:ascii="Times New Roman" w:hAnsi="Times New Roman" w:cs="Times New Roman"/>
-          <w:lang w:val="es-CO"/>
-        </w:rPr>
-        <w:t>ServicioBasico: Para esta entidad</w:t>
-      </w:r>
-      <w:r>
-        <w:rPr>
-          <w:rFonts w:ascii="Times New Roman" w:hAnsi="Times New Roman" w:cs="Times New Roman"/>
-          <w:lang w:val="es-CO"/>
-        </w:rPr>
-        <w:t xml:space="preserve"> se embeberán los </w:t>
-      </w:r>
-      <w:r>
-        <w:rPr>
-          <w:rFonts w:ascii="Times New Roman" w:hAnsi="Times New Roman" w:cs="Times New Roman"/>
-          <w:lang w:val="es-CO"/>
-        </w:rPr>
-        <w:t xml:space="preserve">subservicios </w:t>
-      </w:r>
-      <w:r>
-        <w:rPr>
-          <w:rFonts w:ascii="Times New Roman" w:hAnsi="Times New Roman" w:cs="Times New Roman"/>
-          <w:lang w:val="es-CO"/>
-        </w:rPr>
-        <w:t>en el servicio general</w:t>
-      </w:r>
-      <w:r>
-        <w:rPr>
-          <w:rFonts w:ascii="Times New Roman" w:hAnsi="Times New Roman" w:cs="Times New Roman"/>
-          <w:lang w:val="es-CO"/>
-        </w:rPr>
-        <w:t>, teniendo en ServicioBasico entonces un arreglo por cada subservicio, es decir, un atributo piscinas, lavanderías, tiendas, etc. E</w:t>
+      <w:proofErr w:type="spellStart"/>
+      <w:r>
+        <w:rPr>
+          <w:rFonts w:ascii="Times New Roman" w:hAnsi="Times New Roman" w:cs="Times New Roman"/>
+          <w:lang w:val="es-CO"/>
+        </w:rPr>
+        <w:t>ServicioBasico</w:t>
+      </w:r>
+      <w:proofErr w:type="spellEnd"/>
+      <w:r>
+        <w:rPr>
+          <w:rFonts w:ascii="Times New Roman" w:hAnsi="Times New Roman" w:cs="Times New Roman"/>
+          <w:lang w:val="es-CO"/>
+        </w:rPr>
+        <w:t>: Para esta entidad</w:t>
+      </w:r>
+      <w:r>
+        <w:rPr>
+          <w:rFonts w:ascii="Times New Roman" w:hAnsi="Times New Roman" w:cs="Times New Roman"/>
+          <w:lang w:val="es-CO"/>
+        </w:rPr>
+        <w:t xml:space="preserve"> </w:t>
+      </w:r>
+      <w:r>
+        <w:rPr>
+          <w:rFonts w:ascii="Times New Roman" w:hAnsi="Times New Roman" w:cs="Times New Roman"/>
+          <w:lang w:val="es-CO"/>
+        </w:rPr>
+        <w:t>lo ideal sería</w:t>
+      </w:r>
+      <w:r>
+        <w:rPr>
+          <w:rFonts w:ascii="Times New Roman" w:hAnsi="Times New Roman" w:cs="Times New Roman"/>
+          <w:lang w:val="es-CO"/>
+        </w:rPr>
+        <w:t xml:space="preserve"> </w:t>
+      </w:r>
+      <w:r>
+        <w:rPr>
+          <w:rFonts w:ascii="Times New Roman" w:hAnsi="Times New Roman" w:cs="Times New Roman"/>
+          <w:lang w:val="es-CO"/>
+        </w:rPr>
+        <w:t>embeber el servicio específico al servicio básico debido a que solo es uno así que es bu</w:t>
+      </w:r>
+      <w:r>
+        <w:rPr>
+          <w:rFonts w:ascii="Times New Roman" w:hAnsi="Times New Roman" w:cs="Times New Roman"/>
+          <w:lang w:val="es-CO"/>
+        </w:rPr>
+        <w:t>ena idea</w:t>
+      </w:r>
+      <w:r>
+        <w:rPr>
+          <w:rFonts w:ascii="Times New Roman" w:hAnsi="Times New Roman" w:cs="Times New Roman"/>
+          <w:lang w:val="es-CO"/>
+        </w:rPr>
+        <w:t>. E</w:t>
       </w:r>
       <w:r>
         <w:rPr>
@@ -3417,7 +4312,35 @@
           <w:rFonts w:ascii="Times New Roman" w:hAnsi="Times New Roman" w:cs="Times New Roman"/>
           <w:lang w:val="es-CO"/>
         </w:rPr>
-        <w:t xml:space="preserve">Producto: En esta entidad hay muchas relaciones, sin embargo, consideramos que no es importante modelar las relaciones desde esta entidad, dado que no es necesario hacer consultas sobre los Productos, además de que no es importante saber con que objetos esta relacionado los productos, es decir, a los productos no les importa con quien este relacionado, </w:t>
+        <w:t xml:space="preserve">Producto: En esta entidad hay muchas relaciones, sin embargo, consideramos que no es importante modelar las relaciones desde esta entidad, dado que no es necesario hacer consultas sobre los Productos, además de que no es importante saber con </w:t>
+      </w:r>
+      <w:r>
+        <w:rPr>
+          <w:rFonts w:ascii="Times New Roman" w:hAnsi="Times New Roman" w:cs="Times New Roman"/>
+          <w:lang w:val="es-CO"/>
+        </w:rPr>
+        <w:t>qué</w:t>
+      </w:r>
+      <w:r>
+        <w:rPr>
+          <w:rFonts w:ascii="Times New Roman" w:hAnsi="Times New Roman" w:cs="Times New Roman"/>
+          <w:lang w:val="es-CO"/>
+        </w:rPr>
+        <w:t xml:space="preserve"> objetos </w:t>
+      </w:r>
+      <w:r>
+        <w:rPr>
+          <w:rFonts w:ascii="Times New Roman" w:hAnsi="Times New Roman" w:cs="Times New Roman"/>
+          <w:lang w:val="es-CO"/>
+        </w:rPr>
+        <w:t>está</w:t>
+      </w:r>
+      <w:r>
+        <w:rPr>
+          <w:rFonts w:ascii="Times New Roman" w:hAnsi="Times New Roman" w:cs="Times New Roman"/>
+          <w:lang w:val="es-CO"/>
+        </w:rPr>
+        <w:t xml:space="preserve"> </w:t>
       </w:r>
       <w:r>
         <w:rPr>
@@ -3425,7 +4348,35 @@
           <w:lang w:val="es-CO"/>
         </w:rPr>
         <w:lastRenderedPageBreak/>
-        <w:t>así que esta colección tendrá solamente los atributos básicos de la entidad y un arreglo para los platos y los servicios de spa, dado que son casos especiales de Producto.</w:t>
+        <w:t xml:space="preserve">relacionado los productos, es decir, a los productos no les importa con quien </w:t>
+      </w:r>
+      <w:r>
+        <w:rPr>
+          <w:rFonts w:ascii="Times New Roman" w:hAnsi="Times New Roman" w:cs="Times New Roman"/>
+          <w:lang w:val="es-CO"/>
+        </w:rPr>
+        <w:t>esté</w:t>
+      </w:r>
+      <w:r>
+        <w:rPr>
+          <w:rFonts w:ascii="Times New Roman" w:hAnsi="Times New Roman" w:cs="Times New Roman"/>
+          <w:lang w:val="es-CO"/>
+        </w:rPr>
+        <w:t xml:space="preserve"> relacionado, así que esta colección tendrá solamente los atributos básicos de la entidad </w:t>
+      </w:r>
+      <w:r>
+        <w:rPr>
+          <w:rFonts w:ascii="Times New Roman" w:hAnsi="Times New Roman" w:cs="Times New Roman"/>
+          <w:lang w:val="es-CO"/>
+        </w:rPr>
+        <w:t>y los atributos descripción y duración correspondientes a los platos y a los servicios de un spa respectivamente</w:t>
+      </w:r>
+      <w:r>
+        <w:rPr>
+          <w:rFonts w:ascii="Times New Roman" w:hAnsi="Times New Roman" w:cs="Times New Roman"/>
+          <w:lang w:val="es-CO"/>
+        </w:rPr>
+        <w:t>.</w:t>
       </w:r>
     </w:p>
     <w:p>
@@ -3445,8 +4396,33 @@
           <w:rFonts w:ascii="Times New Roman" w:hAnsi="Times New Roman" w:cs="Times New Roman"/>
           <w:lang w:val="es-CO"/>
         </w:rPr>
-        <w:t>Piscina y Lavanderia: Estas entidades tendrán embebido su respectivo ServicioBasico</w:t>
-      </w:r>
+        <w:t xml:space="preserve">Piscina y </w:t>
+      </w:r>
+      <w:proofErr w:type="spellStart"/>
+      <w:r>
+        <w:rPr>
+          <w:rFonts w:ascii="Times New Roman" w:hAnsi="Times New Roman" w:cs="Times New Roman"/>
+          <w:lang w:val="es-CO"/>
+        </w:rPr>
+        <w:t>Lavanderia</w:t>
+      </w:r>
+      <w:proofErr w:type="spellEnd"/>
+      <w:r>
+        <w:rPr>
+          <w:rFonts w:ascii="Times New Roman" w:hAnsi="Times New Roman" w:cs="Times New Roman"/>
+          <w:lang w:val="es-CO"/>
+        </w:rPr>
+        <w:t xml:space="preserve">: Estas entidades tendrán embebido su respectivo </w:t>
+      </w:r>
+      <w:proofErr w:type="spellStart"/>
+      <w:r>
+        <w:rPr>
+          <w:rFonts w:ascii="Times New Roman" w:hAnsi="Times New Roman" w:cs="Times New Roman"/>
+          <w:lang w:val="es-CO"/>
+        </w:rPr>
+        <w:t>ServicioBasico</w:t>
+      </w:r>
+      <w:proofErr w:type="spellEnd"/>
     </w:p>
     <w:p>
       <w:pPr>
@@ -3465,7 +4441,113 @@
           <w:rFonts w:ascii="Times New Roman" w:hAnsi="Times New Roman" w:cs="Times New Roman"/>
           <w:lang w:val="es-CO"/>
         </w:rPr>
-        <w:t xml:space="preserve">Gimnasio y Sala: Estas entidades tendrán embebidas sus máquinas, en el caso de Gimnasio, y sus equipos, en el caso de Sala. </w:t>
+        <w:t>Gimnasio</w:t>
+      </w:r>
+      <w:r>
+        <w:rPr>
+          <w:rFonts w:ascii="Times New Roman" w:hAnsi="Times New Roman" w:cs="Times New Roman"/>
+          <w:lang w:val="es-CO"/>
+        </w:rPr>
+        <w:t xml:space="preserve">, </w:t>
+      </w:r>
+      <w:r>
+        <w:rPr>
+          <w:rFonts w:ascii="Times New Roman" w:hAnsi="Times New Roman" w:cs="Times New Roman"/>
+          <w:lang w:val="es-CO"/>
+        </w:rPr>
+        <w:t>Sala</w:t>
+      </w:r>
+      <w:r>
+        <w:rPr>
+          <w:rFonts w:ascii="Times New Roman" w:hAnsi="Times New Roman" w:cs="Times New Roman"/>
+          <w:lang w:val="es-CO"/>
+        </w:rPr>
+        <w:t xml:space="preserve">, </w:t>
+      </w:r>
+      <w:proofErr w:type="spellStart"/>
+      <w:r>
+        <w:rPr>
+          <w:rFonts w:ascii="Times New Roman" w:hAnsi="Times New Roman" w:cs="Times New Roman"/>
+          <w:lang w:val="es-CO"/>
+        </w:rPr>
+        <w:t>RestauranteBar</w:t>
+      </w:r>
+      <w:proofErr w:type="spellEnd"/>
+      <w:r>
+        <w:rPr>
+          <w:rFonts w:ascii="Times New Roman" w:hAnsi="Times New Roman" w:cs="Times New Roman"/>
+          <w:lang w:val="es-CO"/>
+        </w:rPr>
+        <w:t xml:space="preserve">, Tienda y </w:t>
+      </w:r>
+      <w:proofErr w:type="spellStart"/>
+      <w:r>
+        <w:rPr>
+          <w:rFonts w:ascii="Times New Roman" w:hAnsi="Times New Roman" w:cs="Times New Roman"/>
+          <w:lang w:val="es-CO"/>
+        </w:rPr>
+        <w:t>Prestamo</w:t>
+      </w:r>
+      <w:proofErr w:type="spellEnd"/>
+      <w:r>
+        <w:rPr>
+          <w:rFonts w:ascii="Times New Roman" w:hAnsi="Times New Roman" w:cs="Times New Roman"/>
+          <w:lang w:val="es-CO"/>
+        </w:rPr>
+        <w:t>: Estas entidades tendrán embebidas sus máquinas, en el caso de Gimnasio, sus equipos, en el caso de Sala</w:t>
+      </w:r>
+      <w:r>
+        <w:rPr>
+          <w:rFonts w:ascii="Times New Roman" w:hAnsi="Times New Roman" w:cs="Times New Roman"/>
+          <w:lang w:val="es-CO"/>
+        </w:rPr>
+        <w:t xml:space="preserve">, sus platos, en el caso de </w:t>
+      </w:r>
+      <w:proofErr w:type="spellStart"/>
+      <w:r>
+        <w:rPr>
+          <w:rFonts w:ascii="Times New Roman" w:hAnsi="Times New Roman" w:cs="Times New Roman"/>
+          <w:lang w:val="es-CO"/>
+        </w:rPr>
+        <w:t>RestauranteBar</w:t>
+      </w:r>
+      <w:proofErr w:type="spellEnd"/>
+      <w:r>
+        <w:rPr>
+          <w:rFonts w:ascii="Times New Roman" w:hAnsi="Times New Roman" w:cs="Times New Roman"/>
+          <w:lang w:val="es-CO"/>
+        </w:rPr>
+        <w:t xml:space="preserve">, sus productos, en el caso de Tienda, o su objeto, en el caso de </w:t>
+      </w:r>
+      <w:proofErr w:type="spellStart"/>
+      <w:r>
+        <w:rPr>
+          <w:rFonts w:ascii="Times New Roman" w:hAnsi="Times New Roman" w:cs="Times New Roman"/>
+          <w:lang w:val="es-CO"/>
+        </w:rPr>
+        <w:t>Prestamo</w:t>
+      </w:r>
+      <w:proofErr w:type="spellEnd"/>
+      <w:r>
+        <w:rPr>
+          <w:rFonts w:ascii="Times New Roman" w:hAnsi="Times New Roman" w:cs="Times New Roman"/>
+          <w:lang w:val="es-CO"/>
+        </w:rPr>
+        <w:t>, además de tener sus atributos específicos para cada un</w:t>
+      </w:r>
+      <w:r>
+        <w:rPr>
+          <w:rFonts w:ascii="Times New Roman" w:hAnsi="Times New Roman" w:cs="Times New Roman"/>
+          <w:lang w:val="es-CO"/>
+        </w:rPr>
+        <w:t>o.</w:t>
+      </w:r>
+      <w:r>
+        <w:rPr>
+          <w:rFonts w:ascii="Times New Roman" w:hAnsi="Times New Roman" w:cs="Times New Roman"/>
+          <w:lang w:val="es-CO"/>
+        </w:rPr>
+        <w:t xml:space="preserve"> </w:t>
       </w:r>
     </w:p>
     <w:p>
@@ -3480,72 +4562,37 @@
           <w:lang w:val="es-CO"/>
         </w:rPr>
       </w:pPr>
-      <w:r>
-        <w:rPr>
-          <w:rFonts w:ascii="Times New Roman" w:hAnsi="Times New Roman" w:cs="Times New Roman"/>
-          <w:lang w:val="es-CO"/>
-        </w:rPr>
-        <w:t>Tienda: Esta entidad, a pesar de que es similar a Gimnasio y Sala, no es conveniente modelarla con un modelo embebido, ya que la cantidad de productos que ofrece una tienda puede ser muy grande, así que se usará un modelo referenciado en este caso.</w:t>
-      </w:r>
-    </w:p>
-    <w:p>
-      <w:pPr>
-        <w:pStyle w:val="ListParagraph"/>
-        <w:numPr>
-          <w:ilvl w:val="0"/>
-          <w:numId w:val="2"/>
-        </w:numPr>
-        <w:rPr>
-          <w:rFonts w:ascii="Times New Roman" w:hAnsi="Times New Roman" w:cs="Times New Roman"/>
-          <w:lang w:val="es-CO"/>
-        </w:rPr>
-      </w:pPr>
-      <w:r>
-        <w:rPr>
-          <w:rFonts w:ascii="Times New Roman" w:hAnsi="Times New Roman" w:cs="Times New Roman"/>
-          <w:lang w:val="es-CO"/>
-        </w:rPr>
-        <w:t>RestauranteBar: Esta entidad tendría un modelo embebido con sus platos, pues la densidad de datos lo permite, además es necesario traer los platos de cada restauranteBar cada vez que se hace una consulta sobre este recurso.</w:t>
-      </w:r>
-    </w:p>
-    <w:p>
-      <w:pPr>
-        <w:pStyle w:val="ListParagraph"/>
-        <w:numPr>
-          <w:ilvl w:val="0"/>
-          <w:numId w:val="2"/>
-        </w:numPr>
-        <w:rPr>
-          <w:rFonts w:ascii="Times New Roman" w:hAnsi="Times New Roman" w:cs="Times New Roman"/>
-          <w:lang w:val="es-CO"/>
-        </w:rPr>
-      </w:pPr>
-      <w:r>
-        <w:rPr>
-          <w:rFonts w:ascii="Times New Roman" w:hAnsi="Times New Roman" w:cs="Times New Roman"/>
-          <w:lang w:val="es-CO"/>
-        </w:rPr>
-        <w:t>SPA: Esta entidad tendrá un modelo embebido que representara los servicios que presta y productos que vende, dado que es importante para la consulta de un SPA tener sus servicios</w:t>
-      </w:r>
-    </w:p>
-    <w:p>
-      <w:pPr>
-        <w:pStyle w:val="ListParagraph"/>
-        <w:numPr>
-          <w:ilvl w:val="0"/>
-          <w:numId w:val="2"/>
-        </w:numPr>
-        <w:rPr>
-          <w:rFonts w:ascii="Times New Roman" w:hAnsi="Times New Roman" w:cs="Times New Roman"/>
-          <w:lang w:val="es-CO"/>
-        </w:rPr>
-      </w:pPr>
-      <w:r>
-        <w:rPr>
-          <w:rFonts w:ascii="Times New Roman" w:hAnsi="Times New Roman" w:cs="Times New Roman"/>
-          <w:lang w:val="es-CO"/>
-        </w:rPr>
-        <w:t xml:space="preserve">ConsumoServicioCliente y ClienteConsumeProducto: Para estas entidades se </w:t>
+      <w:proofErr w:type="spellStart"/>
+      <w:r>
+        <w:rPr>
+          <w:rFonts w:ascii="Times New Roman" w:hAnsi="Times New Roman" w:cs="Times New Roman"/>
+          <w:lang w:val="es-CO"/>
+        </w:rPr>
+        <w:t>ConsumoServicioCliente</w:t>
+      </w:r>
+      <w:proofErr w:type="spellEnd"/>
+      <w:r>
+        <w:rPr>
+          <w:rFonts w:ascii="Times New Roman" w:hAnsi="Times New Roman" w:cs="Times New Roman"/>
+          <w:lang w:val="es-CO"/>
+        </w:rPr>
+        <w:t xml:space="preserve"> y </w:t>
+      </w:r>
+      <w:proofErr w:type="spellStart"/>
+      <w:r>
+        <w:rPr>
+          <w:rFonts w:ascii="Times New Roman" w:hAnsi="Times New Roman" w:cs="Times New Roman"/>
+          <w:lang w:val="es-CO"/>
+        </w:rPr>
+        <w:t>ClienteConsumeProducto</w:t>
+      </w:r>
+      <w:proofErr w:type="spellEnd"/>
+      <w:r>
+        <w:rPr>
+          <w:rFonts w:ascii="Times New Roman" w:hAnsi="Times New Roman" w:cs="Times New Roman"/>
+          <w:lang w:val="es-CO"/>
+        </w:rPr>
+        <w:t xml:space="preserve">: Para estas entidades se </w:t>
       </w:r>
       <w:r>
         <w:rPr>

</xml_diff>